<commit_message>
Complete e2e tests based on the docx diagram.
The files testSteps.js and testScreens.js are now obsolete.

The "e2e-process-steps.docx" document shows all screens and links for
this application.  Look at this first.

The "scenarios.js" script now contains tests for all of these in all
combinations. Look at this after looking at the docx. The beast place to
start with this file is at the end where the processes are defined and
run.

I'm still trying to work out how to do some things automatically, but
angularjs-e2e is restricting me to the point that it may just be
impossible to automate some (pretty basic) tests.
</commit_message>
<xml_diff>
--- a/angular/test/e2e/e2e-process-steps.docx
+++ b/angular/test/e2e/e2e-process-steps.docx
@@ -3,14 +3,14 @@
 <w:document xmlns:ve="http://schemas.openxmlformats.org/markup-compatibility/2006" xmlns:o="urn:schemas-microsoft-com:office:office" xmlns:r="http://schemas.openxmlformats.org/officeDocument/2006/relationships" xmlns:m="http://schemas.openxmlformats.org/officeDocument/2006/math" xmlns:v="urn:schemas-microsoft-com:vml" xmlns:wp="http://schemas.openxmlformats.org/drawingml/2006/wordprocessingDrawing" xmlns:w10="urn:schemas-microsoft-com:office:word" xmlns:w="http://schemas.openxmlformats.org/wordprocessingml/2006/main" xmlns:wne="http://schemas.microsoft.com/office/word/2006/wordml">
   <w:body>
     <w:p>
-      <w:r>
+      <w:pPr>
         <w:rPr>
-          <w:noProof/>
+          <w:b/>
         </w:rPr>
-      </w:r>
+      </w:pPr>
       <w:r>
         <w:pict>
-          <v:group id="_x0000_s1040" editas="canvas" style="width:10in;height:554pt;mso-position-horizontal-relative:char;mso-position-vertical-relative:line" coordorigin="4330,3546" coordsize="7200,5541">
+          <v:group id="_x0000_s1040" editas="canvas" style="position:absolute;margin-left:-22.7pt;margin-top:-7pt;width:764.15pt;height:574pt;z-index:251658240" coordorigin="2017,3546" coordsize="9599,7212">
             <o:lock v:ext="edit" aspectratio="t"/>
             <v:shapetype id="_x0000_t75" coordsize="21600,21600" o:spt="75" o:preferrelative="t" path="m@4@5l@4@11@9@11@9@5xe" filled="f" stroked="f">
               <v:stroke joinstyle="miter"/>
@@ -31,7 +31,7 @@
               <v:path o:extrusionok="f" gradientshapeok="t" o:connecttype="rect"/>
               <o:lock v:ext="edit" aspectratio="t"/>
             </v:shapetype>
-            <v:shape id="_x0000_s1039" type="#_x0000_t75" style="position:absolute;left:4330;top:3546;width:7200;height:5541" o:preferrelative="f">
+            <v:shape id="_x0000_s1039" type="#_x0000_t75" style="position:absolute;left:2017;top:3546;width:9599;height:7212" o:preferrelative="f">
               <v:fill o:detectmouseclick="t"/>
               <v:path o:extrusionok="t" o:connecttype="none"/>
               <o:lock v:ext="edit" text="t"/>
@@ -40,75 +40,59 @@
               <v:stroke joinstyle="miter"/>
               <v:path gradientshapeok="t" o:connecttype="rect"/>
             </v:shapetype>
-            <v:shape id="_x0000_s1052" type="#_x0000_t202" style="position:absolute;left:9516;top:4741;width:1864;height:610;mso-width-percent:400;mso-height-percent:200;mso-width-percent:400;mso-height-percent:200;mso-width-relative:margin;mso-height-relative:margin;v-text-anchor:middle" fillcolor="#548dd4 [1951]" stroked="f">
+            <v:shape id="_x0000_s1052" type="#_x0000_t202" style="position:absolute;left:9535;top:4770;width:1864;height:591;mso-width-percent:400;mso-height-percent:200;mso-width-percent:400;mso-height-percent:200;mso-width-relative:margin;mso-height-relative:margin;v-text-anchor:bottom" fillcolor="#548dd4 [1951]" stroked="f">
               <v:fill opacity="43909f"/>
-              <v:textbox>
+              <v:textbox style="mso-next-textbox:#_x0000_s1052" inset="5.76pt,2.88pt,5.76pt,2.88pt">
                 <w:txbxContent>
                   <w:p>
                     <w:pPr>
                       <w:jc w:val="center"/>
                       <w:rPr>
-                        <w:b/>
-                        <w:sz w:val="28"/>
                         <w:szCs w:val="28"/>
                         <w:lang w:val="es-ES"/>
                       </w:rPr>
                     </w:pPr>
-                    <w:proofErr w:type="spellStart"/>
-                    <w:r>
-                      <w:rPr>
-                        <w:b/>
-                        <w:sz w:val="28"/>
-                        <w:szCs w:val="28"/>
-                        <w:lang w:val="es-ES"/>
-                      </w:rPr>
-                      <w:t>Coupon</w:t>
-                    </w:r>
-                    <w:proofErr w:type="spellEnd"/>
-                    <w:r>
-                      <w:rPr>
-                        <w:b/>
-                        <w:sz w:val="28"/>
-                        <w:szCs w:val="28"/>
-                        <w:lang w:val="es-ES"/>
-                      </w:rPr>
-                      <w:t xml:space="preserve"> (/</w:t>
-                    </w:r>
-                    <w:proofErr w:type="spellStart"/>
-                    <w:r>
-                      <w:rPr>
-                        <w:b/>
-                        <w:sz w:val="28"/>
-                        <w:szCs w:val="28"/>
-                        <w:lang w:val="es-ES"/>
-                      </w:rPr>
-                      <w:t>coupon</w:t>
-                    </w:r>
-                    <w:proofErr w:type="spellEnd"/>
-                    <w:r>
-                      <w:rPr>
-                        <w:b/>
-                        <w:sz w:val="28"/>
-                        <w:szCs w:val="28"/>
-                        <w:lang w:val="es-ES"/>
-                      </w:rPr>
-                      <w:t>/</w:t>
-                    </w:r>
-                    <w:proofErr w:type="gramStart"/>
-                    <w:r>
-                      <w:rPr>
-                        <w:b/>
-                        <w:sz w:val="28"/>
-                        <w:szCs w:val="28"/>
-                        <w:lang w:val="es-ES"/>
-                      </w:rPr>
-                      <w:t>:id</w:t>
-                    </w:r>
-                    <w:proofErr w:type="gramEnd"/>
-                    <w:r>
-                      <w:rPr>
-                        <w:b/>
-                        <w:sz w:val="28"/>
+                    <w:r>
+                      <w:rPr>
+                        <w:b/>
+                        <w:szCs w:val="28"/>
+                        <w:lang w:val="es-ES"/>
+                      </w:rPr>
+                      <w:t>s</w:t>
+                    </w:r>
+                    <w:r>
+                      <w:rPr>
+                        <w:b/>
+                        <w:szCs w:val="28"/>
+                        <w:lang w:val="es-ES"/>
+                      </w:rPr>
+                      <w:t xml:space="preserve">2: </w:t>
+                    </w:r>
+                    <w:r>
+                      <w:rPr>
+                        <w:szCs w:val="28"/>
+                        <w:lang w:val="es-ES"/>
+                      </w:rPr>
+                      <w:t>Coupon (</w:t>
+                    </w:r>
+                    <w:r>
+                      <w:rPr>
+                        <w:i/>
+                        <w:szCs w:val="28"/>
+                        <w:lang w:val="es-ES"/>
+                      </w:rPr>
+                      <w:t>/coupon</w:t>
+                    </w:r>
+                    <w:r>
+                      <w:rPr>
+                        <w:i/>
+                        <w:szCs w:val="28"/>
+                        <w:lang w:val="es-ES"/>
+                      </w:rPr>
+                      <w:t>/:id</w:t>
+                    </w:r>
+                    <w:r>
+                      <w:rPr>
                         <w:szCs w:val="28"/>
                         <w:lang w:val="es-ES"/>
                       </w:rPr>
@@ -136,10 +120,11 @@
                 <v:h position="#0,topLeft" switch="" xrange="0,10800"/>
               </v:handles>
             </v:shapetype>
-            <v:shape id="_x0000_s1054" type="#_x0000_t185" style="position:absolute;left:6979;top:4741;width:1326;height:610;rotation:-360;mso-position-horizontal-relative:margin;mso-position-vertical-relative:margin;mso-width-relative:margin;mso-height-relative:margin;v-text-anchor:middle" o:allowincell="f" adj="1739" fillcolor="#943634 [2405]" strokecolor="#9bbb59 [3206]" strokeweight="3pt">
+            <v:shape id="_x0000_s1054" type="#_x0000_t185" style="position:absolute;left:7132;top:4770;width:1326;height:591;rotation:-360;mso-position-horizontal-relative:margin;mso-position-vertical-relative:margin;mso-width-relative:margin;mso-height-relative:margin;v-text-anchor:middle" o:allowincell="f" adj="1739" filled="t" stroked="f" strokecolor="#9bbb59 [3206]" strokeweight="3pt">
+              <v:fill color2="#fcf6f6" rotate="t" focusposition=".5,.5" focussize="" focus="100%" type="gradientRadial"/>
               <v:imagedata embosscolor="shadow add(51)"/>
               <v:shadow type="emboss" color="lineOrFill darken(153)" color2="shadow add(102)" offset="1pt,1pt"/>
-              <v:textbox style="mso-next-textbox:#_x0000_s1054" inset="3.6pt,,3.6pt">
+              <v:textbox style="mso-next-textbox:#_x0000_s1054" inset="2.88pt,2.88pt,2.88pt,2.88pt">
                 <w:txbxContent>
                   <w:p>
                     <w:pPr>
@@ -153,7 +138,7 @@
                         <w:i/>
                         <w:iCs/>
                         <w:color w:val="808080" w:themeColor="text1" w:themeTint="7F"/>
-                        <w:sz w:val="24"/>
+                        <w:sz w:val="19"/>
                         <w:szCs w:val="24"/>
                       </w:rPr>
                     </w:pPr>
@@ -163,7 +148,18 @@
                         <w:i/>
                         <w:iCs/>
                         <w:color w:val="000000" w:themeColor="text1"/>
-                        <w:sz w:val="24"/>
+                        <w:sz w:val="19"/>
+                        <w:szCs w:val="24"/>
+                      </w:rPr>
+                      <w:t>c</w:t>
+                    </w:r>
+                    <w:r>
+                      <w:rPr>
+                        <w:b/>
+                        <w:i/>
+                        <w:iCs/>
+                        <w:color w:val="000000" w:themeColor="text1"/>
+                        <w:sz w:val="19"/>
                         <w:szCs w:val="24"/>
                       </w:rPr>
                       <w:t>1:</w:t>
@@ -174,7 +170,7 @@
                         <w:i/>
                         <w:iCs/>
                         <w:color w:val="FF0000"/>
-                        <w:sz w:val="24"/>
+                        <w:sz w:val="19"/>
                         <w:szCs w:val="24"/>
                       </w:rPr>
                       <w:t xml:space="preserve"> </w:t>
@@ -184,7 +180,7 @@
                         <w:i/>
                         <w:iCs/>
                         <w:color w:val="808080" w:themeColor="text1" w:themeTint="7F"/>
-                        <w:sz w:val="24"/>
+                        <w:sz w:val="19"/>
                         <w:szCs w:val="24"/>
                       </w:rPr>
                       <w:t>Click a coupon in the header</w:t>
@@ -193,10 +189,11 @@
                 </w:txbxContent>
               </v:textbox>
             </v:shape>
-            <v:shape id="_x0000_s1056" type="#_x0000_t185" style="position:absolute;left:8401;top:3925;width:1318;height:502;rotation:-360;mso-position-horizontal-relative:margin;mso-position-vertical-relative:margin;mso-width-relative:margin;mso-height-relative:margin" o:allowincell="f" adj="1739" fillcolor="#943634 [2405]" strokecolor="#9bbb59 [3206]" strokeweight="3pt">
+            <v:shape id="_x0000_s1056" type="#_x0000_t185" style="position:absolute;left:8420;top:3935;width:1318;height:502;rotation:-360;mso-position-horizontal-relative:margin;mso-position-vertical-relative:margin;mso-width-relative:margin;mso-height-relative:margin" o:allowincell="f" adj="1739" filled="t" stroked="f" strokecolor="#9bbb59 [3206]" strokeweight="3pt">
+              <v:fill color2="#fcf6f6" rotate="t" focusposition=".5,.5" focussize="" focus="100%" type="gradientRadial"/>
               <v:imagedata embosscolor="shadow add(51)"/>
               <v:shadow type="emboss" color="lineOrFill darken(153)" color2="shadow add(102)" offset="1pt,1pt"/>
-              <v:textbox style="mso-next-textbox:#_x0000_s1056" inset="3.6pt,,3.6pt">
+              <v:textbox style="mso-next-textbox:#_x0000_s1056" inset="2.88pt,2.88pt,2.88pt,2.88pt">
                 <w:txbxContent>
                   <w:p>
                     <w:pPr>
@@ -210,7 +207,7 @@
                         <w:i/>
                         <w:iCs/>
                         <w:color w:val="808080" w:themeColor="text1" w:themeTint="7F"/>
-                        <w:sz w:val="24"/>
+                        <w:sz w:val="19"/>
                         <w:szCs w:val="24"/>
                       </w:rPr>
                     </w:pPr>
@@ -220,21 +217,21 @@
                         <w:i/>
                         <w:iCs/>
                         <w:color w:val="000000" w:themeColor="text1"/>
-                        <w:sz w:val="24"/>
-                        <w:szCs w:val="24"/>
-                      </w:rPr>
-                      <w:t>2</w:t>
-                    </w:r>
-                    <w:r>
-                      <w:rPr>
-                        <w:b/>
-                        <w:i/>
-                        <w:iCs/>
-                        <w:color w:val="000000" w:themeColor="text1"/>
-                        <w:sz w:val="24"/>
-                        <w:szCs w:val="24"/>
-                      </w:rPr>
-                      <w:t>:</w:t>
+                        <w:sz w:val="19"/>
+                        <w:szCs w:val="24"/>
+                      </w:rPr>
+                      <w:t>c</w:t>
+                    </w:r>
+                    <w:r>
+                      <w:rPr>
+                        <w:b/>
+                        <w:i/>
+                        <w:iCs/>
+                        <w:color w:val="000000" w:themeColor="text1"/>
+                        <w:sz w:val="19"/>
+                        <w:szCs w:val="24"/>
+                      </w:rPr>
+                      <w:t>2:</w:t>
                     </w:r>
                     <w:r>
                       <w:rPr>
@@ -242,7 +239,7 @@
                         <w:i/>
                         <w:iCs/>
                         <w:color w:val="FF0000"/>
-                        <w:sz w:val="24"/>
+                        <w:sz w:val="19"/>
                         <w:szCs w:val="24"/>
                       </w:rPr>
                       <w:t xml:space="preserve"> </w:t>
@@ -252,7 +249,7 @@
                         <w:i/>
                         <w:iCs/>
                         <w:color w:val="808080" w:themeColor="text1" w:themeTint="7F"/>
-                        <w:sz w:val="24"/>
+                        <w:sz w:val="19"/>
                         <w:szCs w:val="24"/>
                       </w:rPr>
                       <w:t>Click “Read more”</w:t>
@@ -261,10 +258,11 @@
                 </w:txbxContent>
               </v:textbox>
             </v:shape>
-            <v:shape id="_x0000_s1057" type="#_x0000_t185" style="position:absolute;left:7742;top:5960;width:1318;height:510;rotation:-360;mso-position-horizontal-relative:margin;mso-position-vertical-relative:margin;mso-width-relative:margin;mso-height-relative:margin" o:allowincell="f" adj="1739" fillcolor="#943634 [2405]" strokecolor="#9bbb59 [3206]" strokeweight="3pt">
+            <v:shape id="_x0000_s1057" type="#_x0000_t185" style="position:absolute;left:8382;top:6817;width:1386;height:508;rotation:-360;mso-position-horizontal-relative:margin;mso-position-vertical-relative:margin;mso-width-relative:margin;mso-height-relative:margin" o:allowincell="f" adj="1739" filled="t" stroked="f" strokecolor="#9bbb59 [3206]" strokeweight="3pt">
+              <v:fill color2="#fcf6f6" rotate="t" focusposition=".5,.5" focussize="" focus="100%" type="gradientRadial"/>
               <v:imagedata embosscolor="shadow add(51)"/>
               <v:shadow type="emboss" color="lineOrFill darken(153)" color2="shadow add(102)" offset="1pt,1pt"/>
-              <v:textbox style="mso-next-textbox:#_x0000_s1057" inset="3.6pt,,3.6pt">
+              <v:textbox style="mso-next-textbox:#_x0000_s1057" inset="2.88pt,2.88pt,2.88pt,2.88pt">
                 <w:txbxContent>
                   <w:p>
                     <w:pPr>
@@ -278,7 +276,7 @@
                         <w:i/>
                         <w:iCs/>
                         <w:color w:val="808080" w:themeColor="text1" w:themeTint="7F"/>
-                        <w:sz w:val="24"/>
+                        <w:sz w:val="19"/>
                         <w:szCs w:val="24"/>
                       </w:rPr>
                     </w:pPr>
@@ -288,21 +286,21 @@
                         <w:i/>
                         <w:iCs/>
                         <w:color w:val="000000" w:themeColor="text1"/>
-                        <w:sz w:val="24"/>
-                        <w:szCs w:val="24"/>
-                      </w:rPr>
-                      <w:t>4</w:t>
-                    </w:r>
-                    <w:r>
-                      <w:rPr>
-                        <w:b/>
-                        <w:i/>
-                        <w:iCs/>
-                        <w:color w:val="000000" w:themeColor="text1"/>
-                        <w:sz w:val="24"/>
-                        <w:szCs w:val="24"/>
-                      </w:rPr>
-                      <w:t>:</w:t>
+                        <w:sz w:val="19"/>
+                        <w:szCs w:val="24"/>
+                      </w:rPr>
+                      <w:t>c</w:t>
+                    </w:r>
+                    <w:r>
+                      <w:rPr>
+                        <w:b/>
+                        <w:i/>
+                        <w:iCs/>
+                        <w:color w:val="000000" w:themeColor="text1"/>
+                        <w:sz w:val="19"/>
+                        <w:szCs w:val="24"/>
+                      </w:rPr>
+                      <w:t>4:</w:t>
                     </w:r>
                     <w:r>
                       <w:rPr>
@@ -310,7 +308,7 @@
                         <w:i/>
                         <w:iCs/>
                         <w:color w:val="FF0000"/>
-                        <w:sz w:val="24"/>
+                        <w:sz w:val="19"/>
                         <w:szCs w:val="24"/>
                       </w:rPr>
                       <w:t xml:space="preserve"> </w:t>
@@ -320,7 +318,7 @@
                         <w:i/>
                         <w:iCs/>
                         <w:color w:val="808080" w:themeColor="text1" w:themeTint="7F"/>
-                        <w:sz w:val="24"/>
+                        <w:sz w:val="19"/>
                         <w:szCs w:val="24"/>
                       </w:rPr>
                       <w:t>Click a coupon name</w:t>
@@ -329,10 +327,11 @@
                 </w:txbxContent>
               </v:textbox>
             </v:shape>
-            <v:shape id="_x0000_s1058" type="#_x0000_t185" style="position:absolute;left:9734;top:5741;width:1416;height:632;rotation:-360;mso-position-horizontal-relative:margin;mso-position-vertical-relative:margin;mso-width-relative:margin;mso-height-relative:margin" o:allowincell="f" adj="1739" fillcolor="#943634 [2405]" strokecolor="#9bbb59 [3206]" strokeweight="3pt">
+            <v:shape id="_x0000_s1058" type="#_x0000_t185" style="position:absolute;left:9757;top:5750;width:1416;height:632;rotation:-360;mso-position-horizontal-relative:margin;mso-position-vertical-relative:margin;mso-width-relative:margin;mso-height-relative:margin" o:allowincell="f" adj="1739" filled="t" stroked="f" strokecolor="#9bbb59 [3206]" strokeweight="3pt">
+              <v:fill color2="#fcf6f6" rotate="t" focusposition=".5,.5" focussize="" focus="100%" type="gradientRadial"/>
               <v:imagedata embosscolor="shadow add(51)"/>
               <v:shadow type="emboss" color="lineOrFill darken(153)" color2="shadow add(102)" offset="1pt,1pt"/>
-              <v:textbox style="mso-next-textbox:#_x0000_s1058" inset="3.6pt,,3.6pt">
+              <v:textbox style="mso-next-textbox:#_x0000_s1058" inset="2.88pt,2.88pt,2.88pt,2.88pt">
                 <w:txbxContent>
                   <w:p>
                     <w:pPr>
@@ -346,7 +345,7 @@
                         <w:i/>
                         <w:iCs/>
                         <w:color w:val="808080" w:themeColor="text1" w:themeTint="7F"/>
-                        <w:sz w:val="24"/>
+                        <w:sz w:val="19"/>
                         <w:szCs w:val="24"/>
                       </w:rPr>
                     </w:pPr>
@@ -356,21 +355,21 @@
                         <w:i/>
                         <w:iCs/>
                         <w:color w:val="000000" w:themeColor="text1"/>
-                        <w:sz w:val="24"/>
-                        <w:szCs w:val="24"/>
-                      </w:rPr>
-                      <w:t>3</w:t>
-                    </w:r>
-                    <w:r>
-                      <w:rPr>
-                        <w:b/>
-                        <w:i/>
-                        <w:iCs/>
-                        <w:color w:val="000000" w:themeColor="text1"/>
-                        <w:sz w:val="24"/>
-                        <w:szCs w:val="24"/>
-                      </w:rPr>
-                      <w:t>:</w:t>
+                        <w:sz w:val="19"/>
+                        <w:szCs w:val="24"/>
+                      </w:rPr>
+                      <w:t>c</w:t>
+                    </w:r>
+                    <w:r>
+                      <w:rPr>
+                        <w:b/>
+                        <w:i/>
+                        <w:iCs/>
+                        <w:color w:val="000000" w:themeColor="text1"/>
+                        <w:sz w:val="19"/>
+                        <w:szCs w:val="24"/>
+                      </w:rPr>
+                      <w:t>3:</w:t>
                     </w:r>
                     <w:r>
                       <w:rPr>
@@ -378,7 +377,7 @@
                         <w:i/>
                         <w:iCs/>
                         <w:color w:val="FF0000"/>
-                        <w:sz w:val="24"/>
+                        <w:sz w:val="19"/>
                         <w:szCs w:val="24"/>
                       </w:rPr>
                       <w:t xml:space="preserve"> </w:t>
@@ -388,19 +387,40 @@
                         <w:i/>
                         <w:iCs/>
                         <w:color w:val="808080" w:themeColor="text1" w:themeTint="7F"/>
-                        <w:sz w:val="24"/>
-                        <w:szCs w:val="24"/>
-                      </w:rPr>
-                      <w:t>Click coupon name in header</w:t>
+                        <w:sz w:val="19"/>
+                        <w:szCs w:val="24"/>
+                      </w:rPr>
+                      <w:t xml:space="preserve">Click </w:t>
+                    </w:r>
+                    <w:r>
+                      <w:rPr>
+                        <w:i/>
+                        <w:iCs/>
+                        <w:color w:val="808080" w:themeColor="text1" w:themeTint="7F"/>
+                        <w:sz w:val="19"/>
+                        <w:szCs w:val="24"/>
+                      </w:rPr>
+                      <w:t xml:space="preserve">the </w:t>
+                    </w:r>
+                    <w:r>
+                      <w:rPr>
+                        <w:i/>
+                        <w:iCs/>
+                        <w:color w:val="808080" w:themeColor="text1" w:themeTint="7F"/>
+                        <w:sz w:val="19"/>
+                        <w:szCs w:val="24"/>
+                      </w:rPr>
+                      <w:t>coupon name in header</w:t>
                     </w:r>
                   </w:p>
                 </w:txbxContent>
               </v:textbox>
             </v:shape>
-            <v:shape id="_x0000_s1059" type="#_x0000_t185" style="position:absolute;left:5757;top:5616;width:1318;height:480;rotation:-360;mso-position-horizontal-relative:margin;mso-position-vertical-relative:margin;mso-width-relative:margin;mso-height-relative:margin" o:allowincell="f" adj="1739" fillcolor="#943634 [2405]" strokecolor="#9bbb59 [3206]" strokeweight="3pt">
+            <v:shape id="_x0000_s1059" type="#_x0000_t185" style="position:absolute;left:6742;top:6046;width:1319;height:480;rotation:-360;mso-position-horizontal-relative:margin;mso-position-vertical-relative:margin;mso-width-relative:margin;mso-height-relative:margin" o:allowincell="f" adj="1739" filled="t" stroked="f" strokecolor="#9bbb59 [3206]" strokeweight="3pt">
+              <v:fill color2="#fcf6f6" rotate="t" focusposition=".5,.5" focussize="" focus="100%" type="gradientRadial"/>
               <v:imagedata embosscolor="shadow add(51)"/>
               <v:shadow type="emboss" color="lineOrFill darken(153)" color2="shadow add(102)" offset="1pt,1pt"/>
-              <v:textbox style="mso-next-textbox:#_x0000_s1059" inset="3.6pt,,3.6pt">
+              <v:textbox style="mso-next-textbox:#_x0000_s1059" inset="2.88pt,2.88pt,2.88pt,2.88pt">
                 <w:txbxContent>
                   <w:p>
                     <w:pPr>
@@ -414,7 +434,7 @@
                         <w:i/>
                         <w:iCs/>
                         <w:color w:val="808080" w:themeColor="text1" w:themeTint="7F"/>
-                        <w:sz w:val="24"/>
+                        <w:sz w:val="19"/>
                         <w:szCs w:val="24"/>
                       </w:rPr>
                     </w:pPr>
@@ -424,21 +444,21 @@
                         <w:i/>
                         <w:iCs/>
                         <w:color w:val="000000" w:themeColor="text1"/>
-                        <w:sz w:val="24"/>
-                        <w:szCs w:val="24"/>
-                      </w:rPr>
-                      <w:t>6</w:t>
-                    </w:r>
-                    <w:r>
-                      <w:rPr>
-                        <w:b/>
-                        <w:i/>
-                        <w:iCs/>
-                        <w:color w:val="000000" w:themeColor="text1"/>
-                        <w:sz w:val="24"/>
-                        <w:szCs w:val="24"/>
-                      </w:rPr>
-                      <w:t>:</w:t>
+                        <w:sz w:val="19"/>
+                        <w:szCs w:val="24"/>
+                      </w:rPr>
+                      <w:t>c</w:t>
+                    </w:r>
+                    <w:r>
+                      <w:rPr>
+                        <w:b/>
+                        <w:i/>
+                        <w:iCs/>
+                        <w:color w:val="000000" w:themeColor="text1"/>
+                        <w:sz w:val="19"/>
+                        <w:szCs w:val="24"/>
+                      </w:rPr>
+                      <w:t>6:</w:t>
                     </w:r>
                     <w:r>
                       <w:rPr>
@@ -446,7 +466,7 @@
                         <w:i/>
                         <w:iCs/>
                         <w:color w:val="FF0000"/>
-                        <w:sz w:val="24"/>
+                        <w:sz w:val="19"/>
                         <w:szCs w:val="24"/>
                       </w:rPr>
                       <w:t xml:space="preserve"> </w:t>
@@ -456,7 +476,7 @@
                         <w:i/>
                         <w:iCs/>
                         <w:color w:val="808080" w:themeColor="text1" w:themeTint="7F"/>
-                        <w:sz w:val="24"/>
+                        <w:sz w:val="19"/>
                         <w:szCs w:val="24"/>
                       </w:rPr>
                       <w:t>Click “See all”</w:t>
@@ -465,10 +485,11 @@
                 </w:txbxContent>
               </v:textbox>
             </v:shape>
-            <v:shape id="_x0000_s1060" type="#_x0000_t185" style="position:absolute;left:5981;top:7601;width:1318;height:487;rotation:-360;mso-position-horizontal-relative:margin;mso-position-vertical-relative:margin;mso-width-relative:margin;mso-height-relative:margin" o:allowincell="f" adj="1739" fillcolor="#943634 [2405]" strokecolor="#9bbb59 [3206]" strokeweight="3pt">
+            <v:shape id="_x0000_s1060" type="#_x0000_t185" style="position:absolute;left:6508;top:8155;width:1318;height:487;rotation:-360;mso-position-horizontal-relative:margin;mso-position-vertical-relative:margin;mso-width-relative:margin;mso-height-relative:margin" o:allowincell="f" adj="1739" filled="t" stroked="f" strokecolor="#9bbb59 [3206]" strokeweight="3pt">
+              <v:fill color2="#fcf6f6" rotate="t" focusposition=".5,.5" focussize="" focus="100%" type="gradientRadial"/>
               <v:imagedata embosscolor="shadow add(51)"/>
               <v:shadow type="emboss" color="lineOrFill darken(153)" color2="shadow add(102)" offset="1pt,1pt"/>
-              <v:textbox style="mso-next-textbox:#_x0000_s1060" inset="3.6pt,,3.6pt">
+              <v:textbox style="mso-next-textbox:#_x0000_s1060" inset="2.88pt,2.88pt,2.88pt,2.88pt">
                 <w:txbxContent>
                   <w:p>
                     <w:pPr>
@@ -482,7 +503,7 @@
                         <w:i/>
                         <w:iCs/>
                         <w:color w:val="808080" w:themeColor="text1" w:themeTint="7F"/>
-                        <w:sz w:val="24"/>
+                        <w:sz w:val="19"/>
                         <w:szCs w:val="24"/>
                       </w:rPr>
                     </w:pPr>
@@ -492,21 +513,21 @@
                         <w:i/>
                         <w:iCs/>
                         <w:color w:val="000000" w:themeColor="text1"/>
-                        <w:sz w:val="24"/>
-                        <w:szCs w:val="24"/>
-                      </w:rPr>
-                      <w:t>5</w:t>
-                    </w:r>
-                    <w:r>
-                      <w:rPr>
-                        <w:b/>
-                        <w:i/>
-                        <w:iCs/>
-                        <w:color w:val="000000" w:themeColor="text1"/>
-                        <w:sz w:val="24"/>
-                        <w:szCs w:val="24"/>
-                      </w:rPr>
-                      <w:t>:</w:t>
+                        <w:sz w:val="19"/>
+                        <w:szCs w:val="24"/>
+                      </w:rPr>
+                      <w:t>c</w:t>
+                    </w:r>
+                    <w:r>
+                      <w:rPr>
+                        <w:b/>
+                        <w:i/>
+                        <w:iCs/>
+                        <w:color w:val="000000" w:themeColor="text1"/>
+                        <w:sz w:val="19"/>
+                        <w:szCs w:val="24"/>
+                      </w:rPr>
+                      <w:t>5:</w:t>
                     </w:r>
                     <w:r>
                       <w:rPr>
@@ -514,7 +535,7 @@
                         <w:i/>
                         <w:iCs/>
                         <w:color w:val="FF0000"/>
-                        <w:sz w:val="24"/>
+                        <w:sz w:val="19"/>
                         <w:szCs w:val="24"/>
                       </w:rPr>
                       <w:t xml:space="preserve"> </w:t>
@@ -524,7 +545,7 @@
                         <w:i/>
                         <w:iCs/>
                         <w:color w:val="808080" w:themeColor="text1" w:themeTint="7F"/>
-                        <w:sz w:val="24"/>
+                        <w:sz w:val="19"/>
                         <w:szCs w:val="24"/>
                       </w:rPr>
                       <w:t>Click “Coupons”</w:t>
@@ -533,84 +554,59 @@
                 </w:txbxContent>
               </v:textbox>
             </v:shape>
-            <v:shape id="_x0000_s1061" type="#_x0000_t202" style="position:absolute;left:7464;top:7047;width:1864;height:554;mso-width-percent:400;mso-height-percent:200;mso-width-percent:400;mso-height-percent:200;mso-width-relative:margin;mso-height-relative:margin;v-text-anchor:bottom" fillcolor="#548dd4 [1951]" stroked="f">
+            <v:shape id="_x0000_s1061" type="#_x0000_t202" style="position:absolute;left:8130;top:7601;width:1863;height:468;mso-width-percent:400;mso-height-percent:200;mso-width-percent:400;mso-height-percent:200;mso-width-relative:margin;mso-height-relative:margin;v-text-anchor:bottom" fillcolor="#548dd4 [1951]" stroked="f">
               <v:fill opacity="43909f"/>
-              <v:textbox>
+              <v:textbox style="mso-next-textbox:#_x0000_s1061" inset="5.76pt,2.88pt,5.76pt,2.88pt">
                 <w:txbxContent>
                   <w:p>
                     <w:pPr>
                       <w:jc w:val="center"/>
                       <w:rPr>
-                        <w:b/>
-                        <w:sz w:val="28"/>
                         <w:szCs w:val="28"/>
                         <w:lang w:val="es-ES"/>
                       </w:rPr>
                     </w:pPr>
-                    <w:proofErr w:type="spellStart"/>
-                    <w:r>
-                      <w:rPr>
-                        <w:b/>
-                        <w:sz w:val="28"/>
-                        <w:szCs w:val="28"/>
-                        <w:lang w:val="es-ES"/>
-                      </w:rPr>
-                      <w:t>Coupon</w:t>
-                    </w:r>
-                    <w:proofErr w:type="spellEnd"/>
-                    <w:r>
-                      <w:rPr>
-                        <w:b/>
-                        <w:sz w:val="28"/>
-                        <w:szCs w:val="28"/>
-                        <w:lang w:val="es-ES"/>
-                      </w:rPr>
-                      <w:t xml:space="preserve"> </w:t>
-                    </w:r>
-                    <w:proofErr w:type="spellStart"/>
-                    <w:r>
-                      <w:rPr>
-                        <w:b/>
-                        <w:sz w:val="28"/>
-                        <w:szCs w:val="28"/>
-                        <w:lang w:val="es-ES"/>
-                      </w:rPr>
-                      <w:t>list</w:t>
-                    </w:r>
-                    <w:proofErr w:type="spellEnd"/>
-                    <w:r>
-                      <w:rPr>
-                        <w:b/>
-                        <w:sz w:val="28"/>
-                        <w:szCs w:val="28"/>
-                        <w:lang w:val="es-ES"/>
-                      </w:rPr>
-                      <w:t xml:space="preserve"> (/</w:t>
-                    </w:r>
-                    <w:proofErr w:type="spellStart"/>
-                    <w:r>
-                      <w:rPr>
-                        <w:b/>
-                        <w:sz w:val="28"/>
-                        <w:szCs w:val="28"/>
-                        <w:lang w:val="es-ES"/>
-                      </w:rPr>
-                      <w:t>coupon</w:t>
-                    </w:r>
-                    <w:r>
-                      <w:rPr>
-                        <w:b/>
-                        <w:sz w:val="28"/>
+                    <w:r>
+                      <w:rPr>
+                        <w:b/>
                         <w:szCs w:val="28"/>
                         <w:lang w:val="es-ES"/>
                       </w:rPr>
                       <w:t>s</w:t>
                     </w:r>
-                    <w:proofErr w:type="spellEnd"/>
-                    <w:r>
-                      <w:rPr>
-                        <w:b/>
-                        <w:sz w:val="28"/>
+                    <w:r>
+                      <w:rPr>
+                        <w:b/>
+                        <w:szCs w:val="28"/>
+                        <w:lang w:val="es-ES"/>
+                      </w:rPr>
+                      <w:t xml:space="preserve">3: </w:t>
+                    </w:r>
+                    <w:r>
+                      <w:rPr>
+                        <w:szCs w:val="28"/>
+                        <w:lang w:val="es-ES"/>
+                      </w:rPr>
+                      <w:t xml:space="preserve">Coupon list </w:t>
+                    </w:r>
+                    <w:r>
+                      <w:rPr>
+                        <w:i/>
+                        <w:szCs w:val="28"/>
+                        <w:lang w:val="es-ES"/>
+                      </w:rPr>
+                      <w:t>(/coupon</w:t>
+                    </w:r>
+                    <w:r>
+                      <w:rPr>
+                        <w:i/>
+                        <w:szCs w:val="28"/>
+                        <w:lang w:val="es-ES"/>
+                      </w:rPr>
+                      <w:t>s</w:t>
+                    </w:r>
+                    <w:r>
+                      <w:rPr>
                         <w:szCs w:val="28"/>
                         <w:lang w:val="es-ES"/>
                       </w:rPr>
@@ -620,16 +616,14 @@
                 </w:txbxContent>
               </v:textbox>
             </v:shape>
-            <v:shape id="_x0000_s1062" type="#_x0000_t202" style="position:absolute;left:4400;top:4761;width:1649;height:590;mso-width-percent:400;mso-height-percent:200;mso-width-percent:400;mso-height-percent:200;mso-width-relative:margin;mso-height-relative:margin;v-text-anchor:bottom" fillcolor="#548dd4 [1951]" stroked="f">
+            <v:shape id="_x0000_s1062" type="#_x0000_t202" style="position:absolute;left:3956;top:4770;width:1649;height:591;mso-width-percent:400;mso-height-percent:200;mso-width-percent:400;mso-height-percent:200;mso-width-relative:margin;mso-height-relative:margin;v-text-anchor:bottom" fillcolor="#548dd4 [1951]" stroked="f">
               <v:fill opacity="43909f"/>
-              <v:textbox>
+              <v:textbox style="mso-next-textbox:#_x0000_s1062" inset="5.76pt,2.88pt,5.76pt,2.88pt">
                 <w:txbxContent>
                   <w:p>
                     <w:pPr>
                       <w:jc w:val="center"/>
                       <w:rPr>
-                        <w:b/>
-                        <w:sz w:val="28"/>
                         <w:szCs w:val="28"/>
                         <w:lang w:val="es-ES"/>
                       </w:rPr>
@@ -637,11 +631,48 @@
                     <w:r>
                       <w:rPr>
                         <w:b/>
-                        <w:sz w:val="28"/>
-                        <w:szCs w:val="28"/>
-                        <w:lang w:val="es-ES"/>
-                      </w:rPr>
-                      <w:t>Home (/)</w:t>
+                        <w:szCs w:val="28"/>
+                        <w:lang w:val="es-ES"/>
+                      </w:rPr>
+                      <w:t xml:space="preserve">(s0) </w:t>
+                    </w:r>
+                    <w:r>
+                      <w:rPr>
+                        <w:b/>
+                        <w:szCs w:val="28"/>
+                        <w:lang w:val="es-ES"/>
+                      </w:rPr>
+                      <w:t>s</w:t>
+                    </w:r>
+                    <w:r>
+                      <w:rPr>
+                        <w:b/>
+                        <w:szCs w:val="28"/>
+                        <w:lang w:val="es-ES"/>
+                      </w:rPr>
+                      <w:t xml:space="preserve">1: </w:t>
+                    </w:r>
+                    <w:r>
+                      <w:rPr>
+                        <w:szCs w:val="28"/>
+                        <w:lang w:val="es-ES"/>
+                      </w:rPr>
+                      <w:t>Home (</w:t>
+                    </w:r>
+                    <w:r>
+                      <w:rPr>
+                        <w:i/>
+                        <w:szCs w:val="28"/>
+                        <w:lang w:val="es-ES"/>
+                      </w:rPr>
+                      <w:t>/</w:t>
+                    </w:r>
+                    <w:r>
+                      <w:rPr>
+                        <w:szCs w:val="28"/>
+                        <w:lang w:val="es-ES"/>
+                      </w:rPr>
+                      <w:t>)</w:t>
                     </w:r>
                   </w:p>
                 </w:txbxContent>
@@ -651,8 +682,8 @@
               <v:path arrowok="t" fillok="f" o:connecttype="none"/>
               <o:lock v:ext="edit" shapetype="t"/>
             </v:shapetype>
-            <v:shape id="_x0000_s1064" type="#_x0000_t37" style="position:absolute;left:9417;top:6299;width:936;height:1114;rotation:90" o:connectortype="curved" adj="-149354,-62076,-149354">
-              <v:stroke endarrow="block"/>
+            <v:shape id="_x0000_s1064" type="#_x0000_t37" style="position:absolute;left:9502;top:6873;width:1454;height:472;rotation:90" o:connectortype="curved" adj="-128032,-146512,-128032" strokecolor="#92d050" strokeweight="2.5pt">
+              <v:stroke endarrow="block" endarrowwidth="wide"/>
             </v:shape>
             <v:shapetype id="_x0000_t38" coordsize="21600,21600" o:spt="38" o:oned="t" path="m,c@0,0@1,5400@1,10800@1,16200@2,21600,21600,21600e" filled="f">
               <v:formulas>
@@ -666,45 +697,1502 @@
               </v:handles>
               <o:lock v:ext="edit" shapetype="t"/>
             </v:shapetype>
-            <v:shape id="_x0000_s1065" type="#_x0000_t38" style="position:absolute;left:8118;top:6763;width:562;height:5;rotation:270" o:connectortype="curved" adj="11088,-16677360,-170110">
-              <v:stroke endarrow="block"/>
-            </v:shape>
-            <v:shape id="_x0000_s1066" type="#_x0000_t37" style="position:absolute;left:8509;top:4938;width:899;height:1115;rotation:270" o:connectortype="curved" adj="-106522,-53438,-106522">
-              <v:stroke endarrow="block"/>
-            </v:shape>
-            <v:shape id="_x0000_s1067" type="#_x0000_t37" style="position:absolute;left:6049;top:5056;width:367;height:545" o:connectortype="curved" adj="-122361,-74182,-122361">
-              <v:stroke endarrow="block"/>
-            </v:shape>
-            <v:shape id="_x0000_s1068" type="#_x0000_t37" style="position:absolute;left:6333;top:6194;width:1213;height:1048;rotation:90;flip:x" o:connectortype="curved" adj="-43556,60276,-43556">
-              <v:stroke endarrow="block"/>
-            </v:shape>
-            <v:shape id="_x0000_s1070" type="#_x0000_t37" style="position:absolute;left:5225;top:5351;width:741;height:2494;rotation:180" o:connectortype="curved" adj="-58144,-40350,-58144">
-              <v:stroke endarrow="block"/>
-            </v:shape>
-            <v:shape id="_x0000_s1073" type="#_x0000_t37" style="position:absolute;left:9808;top:4102;width:565;height:714;rotation:270;flip:x" o:connectortype="curved" adj="-247655,47042,-247655">
-              <v:stroke endarrow="block"/>
-            </v:shape>
-            <v:shape id="_x0000_s1074" type="#_x0000_t37" style="position:absolute;left:5225;top:4176;width:3161;height:585;rotation:180;flip:y" o:connectortype="curved" adj="-30171,36504,-30171">
-              <v:stroke endarrow="block"/>
+            <v:shape id="_x0000_s1065" type="#_x0000_t38" style="position:absolute;left:8931;top:7456;width:276;height:13;rotation:270" o:connectortype="curved" adj="10800,-7236000,-563662" strokecolor="#92d050" strokeweight="2.5pt">
+              <v:stroke endarrow="block" endarrowwidth="wide"/>
+            </v:shape>
+            <v:shape id="_x0000_s1066" type="#_x0000_t37" style="position:absolute;left:8429;top:5712;width:1751;height:460;rotation:270" o:connectortype="curved" adj="-89119,-170531,-89119" strokecolor="#92d050" strokeweight="2.5pt">
+              <v:stroke endarrow="block" endarrowwidth="wide"/>
+            </v:shape>
+            <v:shape id="_x0000_s1067" type="#_x0000_t37" style="position:absolute;left:5605;top:5066;width:1797;height:980" o:connectortype="curved" adj="-45156,-41525,-45156" strokecolor="#92d050" strokeweight="2.5pt">
+              <v:stroke endarrow="block" endarrowwidth="wide"/>
+            </v:shape>
+            <v:shape id="_x0000_s1068" type="#_x0000_t37" style="position:absolute;left:7111;top:6817;width:1310;height:728;rotation:90;flip:x" o:connectortype="curved" adj="-91613,99137,-91613" strokecolor="#92d050" strokeweight="2.5pt">
+              <v:stroke endarrow="block" endarrowwidth="wide"/>
+            </v:shape>
+            <v:shape id="_x0000_s1070" type="#_x0000_t37" style="position:absolute;left:4781;top:5361;width:1727;height:3037;rotation:180" o:connectortype="curved" adj="-58249,-37097,-58249" strokecolor="#92d050" strokeweight="2.5pt">
+              <v:stroke endarrow="block" endarrowwidth="wide"/>
+            </v:shape>
+            <v:shape id="_x0000_s1073" type="#_x0000_t37" style="position:absolute;left:9811;top:4113;width:584;height:729;rotation:270;flip:x" o:connectortype="curved" adj="-318658,47033,-318658" strokecolor="#92d050" strokeweight="2.5pt">
+              <v:stroke endarrow="block" endarrowwidth="wide"/>
+            </v:shape>
+            <v:shape id="_x0000_s1074" type="#_x0000_t37" style="position:absolute;left:4781;top:4186;width:3639;height:584;rotation:180;flip:y" o:connectortype="curved" adj="-38992,37115,-38992" strokecolor="#92d050" strokeweight="2.5pt">
+              <v:stroke endarrow="block" endarrowwidth="wide"/>
             </v:shape>
             <v:shapetype id="_x0000_t32" coordsize="21600,21600" o:spt="32" o:oned="t" path="m,l21600,21600e" filled="f">
               <v:path arrowok="t" fillok="f" o:connecttype="none"/>
               <o:lock v:ext="edit" shapetype="t"/>
             </v:shapetype>
-            <v:shape id="_x0000_s1076" type="#_x0000_t32" style="position:absolute;left:6049;top:5046;width:915;height:10;flip:y" o:connectortype="straight">
-              <v:stroke endarrow="block"/>
-            </v:shape>
-            <v:shape id="_x0000_s1079" type="#_x0000_t37" style="position:absolute;left:7733;top:7182;width:244;height:1082;rotation:90" o:connectortype="curved" adj="-392614,-88127,-392614">
-              <v:stroke endarrow="block"/>
-            </v:shape>
-            <v:shape id="_x0000_s1080" type="#_x0000_t32" style="position:absolute;left:8320;top:5046;width:1196;height:1" o:connectortype="straight">
-              <v:stroke endarrow="block"/>
-            </v:shape>
-            <v:shape id="_x0000_s1081" type="#_x0000_t32" style="position:absolute;left:10442;top:5351;width:6;height:375;flip:x" o:connectortype="straight">
-              <v:stroke endarrow="block"/>
-            </v:shape>
-            <w10:wrap type="none"/>
-            <w10:anchorlock/>
+            <v:shape id="_x0000_s1076" type="#_x0000_t32" style="position:absolute;left:5605;top:5065;width:1527;height:1;flip:y" o:connectortype="straight" strokecolor="#92d050" strokeweight="2.5pt">
+              <v:stroke endarrow="block" endarrowwidth="wide"/>
+            </v:shape>
+            <v:shape id="_x0000_s1079" type="#_x0000_t37" style="position:absolute;left:8279;top:7616;width:329;height:1236;rotation:90" o:connectortype="curved" adj="-473304,-85434,-473304" strokecolor="#92d050" strokeweight="2.5pt">
+              <v:stroke endarrow="block" endarrowwidth="wide"/>
+            </v:shape>
+            <v:shape id="_x0000_s1080" type="#_x0000_t32" style="position:absolute;left:8458;top:5065;width:1077;height:1" o:connectortype="straight" strokecolor="#92d050" strokeweight="2.5pt">
+              <v:stroke endarrow="block" endarrowwidth="wide"/>
+            </v:shape>
+            <v:shape id="_x0000_s1081" type="#_x0000_t32" style="position:absolute;left:10465;top:5361;width:2;height:389;flip:x" o:connectortype="straight" strokecolor="#92d050" strokeweight="2.5pt">
+              <v:stroke endarrow="block" endarrowwidth="wide"/>
+            </v:shape>
+            <v:shape id="_x0000_s1083" type="#_x0000_t185" style="position:absolute;left:2518;top:3649;width:1322;height:1009;rotation:-360;mso-position-horizontal-relative:margin;mso-position-vertical-relative:margin;mso-width-relative:margin;mso-height-relative:margin" o:allowincell="f" adj="1739" filled="t" stroked="f" strokecolor="#9bbb59 [3206]" strokeweight="3pt">
+              <v:fill color2="#fcf6f6" rotate="t" focusposition=".5,.5" focussize="" focus="100%" type="gradientRadial"/>
+              <v:imagedata embosscolor="shadow add(51)"/>
+              <v:shadow type="emboss" color="lineOrFill darken(153)" color2="shadow add(102)" offset="1pt,1pt"/>
+              <v:textbox style="mso-next-textbox:#_x0000_s1083" inset="2.88pt,2.88pt,2.88pt,2.88pt">
+                <w:txbxContent>
+                  <w:p>
+                    <w:pPr>
+                      <w:pBdr>
+                        <w:top w:val="single" w:sz="8" w:space="10" w:color="FFFFFF" w:themeColor="background1"/>
+                        <w:bottom w:val="single" w:sz="8" w:space="10" w:color="FFFFFF" w:themeColor="background1"/>
+                      </w:pBdr>
+                      <w:spacing w:after="0"/>
+                      <w:rPr>
+                        <w:i/>
+                        <w:iCs/>
+                        <w:color w:val="808080" w:themeColor="text1" w:themeTint="7F"/>
+                        <w:sz w:val="19"/>
+                        <w:szCs w:val="24"/>
+                      </w:rPr>
+                    </w:pPr>
+                    <w:r>
+                      <w:rPr>
+                        <w:b/>
+                        <w:i/>
+                        <w:iCs/>
+                        <w:color w:val="000000" w:themeColor="text1"/>
+                        <w:sz w:val="19"/>
+                        <w:szCs w:val="24"/>
+                      </w:rPr>
+                      <w:t>C</w:t>
+                    </w:r>
+                    <w:r>
+                      <w:rPr>
+                        <w:b/>
+                        <w:i/>
+                        <w:iCs/>
+                        <w:color w:val="000000" w:themeColor="text1"/>
+                        <w:sz w:val="19"/>
+                        <w:szCs w:val="24"/>
+                      </w:rPr>
+                      <w:t>7</w:t>
+                    </w:r>
+                    <w:r>
+                      <w:rPr>
+                        <w:b/>
+                        <w:i/>
+                        <w:iCs/>
+                        <w:color w:val="000000" w:themeColor="text1"/>
+                        <w:sz w:val="19"/>
+                        <w:szCs w:val="24"/>
+                      </w:rPr>
+                      <w:t>:</w:t>
+                    </w:r>
+                    <w:r>
+                      <w:rPr>
+                        <w:b/>
+                        <w:i/>
+                        <w:iCs/>
+                        <w:color w:val="FF0000"/>
+                        <w:sz w:val="19"/>
+                        <w:szCs w:val="24"/>
+                      </w:rPr>
+                      <w:t xml:space="preserve"> </w:t>
+                    </w:r>
+                    <w:r>
+                      <w:rPr>
+                        <w:i/>
+                        <w:iCs/>
+                        <w:color w:val="808080" w:themeColor="text1" w:themeTint="7F"/>
+                        <w:sz w:val="19"/>
+                        <w:szCs w:val="24"/>
+                      </w:rPr>
+                      <w:t>Click “</w:t>
+                    </w:r>
+                    <w:r>
+                      <w:rPr>
+                        <w:i/>
+                        <w:iCs/>
+                        <w:color w:val="808080" w:themeColor="text1" w:themeTint="7F"/>
+                        <w:sz w:val="19"/>
+                        <w:szCs w:val="24"/>
+                      </w:rPr>
+                      <w:t>Money</w:t>
+                    </w:r>
+                    <w:r>
+                      <w:rPr>
+                        <w:i/>
+                        <w:iCs/>
+                        <w:color w:val="808080" w:themeColor="text1" w:themeTint="7F"/>
+                        <w:sz w:val="19"/>
+                        <w:szCs w:val="24"/>
+                      </w:rPr>
+                      <w:t>”</w:t>
+                    </w:r>
+                  </w:p>
+                  <w:p>
+                    <w:pPr>
+                      <w:pBdr>
+                        <w:top w:val="single" w:sz="8" w:space="10" w:color="FFFFFF" w:themeColor="background1"/>
+                        <w:bottom w:val="single" w:sz="8" w:space="10" w:color="FFFFFF" w:themeColor="background1"/>
+                      </w:pBdr>
+                      <w:spacing w:after="0"/>
+                      <w:rPr>
+                        <w:i/>
+                        <w:iCs/>
+                        <w:color w:val="808080" w:themeColor="text1" w:themeTint="7F"/>
+                        <w:sz w:val="19"/>
+                        <w:szCs w:val="24"/>
+                      </w:rPr>
+                    </w:pPr>
+                    <w:r>
+                      <w:rPr>
+                        <w:b/>
+                        <w:i/>
+                        <w:iCs/>
+                        <w:color w:val="000000" w:themeColor="text1"/>
+                        <w:sz w:val="19"/>
+                        <w:szCs w:val="24"/>
+                      </w:rPr>
+                      <w:t>C</w:t>
+                    </w:r>
+                    <w:r>
+                      <w:rPr>
+                        <w:b/>
+                        <w:i/>
+                        <w:iCs/>
+                        <w:color w:val="000000" w:themeColor="text1"/>
+                        <w:sz w:val="19"/>
+                        <w:szCs w:val="24"/>
+                      </w:rPr>
+                      <w:t>8</w:t>
+                    </w:r>
+                    <w:r>
+                      <w:rPr>
+                        <w:b/>
+                        <w:i/>
+                        <w:iCs/>
+                        <w:color w:val="000000" w:themeColor="text1"/>
+                        <w:sz w:val="19"/>
+                        <w:szCs w:val="24"/>
+                      </w:rPr>
+                      <w:t>:</w:t>
+                    </w:r>
+                    <w:r>
+                      <w:rPr>
+                        <w:b/>
+                        <w:i/>
+                        <w:iCs/>
+                        <w:color w:val="FF0000"/>
+                        <w:sz w:val="19"/>
+                        <w:szCs w:val="24"/>
+                      </w:rPr>
+                      <w:t xml:space="preserve"> </w:t>
+                    </w:r>
+                    <w:r>
+                      <w:rPr>
+                        <w:i/>
+                        <w:iCs/>
+                        <w:color w:val="808080" w:themeColor="text1" w:themeTint="7F"/>
+                        <w:sz w:val="19"/>
+                        <w:szCs w:val="24"/>
+                      </w:rPr>
+                      <w:t>Click “</w:t>
+                    </w:r>
+                    <w:r>
+                      <w:rPr>
+                        <w:i/>
+                        <w:iCs/>
+                        <w:color w:val="808080" w:themeColor="text1" w:themeTint="7F"/>
+                        <w:sz w:val="19"/>
+                        <w:szCs w:val="24"/>
+                      </w:rPr>
+                      <w:t>Transactions</w:t>
+                    </w:r>
+                    <w:r>
+                      <w:rPr>
+                        <w:i/>
+                        <w:iCs/>
+                        <w:color w:val="808080" w:themeColor="text1" w:themeTint="7F"/>
+                        <w:sz w:val="19"/>
+                        <w:szCs w:val="24"/>
+                      </w:rPr>
+                      <w:t>”</w:t>
+                    </w:r>
+                  </w:p>
+                  <w:p>
+                    <w:pPr>
+                      <w:pBdr>
+                        <w:top w:val="single" w:sz="8" w:space="10" w:color="FFFFFF" w:themeColor="background1"/>
+                        <w:bottom w:val="single" w:sz="8" w:space="10" w:color="FFFFFF" w:themeColor="background1"/>
+                      </w:pBdr>
+                      <w:spacing w:after="0"/>
+                      <w:rPr>
+                        <w:i/>
+                        <w:iCs/>
+                        <w:color w:val="808080" w:themeColor="text1" w:themeTint="7F"/>
+                        <w:sz w:val="19"/>
+                        <w:szCs w:val="24"/>
+                      </w:rPr>
+                    </w:pPr>
+                    <w:r>
+                      <w:rPr>
+                        <w:b/>
+                        <w:i/>
+                        <w:iCs/>
+                        <w:color w:val="000000" w:themeColor="text1"/>
+                        <w:sz w:val="19"/>
+                        <w:szCs w:val="24"/>
+                      </w:rPr>
+                      <w:t>C</w:t>
+                    </w:r>
+                    <w:r>
+                      <w:rPr>
+                        <w:b/>
+                        <w:i/>
+                        <w:iCs/>
+                        <w:color w:val="000000" w:themeColor="text1"/>
+                        <w:sz w:val="19"/>
+                        <w:szCs w:val="24"/>
+                      </w:rPr>
+                      <w:t>9</w:t>
+                    </w:r>
+                    <w:r>
+                      <w:rPr>
+                        <w:b/>
+                        <w:i/>
+                        <w:iCs/>
+                        <w:color w:val="000000" w:themeColor="text1"/>
+                        <w:sz w:val="19"/>
+                        <w:szCs w:val="24"/>
+                      </w:rPr>
+                      <w:t>:</w:t>
+                    </w:r>
+                    <w:r>
+                      <w:rPr>
+                        <w:b/>
+                        <w:i/>
+                        <w:iCs/>
+                        <w:color w:val="FF0000"/>
+                        <w:sz w:val="19"/>
+                        <w:szCs w:val="24"/>
+                      </w:rPr>
+                      <w:t xml:space="preserve"> </w:t>
+                    </w:r>
+                    <w:r>
+                      <w:rPr>
+                        <w:i/>
+                        <w:iCs/>
+                        <w:color w:val="808080" w:themeColor="text1" w:themeTint="7F"/>
+                        <w:sz w:val="19"/>
+                        <w:szCs w:val="24"/>
+                      </w:rPr>
+                      <w:t>Click “</w:t>
+                    </w:r>
+                    <w:r>
+                      <w:rPr>
+                        <w:i/>
+                        <w:iCs/>
+                        <w:color w:val="808080" w:themeColor="text1" w:themeTint="7F"/>
+                        <w:sz w:val="19"/>
+                        <w:szCs w:val="24"/>
+                      </w:rPr>
+                      <w:t>Messages</w:t>
+                    </w:r>
+                    <w:r>
+                      <w:rPr>
+                        <w:i/>
+                        <w:iCs/>
+                        <w:color w:val="808080" w:themeColor="text1" w:themeTint="7F"/>
+                        <w:sz w:val="19"/>
+                        <w:szCs w:val="24"/>
+                      </w:rPr>
+                      <w:t>”</w:t>
+                    </w:r>
+                  </w:p>
+                  <w:p>
+                    <w:pPr>
+                      <w:pBdr>
+                        <w:top w:val="single" w:sz="8" w:space="10" w:color="FFFFFF" w:themeColor="background1"/>
+                        <w:bottom w:val="single" w:sz="8" w:space="10" w:color="FFFFFF" w:themeColor="background1"/>
+                      </w:pBdr>
+                      <w:spacing w:after="0"/>
+                      <w:rPr>
+                        <w:i/>
+                        <w:iCs/>
+                        <w:color w:val="808080" w:themeColor="text1" w:themeTint="7F"/>
+                        <w:sz w:val="19"/>
+                        <w:szCs w:val="24"/>
+                      </w:rPr>
+                    </w:pPr>
+                    <w:r>
+                      <w:rPr>
+                        <w:b/>
+                        <w:i/>
+                        <w:iCs/>
+                        <w:color w:val="000000" w:themeColor="text1"/>
+                        <w:sz w:val="19"/>
+                        <w:szCs w:val="24"/>
+                      </w:rPr>
+                      <w:t>C</w:t>
+                    </w:r>
+                    <w:r>
+                      <w:rPr>
+                        <w:b/>
+                        <w:i/>
+                        <w:iCs/>
+                        <w:color w:val="000000" w:themeColor="text1"/>
+                        <w:sz w:val="19"/>
+                        <w:szCs w:val="24"/>
+                      </w:rPr>
+                      <w:t>10</w:t>
+                    </w:r>
+                    <w:r>
+                      <w:rPr>
+                        <w:b/>
+                        <w:i/>
+                        <w:iCs/>
+                        <w:color w:val="000000" w:themeColor="text1"/>
+                        <w:sz w:val="19"/>
+                        <w:szCs w:val="24"/>
+                      </w:rPr>
+                      <w:t>:</w:t>
+                    </w:r>
+                    <w:r>
+                      <w:rPr>
+                        <w:b/>
+                        <w:i/>
+                        <w:iCs/>
+                        <w:color w:val="FF0000"/>
+                        <w:sz w:val="19"/>
+                        <w:szCs w:val="24"/>
+                      </w:rPr>
+                      <w:t xml:space="preserve"> </w:t>
+                    </w:r>
+                    <w:r>
+                      <w:rPr>
+                        <w:i/>
+                        <w:iCs/>
+                        <w:color w:val="808080" w:themeColor="text1" w:themeTint="7F"/>
+                        <w:sz w:val="19"/>
+                        <w:szCs w:val="24"/>
+                      </w:rPr>
+                      <w:t>Click “</w:t>
+                    </w:r>
+                    <w:r>
+                      <w:rPr>
+                        <w:i/>
+                        <w:iCs/>
+                        <w:color w:val="808080" w:themeColor="text1" w:themeTint="7F"/>
+                        <w:sz w:val="19"/>
+                        <w:szCs w:val="24"/>
+                      </w:rPr>
+                      <w:t>Loyalty</w:t>
+                    </w:r>
+                    <w:r>
+                      <w:rPr>
+                        <w:i/>
+                        <w:iCs/>
+                        <w:color w:val="808080" w:themeColor="text1" w:themeTint="7F"/>
+                        <w:sz w:val="19"/>
+                        <w:szCs w:val="24"/>
+                      </w:rPr>
+                      <w:t>”</w:t>
+                    </w:r>
+                  </w:p>
+                  <w:p>
+                    <w:pPr>
+                      <w:pBdr>
+                        <w:top w:val="single" w:sz="8" w:space="10" w:color="FFFFFF" w:themeColor="background1"/>
+                        <w:bottom w:val="single" w:sz="8" w:space="10" w:color="FFFFFF" w:themeColor="background1"/>
+                      </w:pBdr>
+                      <w:spacing w:after="0"/>
+                      <w:jc w:val="center"/>
+                      <w:rPr>
+                        <w:i/>
+                        <w:iCs/>
+                        <w:color w:val="808080" w:themeColor="text1" w:themeTint="7F"/>
+                        <w:sz w:val="19"/>
+                        <w:szCs w:val="24"/>
+                      </w:rPr>
+                    </w:pPr>
+                  </w:p>
+                </w:txbxContent>
+              </v:textbox>
+            </v:shape>
+            <v:shape id="_x0000_s1087" type="#_x0000_t185" style="position:absolute;left:5298;top:6046;width:1319;height:480;rotation:-360;mso-position-horizontal-relative:margin;mso-position-vertical-relative:margin;mso-width-relative:margin;mso-height-relative:margin" o:allowincell="f" adj="1739" filled="t" stroked="f" strokecolor="#9bbb59 [3206]" strokeweight="3pt">
+              <v:fill color2="#fcf6f6" rotate="t" focusposition=".5,.5" focussize="" focus="100%" type="gradientRadial"/>
+              <v:imagedata embosscolor="shadow add(51)"/>
+              <v:shadow type="emboss" color="lineOrFill darken(153)" color2="shadow add(102)" offset="1pt,1pt"/>
+              <v:textbox style="mso-next-textbox:#_x0000_s1087" inset="2.88pt,2.88pt,2.88pt,2.88pt">
+                <w:txbxContent>
+                  <w:p>
+                    <w:pPr>
+                      <w:pBdr>
+                        <w:top w:val="single" w:sz="8" w:space="10" w:color="FFFFFF" w:themeColor="background1"/>
+                        <w:bottom w:val="single" w:sz="8" w:space="10" w:color="FFFFFF" w:themeColor="background1"/>
+                      </w:pBdr>
+                      <w:spacing w:after="0"/>
+                      <w:jc w:val="center"/>
+                      <w:rPr>
+                        <w:i/>
+                        <w:iCs/>
+                        <w:color w:val="808080" w:themeColor="text1" w:themeTint="7F"/>
+                        <w:sz w:val="19"/>
+                        <w:szCs w:val="24"/>
+                      </w:rPr>
+                    </w:pPr>
+                    <w:r>
+                      <w:rPr>
+                        <w:b/>
+                        <w:i/>
+                        <w:iCs/>
+                        <w:color w:val="000000" w:themeColor="text1"/>
+                        <w:sz w:val="19"/>
+                        <w:szCs w:val="24"/>
+                      </w:rPr>
+                      <w:t>C</w:t>
+                    </w:r>
+                    <w:r>
+                      <w:rPr>
+                        <w:b/>
+                        <w:i/>
+                        <w:iCs/>
+                        <w:color w:val="000000" w:themeColor="text1"/>
+                        <w:sz w:val="19"/>
+                        <w:szCs w:val="24"/>
+                      </w:rPr>
+                      <w:t>11</w:t>
+                    </w:r>
+                    <w:r>
+                      <w:rPr>
+                        <w:b/>
+                        <w:i/>
+                        <w:iCs/>
+                        <w:color w:val="000000" w:themeColor="text1"/>
+                        <w:sz w:val="19"/>
+                        <w:szCs w:val="24"/>
+                      </w:rPr>
+                      <w:t>:</w:t>
+                    </w:r>
+                    <w:r>
+                      <w:rPr>
+                        <w:b/>
+                        <w:i/>
+                        <w:iCs/>
+                        <w:color w:val="FF0000"/>
+                        <w:sz w:val="19"/>
+                        <w:szCs w:val="24"/>
+                      </w:rPr>
+                      <w:t xml:space="preserve"> </w:t>
+                    </w:r>
+                    <w:r>
+                      <w:rPr>
+                        <w:i/>
+                        <w:iCs/>
+                        <w:color w:val="808080" w:themeColor="text1" w:themeTint="7F"/>
+                        <w:sz w:val="19"/>
+                        <w:szCs w:val="24"/>
+                      </w:rPr>
+                      <w:t>Click “</w:t>
+                    </w:r>
+                    <w:r>
+                      <w:rPr>
+                        <w:i/>
+                        <w:iCs/>
+                        <w:color w:val="808080" w:themeColor="text1" w:themeTint="7F"/>
+                        <w:sz w:val="19"/>
+                        <w:szCs w:val="24"/>
+                      </w:rPr>
+                      <w:t>Coupons</w:t>
+                    </w:r>
+                    <w:r>
+                      <w:rPr>
+                        <w:i/>
+                        <w:iCs/>
+                        <w:color w:val="808080" w:themeColor="text1" w:themeTint="7F"/>
+                        <w:sz w:val="19"/>
+                        <w:szCs w:val="24"/>
+                      </w:rPr>
+                      <w:t>”</w:t>
+                    </w:r>
+                  </w:p>
+                </w:txbxContent>
+              </v:textbox>
+            </v:shape>
+            <v:shape id="_x0000_s1088" type="#_x0000_t185" style="position:absolute;left:2423;top:5270;width:1317;height:480;rotation:-360;mso-position-horizontal-relative:margin;mso-position-vertical-relative:margin;mso-width-relative:margin;mso-height-relative:margin" o:allowincell="f" adj="1739" filled="t" stroked="f" strokecolor="#9bbb59 [3206]" strokeweight="3pt">
+              <v:fill color2="#fcf6f6" rotate="t" focusposition=".5,.5" focussize="" focus="100%" type="gradientRadial"/>
+              <v:imagedata embosscolor="shadow add(51)"/>
+              <v:shadow type="emboss" color="lineOrFill darken(153)" color2="shadow add(102)" offset="1pt,1pt"/>
+              <v:textbox style="mso-next-textbox:#_x0000_s1088" inset="2.88pt,2.88pt,2.88pt,2.88pt">
+                <w:txbxContent>
+                  <w:p>
+                    <w:pPr>
+                      <w:pBdr>
+                        <w:top w:val="single" w:sz="8" w:space="10" w:color="FFFFFF" w:themeColor="background1"/>
+                        <w:bottom w:val="single" w:sz="8" w:space="10" w:color="FFFFFF" w:themeColor="background1"/>
+                      </w:pBdr>
+                      <w:spacing w:after="0"/>
+                      <w:jc w:val="center"/>
+                      <w:rPr>
+                        <w:i/>
+                        <w:iCs/>
+                        <w:color w:val="808080" w:themeColor="text1" w:themeTint="7F"/>
+                        <w:sz w:val="19"/>
+                        <w:szCs w:val="24"/>
+                      </w:rPr>
+                    </w:pPr>
+                    <w:r>
+                      <w:rPr>
+                        <w:b/>
+                        <w:i/>
+                        <w:iCs/>
+                        <w:color w:val="000000" w:themeColor="text1"/>
+                        <w:sz w:val="19"/>
+                        <w:szCs w:val="24"/>
+                      </w:rPr>
+                      <w:t>C</w:t>
+                    </w:r>
+                    <w:r>
+                      <w:rPr>
+                        <w:b/>
+                        <w:i/>
+                        <w:iCs/>
+                        <w:color w:val="000000" w:themeColor="text1"/>
+                        <w:sz w:val="19"/>
+                        <w:szCs w:val="24"/>
+                      </w:rPr>
+                      <w:t>12</w:t>
+                    </w:r>
+                    <w:r>
+                      <w:rPr>
+                        <w:b/>
+                        <w:i/>
+                        <w:iCs/>
+                        <w:color w:val="000000" w:themeColor="text1"/>
+                        <w:sz w:val="19"/>
+                        <w:szCs w:val="24"/>
+                      </w:rPr>
+                      <w:t>:</w:t>
+                    </w:r>
+                    <w:r>
+                      <w:rPr>
+                        <w:b/>
+                        <w:i/>
+                        <w:iCs/>
+                        <w:color w:val="FF0000"/>
+                        <w:sz w:val="19"/>
+                        <w:szCs w:val="24"/>
+                      </w:rPr>
+                      <w:t xml:space="preserve"> </w:t>
+                    </w:r>
+                    <w:r>
+                      <w:rPr>
+                        <w:i/>
+                        <w:iCs/>
+                        <w:color w:val="808080" w:themeColor="text1" w:themeTint="7F"/>
+                        <w:sz w:val="19"/>
+                        <w:szCs w:val="24"/>
+                      </w:rPr>
+                      <w:t>Click “</w:t>
+                    </w:r>
+                    <w:r>
+                      <w:rPr>
+                        <w:i/>
+                        <w:iCs/>
+                        <w:color w:val="808080" w:themeColor="text1" w:themeTint="7F"/>
+                        <w:sz w:val="19"/>
+                        <w:szCs w:val="24"/>
+                      </w:rPr>
+                      <w:t>Payment</w:t>
+                    </w:r>
+                    <w:r>
+                      <w:rPr>
+                        <w:i/>
+                        <w:iCs/>
+                        <w:color w:val="808080" w:themeColor="text1" w:themeTint="7F"/>
+                        <w:sz w:val="19"/>
+                        <w:szCs w:val="24"/>
+                      </w:rPr>
+                      <w:t>”</w:t>
+                    </w:r>
+                  </w:p>
+                </w:txbxContent>
+              </v:textbox>
+            </v:shape>
+            <v:shape id="_x0000_s1093" type="#_x0000_t37" style="position:absolute;left:5605;top:5066;width:353;height:980" o:connectortype="curved" adj="-230207,-41525,-230207" strokecolor="#92d050" strokeweight="2.5pt">
+              <v:stroke endarrow="block" endarrowwidth="wide"/>
+            </v:shape>
+            <v:shape id="_x0000_s1094" type="#_x0000_t37" style="position:absolute;left:6389;top:6095;width:1310;height:2172;rotation:90;flip:x" o:connectortype="curved" adj="-67785,33246,-67785" strokecolor="#92d050" strokeweight="2.5pt">
+              <v:stroke endarrow="block" endarrowwidth="wide"/>
+            </v:shape>
+            <v:shape id="_x0000_s1095" type="#_x0000_t202" style="position:absolute;left:2641;top:7565;width:1649;height:504;mso-width-percent:400;mso-height-percent:200;mso-width-percent:400;mso-height-percent:200;mso-width-relative:margin;mso-height-relative:margin;v-text-anchor:bottom" fillcolor="#548dd4 [1951]" stroked="f">
+              <v:fill opacity="43909f"/>
+              <v:textbox style="mso-next-textbox:#_x0000_s1095" inset="5.76pt,2.88pt,5.76pt,2.88pt">
+                <w:txbxContent>
+                  <w:p>
+                    <w:pPr>
+                      <w:jc w:val="center"/>
+                      <w:rPr>
+                        <w:szCs w:val="28"/>
+                        <w:lang w:val="es-ES"/>
+                      </w:rPr>
+                    </w:pPr>
+                    <w:r>
+                      <w:rPr>
+                        <w:b/>
+                        <w:szCs w:val="28"/>
+                        <w:lang w:val="es-ES"/>
+                      </w:rPr>
+                      <w:t>S</w:t>
+                    </w:r>
+                    <w:r>
+                      <w:rPr>
+                        <w:b/>
+                        <w:szCs w:val="28"/>
+                        <w:lang w:val="es-ES"/>
+                      </w:rPr>
+                      <w:t>4</w:t>
+                    </w:r>
+                    <w:r>
+                      <w:rPr>
+                        <w:b/>
+                        <w:szCs w:val="28"/>
+                        <w:lang w:val="es-ES"/>
+                      </w:rPr>
+                      <w:t xml:space="preserve">: </w:t>
+                    </w:r>
+                    <w:r>
+                      <w:rPr>
+                        <w:szCs w:val="28"/>
+                        <w:lang w:val="es-ES"/>
+                      </w:rPr>
+                      <w:t>Payment</w:t>
+                    </w:r>
+                    <w:r>
+                      <w:rPr>
+                        <w:szCs w:val="28"/>
+                        <w:lang w:val="es-ES"/>
+                      </w:rPr>
+                      <w:t xml:space="preserve"> list</w:t>
+                    </w:r>
+                    <w:r>
+                      <w:rPr>
+                        <w:szCs w:val="28"/>
+                        <w:lang w:val="es-ES"/>
+                      </w:rPr>
+                      <w:t xml:space="preserve"> (</w:t>
+                    </w:r>
+                    <w:r>
+                      <w:rPr>
+                        <w:i/>
+                        <w:szCs w:val="28"/>
+                        <w:lang w:val="es-ES"/>
+                      </w:rPr>
+                      <w:t>/</w:t>
+                    </w:r>
+                    <w:r>
+                      <w:rPr>
+                        <w:i/>
+                        <w:szCs w:val="28"/>
+                        <w:lang w:val="es-ES"/>
+                      </w:rPr>
+                      <w:t>payment</w:t>
+                    </w:r>
+                    <w:r>
+                      <w:rPr>
+                        <w:szCs w:val="28"/>
+                        <w:lang w:val="es-ES"/>
+                      </w:rPr>
+                      <w:t>)</w:t>
+                    </w:r>
+                  </w:p>
+                </w:txbxContent>
+              </v:textbox>
+            </v:shape>
+            <v:shape id="_x0000_s1105" type="#_x0000_t37" style="position:absolute;left:3081;top:5066;width:875;height:204;rotation:180;flip:y" o:connectortype="curved" adj="-51992,199318,-51992" strokecolor="#0070c0" strokeweight="2.5pt">
+              <v:stroke endarrow="block" endarrowwidth="wide"/>
+            </v:shape>
+            <v:shape id="_x0000_s1106" type="#_x0000_t38" style="position:absolute;left:2422;top:5509;width:219;height:2308;rotation:180;flip:x y" o:connectortype="curved" adj="-22283,21782,56545" strokecolor="#0070c0" strokeweight="2.5pt">
+              <v:stroke endarrow="block" endarrowwidth="wide"/>
+            </v:shape>
+            <v:shape id="_x0000_s1107" type="#_x0000_t185" style="position:absolute;left:2812;top:6734;width:1315;height:480;rotation:-360;mso-position-horizontal-relative:margin;mso-position-vertical-relative:margin;mso-width-relative:margin;mso-height-relative:margin" o:allowincell="f" adj="1739" filled="t" stroked="f" strokecolor="#9bbb59 [3206]" strokeweight="3pt">
+              <v:fill color2="#fcf6f6" rotate="t" focusposition=".5,.5" focussize="" focus="100%" type="gradientRadial"/>
+              <v:imagedata embosscolor="shadow add(51)"/>
+              <v:shadow type="emboss" color="lineOrFill darken(153)" color2="shadow add(102)" offset="1pt,1pt"/>
+              <v:textbox style="mso-next-textbox:#_x0000_s1107" inset="2.88pt,2.88pt,2.88pt,2.88pt">
+                <w:txbxContent>
+                  <w:p>
+                    <w:pPr>
+                      <w:pBdr>
+                        <w:top w:val="single" w:sz="8" w:space="10" w:color="FFFFFF" w:themeColor="background1"/>
+                        <w:bottom w:val="single" w:sz="8" w:space="10" w:color="FFFFFF" w:themeColor="background1"/>
+                      </w:pBdr>
+                      <w:spacing w:after="0"/>
+                      <w:jc w:val="center"/>
+                      <w:rPr>
+                        <w:i/>
+                        <w:iCs/>
+                        <w:color w:val="808080" w:themeColor="text1" w:themeTint="7F"/>
+                        <w:sz w:val="19"/>
+                        <w:szCs w:val="24"/>
+                      </w:rPr>
+                    </w:pPr>
+                    <w:r>
+                      <w:rPr>
+                        <w:b/>
+                        <w:i/>
+                        <w:iCs/>
+                        <w:color w:val="000000" w:themeColor="text1"/>
+                        <w:sz w:val="19"/>
+                        <w:szCs w:val="24"/>
+                      </w:rPr>
+                      <w:t>C</w:t>
+                    </w:r>
+                    <w:r>
+                      <w:rPr>
+                        <w:b/>
+                        <w:i/>
+                        <w:iCs/>
+                        <w:color w:val="000000" w:themeColor="text1"/>
+                        <w:sz w:val="19"/>
+                        <w:szCs w:val="24"/>
+                      </w:rPr>
+                      <w:t>13</w:t>
+                    </w:r>
+                    <w:r>
+                      <w:rPr>
+                        <w:b/>
+                        <w:i/>
+                        <w:iCs/>
+                        <w:color w:val="000000" w:themeColor="text1"/>
+                        <w:sz w:val="19"/>
+                        <w:szCs w:val="24"/>
+                      </w:rPr>
+                      <w:t>:</w:t>
+                    </w:r>
+                    <w:r>
+                      <w:rPr>
+                        <w:b/>
+                        <w:i/>
+                        <w:iCs/>
+                        <w:color w:val="FF0000"/>
+                        <w:sz w:val="19"/>
+                        <w:szCs w:val="24"/>
+                      </w:rPr>
+                      <w:t xml:space="preserve"> </w:t>
+                    </w:r>
+                    <w:r>
+                      <w:rPr>
+                        <w:i/>
+                        <w:iCs/>
+                        <w:color w:val="808080" w:themeColor="text1" w:themeTint="7F"/>
+                        <w:sz w:val="19"/>
+                        <w:szCs w:val="24"/>
+                      </w:rPr>
+                      <w:t>Click “</w:t>
+                    </w:r>
+                    <w:r>
+                      <w:rPr>
+                        <w:i/>
+                        <w:iCs/>
+                        <w:color w:val="808080" w:themeColor="text1" w:themeTint="7F"/>
+                        <w:sz w:val="19"/>
+                        <w:szCs w:val="24"/>
+                      </w:rPr>
+                      <w:t>Payment</w:t>
+                    </w:r>
+                    <w:r>
+                      <w:rPr>
+                        <w:i/>
+                        <w:iCs/>
+                        <w:color w:val="808080" w:themeColor="text1" w:themeTint="7F"/>
+                        <w:sz w:val="19"/>
+                        <w:szCs w:val="24"/>
+                      </w:rPr>
+                      <w:t>”</w:t>
+                    </w:r>
+                  </w:p>
+                </w:txbxContent>
+              </v:textbox>
+            </v:shape>
+            <v:shape id="_x0000_s1108" type="#_x0000_t202" style="position:absolute;left:4127;top:10080;width:1649;height:478;mso-width-percent:400;mso-height-percent:200;mso-width-percent:400;mso-height-percent:200;mso-width-relative:margin;mso-height-relative:margin;v-text-anchor:middle" fillcolor="#548dd4 [1951]" stroked="f">
+              <v:fill opacity="43909f"/>
+              <v:textbox style="mso-next-textbox:#_x0000_s1108" inset="5.76pt,2.88pt,5.76pt,2.88pt">
+                <w:txbxContent>
+                  <w:p>
+                    <w:pPr>
+                      <w:jc w:val="center"/>
+                      <w:rPr>
+                        <w:szCs w:val="28"/>
+                      </w:rPr>
+                    </w:pPr>
+                    <w:r>
+                      <w:rPr>
+                        <w:b/>
+                        <w:szCs w:val="28"/>
+                      </w:rPr>
+                      <w:t>S</w:t>
+                    </w:r>
+                    <w:r>
+                      <w:rPr>
+                        <w:b/>
+                        <w:szCs w:val="28"/>
+                      </w:rPr>
+                      <w:t>5</w:t>
+                    </w:r>
+                    <w:r>
+                      <w:rPr>
+                        <w:b/>
+                        <w:szCs w:val="28"/>
+                      </w:rPr>
+                      <w:t xml:space="preserve">: </w:t>
+                    </w:r>
+                    <w:r>
+                      <w:rPr>
+                        <w:szCs w:val="28"/>
+                      </w:rPr>
+                      <w:t>Payment</w:t>
+                    </w:r>
+                    <w:r>
+                      <w:rPr>
+                        <w:szCs w:val="28"/>
+                      </w:rPr>
+                      <w:t xml:space="preserve"> </w:t>
+                    </w:r>
+                    <w:r>
+                      <w:rPr>
+                        <w:szCs w:val="28"/>
+                      </w:rPr>
+                      <w:t>detail</w:t>
+                    </w:r>
+                    <w:r>
+                      <w:rPr>
+                        <w:szCs w:val="28"/>
+                      </w:rPr>
+                      <w:t xml:space="preserve"> (</w:t>
+                    </w:r>
+                    <w:r>
+                      <w:rPr>
+                        <w:i/>
+                        <w:szCs w:val="28"/>
+                      </w:rPr>
+                      <w:t>/payment</w:t>
+                    </w:r>
+                    <w:r>
+                      <w:rPr>
+                        <w:i/>
+                        <w:szCs w:val="28"/>
+                      </w:rPr>
+                      <w:t>/:id</w:t>
+                    </w:r>
+                    <w:r>
+                      <w:rPr>
+                        <w:szCs w:val="28"/>
+                      </w:rPr>
+                      <w:t>)</w:t>
+                    </w:r>
+                  </w:p>
+                </w:txbxContent>
+              </v:textbox>
+            </v:shape>
+            <v:shape id="_x0000_s1109" type="#_x0000_t38" style="position:absolute;left:3291;top:7388;width:351;height:4;rotation:270" o:connectortype="curved" adj="10800,-25117200,-99561" strokecolor="#0070c0" strokeweight="2.5pt">
+              <v:stroke endarrow="block" endarrowwidth="wide"/>
+            </v:shape>
+            <v:shape id="_x0000_s1110" type="#_x0000_t38" style="position:absolute;left:3438;top:5392;width:1373;height:1312;rotation:270" o:connectortype="curved" adj="10800,-58500,-25473" strokecolor="#0070c0" strokeweight="2.5pt">
+              <v:stroke endarrow="block" endarrowwidth="wide"/>
+            </v:shape>
+            <v:shape id="_x0000_s1111" type="#_x0000_t37" style="position:absolute;left:3179;top:4658;width:777;height:408;rotation:180" o:connectortype="curved" adj="-58549,-99813,-58549" strokecolor="#d8d8d8 [2732]" strokeweight="2.5pt">
+              <v:stroke endarrow="block" endarrowwidth="wide"/>
+            </v:shape>
+            <v:shape id="_x0000_s1112" type="#_x0000_t37" style="position:absolute;left:3840;top:4153;width:941;height:617" o:connectortype="curved" adj="-45680,-34062,-45680" strokecolor="#d8d8d8 [2732]" strokeweight="2.5pt">
+              <v:stroke endarrow="block" endarrowwidth="wide"/>
+            </v:shape>
+            <v:shape id="_x0000_s1113" type="#_x0000_t185" style="position:absolute;left:2812;top:8504;width:1315;height:480;rotation:-360;mso-position-horizontal-relative:margin;mso-position-vertical-relative:margin;mso-width-relative:margin;mso-height-relative:margin" o:allowincell="f" adj="1739" filled="t" stroked="f" strokecolor="#9bbb59 [3206]" strokeweight="3pt">
+              <v:fill color2="#fcf6f6" rotate="t" focusposition=".5,.5" focussize="" focus="100%" type="gradientRadial"/>
+              <v:imagedata embosscolor="shadow add(51)"/>
+              <v:shadow type="emboss" color="lineOrFill darken(153)" color2="shadow add(102)" offset="1pt,1pt"/>
+              <v:textbox style="mso-next-textbox:#_x0000_s1113" inset="2.88pt,2.88pt,2.88pt,2.88pt">
+                <w:txbxContent>
+                  <w:p>
+                    <w:pPr>
+                      <w:pBdr>
+                        <w:top w:val="single" w:sz="8" w:space="10" w:color="FFFFFF" w:themeColor="background1"/>
+                        <w:bottom w:val="single" w:sz="8" w:space="10" w:color="FFFFFF" w:themeColor="background1"/>
+                      </w:pBdr>
+                      <w:spacing w:after="0"/>
+                      <w:jc w:val="center"/>
+                      <w:rPr>
+                        <w:i/>
+                        <w:iCs/>
+                        <w:color w:val="808080" w:themeColor="text1" w:themeTint="7F"/>
+                        <w:sz w:val="19"/>
+                        <w:szCs w:val="24"/>
+                      </w:rPr>
+                    </w:pPr>
+                    <w:r>
+                      <w:rPr>
+                        <w:b/>
+                        <w:i/>
+                        <w:iCs/>
+                        <w:color w:val="000000" w:themeColor="text1"/>
+                        <w:sz w:val="19"/>
+                        <w:szCs w:val="24"/>
+                      </w:rPr>
+                      <w:t>C</w:t>
+                    </w:r>
+                    <w:r>
+                      <w:rPr>
+                        <w:b/>
+                        <w:i/>
+                        <w:iCs/>
+                        <w:color w:val="000000" w:themeColor="text1"/>
+                        <w:sz w:val="19"/>
+                        <w:szCs w:val="24"/>
+                      </w:rPr>
+                      <w:t>14</w:t>
+                    </w:r>
+                    <w:r>
+                      <w:rPr>
+                        <w:b/>
+                        <w:i/>
+                        <w:iCs/>
+                        <w:color w:val="000000" w:themeColor="text1"/>
+                        <w:sz w:val="19"/>
+                        <w:szCs w:val="24"/>
+                      </w:rPr>
+                      <w:t>:</w:t>
+                    </w:r>
+                    <w:r>
+                      <w:rPr>
+                        <w:b/>
+                        <w:i/>
+                        <w:iCs/>
+                        <w:color w:val="FF0000"/>
+                        <w:sz w:val="19"/>
+                        <w:szCs w:val="24"/>
+                      </w:rPr>
+                      <w:t xml:space="preserve"> </w:t>
+                    </w:r>
+                    <w:r>
+                      <w:rPr>
+                        <w:i/>
+                        <w:iCs/>
+                        <w:color w:val="808080" w:themeColor="text1" w:themeTint="7F"/>
+                        <w:sz w:val="19"/>
+                        <w:szCs w:val="24"/>
+                      </w:rPr>
+                      <w:t>Click a card</w:t>
+                    </w:r>
+                  </w:p>
+                </w:txbxContent>
+              </v:textbox>
+            </v:shape>
+            <v:shape id="_x0000_s1114" type="#_x0000_t185" style="position:absolute;left:6153;top:8881;width:1337;height:803;rotation:-360;mso-position-horizontal-relative:margin;mso-position-vertical-relative:margin;mso-width-relative:margin;mso-height-relative:margin" o:allowincell="f" adj="1739" filled="t" stroked="f" strokecolor="#9bbb59 [3206]" strokeweight="3pt">
+              <v:fill color2="#fcf6f6" rotate="t" focusposition=".5,.5" focussize="" focus="100%" type="gradientRadial"/>
+              <v:imagedata embosscolor="shadow add(51)"/>
+              <v:shadow type="emboss" color="lineOrFill darken(153)" color2="shadow add(102)" offset="1pt,1pt"/>
+              <v:textbox style="mso-next-textbox:#_x0000_s1114" inset="2.88pt,2.88pt,2.88pt,2.88pt">
+                <w:txbxContent>
+                  <w:p>
+                    <w:pPr>
+                      <w:pBdr>
+                        <w:top w:val="single" w:sz="8" w:space="10" w:color="FFFFFF" w:themeColor="background1"/>
+                        <w:bottom w:val="single" w:sz="8" w:space="10" w:color="FFFFFF" w:themeColor="background1"/>
+                      </w:pBdr>
+                      <w:spacing w:after="0"/>
+                      <w:rPr>
+                        <w:i/>
+                        <w:iCs/>
+                        <w:color w:val="808080" w:themeColor="text1" w:themeTint="7F"/>
+                        <w:sz w:val="19"/>
+                        <w:szCs w:val="24"/>
+                      </w:rPr>
+                    </w:pPr>
+                    <w:r>
+                      <w:rPr>
+                        <w:b/>
+                        <w:i/>
+                        <w:iCs/>
+                        <w:color w:val="000000" w:themeColor="text1"/>
+                        <w:sz w:val="19"/>
+                        <w:szCs w:val="24"/>
+                      </w:rPr>
+                      <w:t>C</w:t>
+                    </w:r>
+                    <w:r>
+                      <w:rPr>
+                        <w:b/>
+                        <w:i/>
+                        <w:iCs/>
+                        <w:color w:val="000000" w:themeColor="text1"/>
+                        <w:sz w:val="19"/>
+                        <w:szCs w:val="24"/>
+                      </w:rPr>
+                      <w:t>16</w:t>
+                    </w:r>
+                    <w:r>
+                      <w:rPr>
+                        <w:b/>
+                        <w:i/>
+                        <w:iCs/>
+                        <w:color w:val="000000" w:themeColor="text1"/>
+                        <w:sz w:val="19"/>
+                        <w:szCs w:val="24"/>
+                      </w:rPr>
+                      <w:t>:</w:t>
+                    </w:r>
+                    <w:r>
+                      <w:rPr>
+                        <w:b/>
+                        <w:i/>
+                        <w:iCs/>
+                        <w:color w:val="FF0000"/>
+                        <w:sz w:val="19"/>
+                        <w:szCs w:val="24"/>
+                      </w:rPr>
+                      <w:t xml:space="preserve"> </w:t>
+                    </w:r>
+                    <w:r>
+                      <w:rPr>
+                        <w:i/>
+                        <w:iCs/>
+                        <w:color w:val="808080" w:themeColor="text1" w:themeTint="7F"/>
+                        <w:sz w:val="19"/>
+                        <w:szCs w:val="24"/>
+                      </w:rPr>
+                      <w:t>Click “</w:t>
+                    </w:r>
+                    <w:r>
+                      <w:rPr>
+                        <w:i/>
+                        <w:iCs/>
+                        <w:color w:val="808080" w:themeColor="text1" w:themeTint="7F"/>
+                        <w:sz w:val="19"/>
+                        <w:szCs w:val="24"/>
+                      </w:rPr>
+                      <w:t>Balance</w:t>
+                    </w:r>
+                    <w:r>
+                      <w:rPr>
+                        <w:i/>
+                        <w:iCs/>
+                        <w:color w:val="808080" w:themeColor="text1" w:themeTint="7F"/>
+                        <w:sz w:val="19"/>
+                        <w:szCs w:val="24"/>
+                      </w:rPr>
+                      <w:t>”</w:t>
+                    </w:r>
+                  </w:p>
+                  <w:p>
+                    <w:pPr>
+                      <w:pBdr>
+                        <w:top w:val="single" w:sz="8" w:space="10" w:color="FFFFFF" w:themeColor="background1"/>
+                        <w:bottom w:val="single" w:sz="8" w:space="10" w:color="FFFFFF" w:themeColor="background1"/>
+                      </w:pBdr>
+                      <w:spacing w:after="0"/>
+                      <w:rPr>
+                        <w:i/>
+                        <w:iCs/>
+                        <w:color w:val="808080" w:themeColor="text1" w:themeTint="7F"/>
+                        <w:sz w:val="19"/>
+                        <w:szCs w:val="24"/>
+                      </w:rPr>
+                    </w:pPr>
+                    <w:r>
+                      <w:rPr>
+                        <w:b/>
+                        <w:i/>
+                        <w:iCs/>
+                        <w:color w:val="000000" w:themeColor="text1"/>
+                        <w:sz w:val="19"/>
+                        <w:szCs w:val="24"/>
+                      </w:rPr>
+                      <w:t>C</w:t>
+                    </w:r>
+                    <w:r>
+                      <w:rPr>
+                        <w:b/>
+                        <w:i/>
+                        <w:iCs/>
+                        <w:color w:val="000000" w:themeColor="text1"/>
+                        <w:sz w:val="19"/>
+                        <w:szCs w:val="24"/>
+                      </w:rPr>
+                      <w:t>17</w:t>
+                    </w:r>
+                    <w:r>
+                      <w:rPr>
+                        <w:b/>
+                        <w:i/>
+                        <w:iCs/>
+                        <w:color w:val="000000" w:themeColor="text1"/>
+                        <w:sz w:val="19"/>
+                        <w:szCs w:val="24"/>
+                      </w:rPr>
+                      <w:t>:</w:t>
+                    </w:r>
+                    <w:r>
+                      <w:rPr>
+                        <w:b/>
+                        <w:i/>
+                        <w:iCs/>
+                        <w:color w:val="FF0000"/>
+                        <w:sz w:val="19"/>
+                        <w:szCs w:val="24"/>
+                      </w:rPr>
+                      <w:t xml:space="preserve"> </w:t>
+                    </w:r>
+                    <w:r>
+                      <w:rPr>
+                        <w:i/>
+                        <w:iCs/>
+                        <w:color w:val="808080" w:themeColor="text1" w:themeTint="7F"/>
+                        <w:sz w:val="19"/>
+                        <w:szCs w:val="24"/>
+                      </w:rPr>
+                      <w:t>Click “</w:t>
+                    </w:r>
+                    <w:r>
+                      <w:rPr>
+                        <w:i/>
+                        <w:iCs/>
+                        <w:color w:val="808080" w:themeColor="text1" w:themeTint="7F"/>
+                        <w:sz w:val="19"/>
+                        <w:szCs w:val="24"/>
+                      </w:rPr>
+                      <w:t>Go to Bank</w:t>
+                    </w:r>
+                    <w:r>
+                      <w:rPr>
+                        <w:i/>
+                        <w:iCs/>
+                        <w:color w:val="808080" w:themeColor="text1" w:themeTint="7F"/>
+                        <w:sz w:val="19"/>
+                        <w:szCs w:val="24"/>
+                      </w:rPr>
+                      <w:t>”</w:t>
+                    </w:r>
+                  </w:p>
+                  <w:p>
+                    <w:pPr>
+                      <w:pBdr>
+                        <w:top w:val="single" w:sz="8" w:space="10" w:color="FFFFFF" w:themeColor="background1"/>
+                        <w:bottom w:val="single" w:sz="8" w:space="10" w:color="FFFFFF" w:themeColor="background1"/>
+                      </w:pBdr>
+                      <w:spacing w:after="0"/>
+                      <w:rPr>
+                        <w:i/>
+                        <w:iCs/>
+                        <w:color w:val="808080" w:themeColor="text1" w:themeTint="7F"/>
+                        <w:sz w:val="19"/>
+                        <w:szCs w:val="24"/>
+                      </w:rPr>
+                    </w:pPr>
+                    <w:r>
+                      <w:rPr>
+                        <w:b/>
+                        <w:i/>
+                        <w:iCs/>
+                        <w:color w:val="000000" w:themeColor="text1"/>
+                        <w:sz w:val="19"/>
+                        <w:szCs w:val="24"/>
+                      </w:rPr>
+                      <w:t>C</w:t>
+                    </w:r>
+                    <w:r>
+                      <w:rPr>
+                        <w:b/>
+                        <w:i/>
+                        <w:iCs/>
+                        <w:color w:val="000000" w:themeColor="text1"/>
+                        <w:sz w:val="19"/>
+                        <w:szCs w:val="24"/>
+                      </w:rPr>
+                      <w:t>18</w:t>
+                    </w:r>
+                    <w:r>
+                      <w:rPr>
+                        <w:b/>
+                        <w:i/>
+                        <w:iCs/>
+                        <w:color w:val="000000" w:themeColor="text1"/>
+                        <w:sz w:val="19"/>
+                        <w:szCs w:val="24"/>
+                      </w:rPr>
+                      <w:t>:</w:t>
+                    </w:r>
+                    <w:r>
+                      <w:rPr>
+                        <w:b/>
+                        <w:i/>
+                        <w:iCs/>
+                        <w:color w:val="FF0000"/>
+                        <w:sz w:val="19"/>
+                        <w:szCs w:val="24"/>
+                      </w:rPr>
+                      <w:t xml:space="preserve"> </w:t>
+                    </w:r>
+                    <w:r>
+                      <w:rPr>
+                        <w:i/>
+                        <w:iCs/>
+                        <w:color w:val="808080" w:themeColor="text1" w:themeTint="7F"/>
+                        <w:sz w:val="19"/>
+                        <w:szCs w:val="24"/>
+                      </w:rPr>
+                      <w:t>Click “</w:t>
+                    </w:r>
+                    <w:r>
+                      <w:rPr>
+                        <w:i/>
+                        <w:iCs/>
+                        <w:color w:val="808080" w:themeColor="text1" w:themeTint="7F"/>
+                        <w:sz w:val="19"/>
+                        <w:szCs w:val="24"/>
+                      </w:rPr>
+                      <w:t>Settings</w:t>
+                    </w:r>
+                    <w:r>
+                      <w:rPr>
+                        <w:i/>
+                        <w:iCs/>
+                        <w:color w:val="808080" w:themeColor="text1" w:themeTint="7F"/>
+                        <w:sz w:val="19"/>
+                        <w:szCs w:val="24"/>
+                      </w:rPr>
+                      <w:t>”</w:t>
+                    </w:r>
+                  </w:p>
+                  <w:p>
+                    <w:pPr>
+                      <w:pBdr>
+                        <w:top w:val="single" w:sz="8" w:space="10" w:color="FFFFFF" w:themeColor="background1"/>
+                        <w:bottom w:val="single" w:sz="8" w:space="10" w:color="FFFFFF" w:themeColor="background1"/>
+                      </w:pBdr>
+                      <w:spacing w:after="0"/>
+                      <w:jc w:val="center"/>
+                      <w:rPr>
+                        <w:i/>
+                        <w:iCs/>
+                        <w:color w:val="808080" w:themeColor="text1" w:themeTint="7F"/>
+                        <w:sz w:val="19"/>
+                        <w:szCs w:val="24"/>
+                      </w:rPr>
+                    </w:pPr>
+                  </w:p>
+                </w:txbxContent>
+              </v:textbox>
+            </v:shape>
+            <v:shape id="_x0000_s1115" type="#_x0000_t37" style="position:absolute;left:4781;top:5361;width:1372;height:3921;rotation:180" o:connectortype="curved" adj="-67726,-33604,-67726" strokecolor="#0070c0" strokeweight="2.5pt">
+              <v:stroke endarrow="block" endarrowwidth="wide"/>
+            </v:shape>
+            <v:shape id="_x0000_s1116" type="#_x0000_t38" style="position:absolute;left:3249;top:8285;width:435;height:4;rotation:90;flip:x" o:connectortype="curved" adj="10769,28008000,-80282" strokecolor="#0070c0" strokeweight="2.5pt">
+              <v:stroke endarrow="block" endarrowwidth="wide"/>
+            </v:shape>
+            <v:shape id="_x0000_s1117" type="#_x0000_t37" style="position:absolute;left:3130;top:9323;width:1336;height:658;rotation:90;flip:x" o:connectortype="curved" adj="-26192,190542,-26192" strokecolor="#0070c0" strokeweight="2.5pt">
+              <v:stroke endarrow="block" endarrowwidth="wide"/>
+            </v:shape>
+            <v:shape id="_x0000_s1118" type="#_x0000_t37" style="position:absolute;left:5776;top:9684;width:1045;height:636;flip:y" o:connectortype="curved" adj="-81143,242509,-81143" strokecolor="#0070c0" strokeweight="2.5pt">
+              <v:stroke endarrow="block" endarrowwidth="wide"/>
+            </v:shape>
+            <v:shape id="_x0000_s1119" type="#_x0000_t185" style="position:absolute;left:4290;top:9341;width:1315;height:480;rotation:-360;mso-position-horizontal-relative:margin;mso-position-vertical-relative:margin;mso-width-relative:margin;mso-height-relative:margin" o:allowincell="f" adj="1739" filled="t" stroked="f" strokecolor="#9bbb59 [3206]" strokeweight="3pt">
+              <v:fill color2="#fcf6f6" rotate="t" focusposition=".5,.5" focussize="" focus="100%" type="gradientRadial"/>
+              <v:imagedata embosscolor="shadow add(51)"/>
+              <v:shadow type="emboss" color="lineOrFill darken(153)" color2="shadow add(102)" offset="1pt,1pt"/>
+              <v:textbox style="mso-next-textbox:#_x0000_s1119" inset="2.88pt,2.88pt,2.88pt,2.88pt">
+                <w:txbxContent>
+                  <w:p>
+                    <w:pPr>
+                      <w:pBdr>
+                        <w:top w:val="single" w:sz="8" w:space="10" w:color="FFFFFF" w:themeColor="background1"/>
+                        <w:bottom w:val="single" w:sz="8" w:space="10" w:color="FFFFFF" w:themeColor="background1"/>
+                      </w:pBdr>
+                      <w:spacing w:after="0"/>
+                      <w:jc w:val="center"/>
+                      <w:rPr>
+                        <w:i/>
+                        <w:iCs/>
+                        <w:color w:val="808080" w:themeColor="text1" w:themeTint="7F"/>
+                        <w:sz w:val="19"/>
+                        <w:szCs w:val="24"/>
+                      </w:rPr>
+                    </w:pPr>
+                    <w:r>
+                      <w:rPr>
+                        <w:b/>
+                        <w:i/>
+                        <w:iCs/>
+                        <w:color w:val="000000" w:themeColor="text1"/>
+                        <w:sz w:val="19"/>
+                        <w:szCs w:val="24"/>
+                      </w:rPr>
+                      <w:t>C</w:t>
+                    </w:r>
+                    <w:r>
+                      <w:rPr>
+                        <w:b/>
+                        <w:i/>
+                        <w:iCs/>
+                        <w:color w:val="000000" w:themeColor="text1"/>
+                        <w:sz w:val="19"/>
+                        <w:szCs w:val="24"/>
+                      </w:rPr>
+                      <w:t>15</w:t>
+                    </w:r>
+                    <w:r>
+                      <w:rPr>
+                        <w:b/>
+                        <w:i/>
+                        <w:iCs/>
+                        <w:color w:val="000000" w:themeColor="text1"/>
+                        <w:sz w:val="19"/>
+                        <w:szCs w:val="24"/>
+                      </w:rPr>
+                      <w:t>:</w:t>
+                    </w:r>
+                    <w:r>
+                      <w:rPr>
+                        <w:b/>
+                        <w:i/>
+                        <w:iCs/>
+                        <w:color w:val="FF0000"/>
+                        <w:sz w:val="19"/>
+                        <w:szCs w:val="24"/>
+                      </w:rPr>
+                      <w:t xml:space="preserve"> </w:t>
+                    </w:r>
+                    <w:r>
+                      <w:rPr>
+                        <w:i/>
+                        <w:iCs/>
+                        <w:color w:val="808080" w:themeColor="text1" w:themeTint="7F"/>
+                        <w:sz w:val="19"/>
+                        <w:szCs w:val="24"/>
+                      </w:rPr>
+                      <w:t>Click card number</w:t>
+                    </w:r>
+                  </w:p>
+                </w:txbxContent>
+              </v:textbox>
+            </v:shape>
+            <v:shape id="_x0000_s1120" type="#_x0000_t38" style="position:absolute;left:4820;top:9949;width:259;height:3;rotation:270;flip:x" o:connectortype="curved" adj="10774,39531600,-258259" strokecolor="#0070c0" strokeweight="2.5pt">
+              <v:stroke endarrow="block" endarrowwidth="wide"/>
+            </v:shape>
+            <v:shape id="_x0000_s1121" type="#_x0000_t37" style="position:absolute;left:3857;top:8250;width:1524;height:658;rotation:270;flip:x" o:connectortype="curved" adj="-43930,202260,-43930" strokecolor="#0070c0" strokeweight="2.5pt">
+              <v:stroke endarrow="block" endarrowwidth="wide"/>
+            </v:shape>
+            <v:shape id="_x0000_s1122" type="#_x0000_t185" style="position:absolute;left:7256;top:10080;width:1314;height:478;rotation:-360;mso-position-horizontal-relative:margin;mso-position-vertical-relative:margin;mso-width-relative:margin;mso-height-relative:margin" o:allowincell="f" adj="1739" filled="t" stroked="f" strokecolor="#9bbb59 [3206]" strokeweight="3pt">
+              <v:fill color2="#fcf6f6" rotate="t" focusposition=".5,.5" focussize="" focus="100%" type="gradientRadial"/>
+              <v:imagedata embosscolor="shadow add(51)"/>
+              <v:shadow type="emboss" color="lineOrFill darken(153)" color2="shadow add(102)" offset="1pt,1pt"/>
+              <v:textbox style="mso-next-textbox:#_x0000_s1122" inset="2.88pt,2.88pt,2.88pt,2.88pt">
+                <w:txbxContent>
+                  <w:p>
+                    <w:pPr>
+                      <w:pBdr>
+                        <w:top w:val="single" w:sz="8" w:space="10" w:color="FFFFFF" w:themeColor="background1"/>
+                        <w:bottom w:val="single" w:sz="8" w:space="10" w:color="FFFFFF" w:themeColor="background1"/>
+                      </w:pBdr>
+                      <w:spacing w:after="0"/>
+                      <w:jc w:val="center"/>
+                      <w:rPr>
+                        <w:i/>
+                        <w:iCs/>
+                        <w:color w:val="808080" w:themeColor="text1" w:themeTint="7F"/>
+                        <w:sz w:val="19"/>
+                        <w:szCs w:val="24"/>
+                      </w:rPr>
+                    </w:pPr>
+                    <w:r>
+                      <w:rPr>
+                        <w:b/>
+                        <w:i/>
+                        <w:iCs/>
+                        <w:color w:val="000000" w:themeColor="text1"/>
+                        <w:sz w:val="19"/>
+                        <w:szCs w:val="24"/>
+                      </w:rPr>
+                      <w:t>C</w:t>
+                    </w:r>
+                    <w:r>
+                      <w:rPr>
+                        <w:b/>
+                        <w:i/>
+                        <w:iCs/>
+                        <w:color w:val="000000" w:themeColor="text1"/>
+                        <w:sz w:val="19"/>
+                        <w:szCs w:val="24"/>
+                      </w:rPr>
+                      <w:t>19</w:t>
+                    </w:r>
+                    <w:r>
+                      <w:rPr>
+                        <w:b/>
+                        <w:i/>
+                        <w:iCs/>
+                        <w:color w:val="000000" w:themeColor="text1"/>
+                        <w:sz w:val="19"/>
+                        <w:szCs w:val="24"/>
+                      </w:rPr>
+                      <w:t>:</w:t>
+                    </w:r>
+                    <w:r>
+                      <w:rPr>
+                        <w:b/>
+                        <w:i/>
+                        <w:iCs/>
+                        <w:color w:val="FF0000"/>
+                        <w:sz w:val="19"/>
+                        <w:szCs w:val="24"/>
+                      </w:rPr>
+                      <w:t xml:space="preserve"> </w:t>
+                    </w:r>
+                    <w:r>
+                      <w:rPr>
+                        <w:i/>
+                        <w:iCs/>
+                        <w:color w:val="808080" w:themeColor="text1" w:themeTint="7F"/>
+                        <w:sz w:val="19"/>
+                        <w:szCs w:val="24"/>
+                      </w:rPr>
+                      <w:t>Click “Messages”</w:t>
+                    </w:r>
+                  </w:p>
+                </w:txbxContent>
+              </v:textbox>
+            </v:shape>
+            <v:shape id="_x0000_s1123" type="#_x0000_t38" style="position:absolute;left:5776;top:10319;width:1480;height:1;flip:y" o:connectortype="curved" adj="10800,245419200,-57310" strokecolor="#0070c0" strokeweight="2.5pt">
+              <v:stroke endarrow="block" endarrowwidth="wide"/>
+            </v:shape>
+            <v:shape id="_x0000_s1124" type="#_x0000_t202" style="position:absolute;left:9535;top:9967;width:1650;height:665;mso-width-percent:400;mso-height-percent:200;mso-width-percent:400;mso-height-percent:200;mso-width-relative:margin;mso-height-relative:margin;v-text-anchor:middle" fillcolor="#548dd4 [1951]" stroked="f">
+              <v:fill opacity="43909f"/>
+              <v:textbox style="mso-next-textbox:#_x0000_s1124" inset="5.76pt,2.88pt,5.76pt,2.88pt">
+                <w:txbxContent>
+                  <w:p>
+                    <w:pPr>
+                      <w:jc w:val="center"/>
+                      <w:rPr>
+                        <w:szCs w:val="28"/>
+                        <w:lang w:val="es-ES"/>
+                      </w:rPr>
+                    </w:pPr>
+                    <w:r>
+                      <w:rPr>
+                        <w:b/>
+                        <w:szCs w:val="28"/>
+                        <w:lang w:val="es-ES"/>
+                      </w:rPr>
+                      <w:t>URL not found</w:t>
+                    </w:r>
+                  </w:p>
+                </w:txbxContent>
+              </v:textbox>
+            </v:shape>
+            <v:shape id="_x0000_s1125" type="#_x0000_t38" style="position:absolute;left:8570;top:10299;width:965;height:20;flip:y" o:connectortype="curved" adj="10793,7916052,-150357" strokecolor="#0070c0" strokeweight="2.5pt">
+              <v:stroke endarrow="block" endarrowwidth="wide"/>
+            </v:shape>
+            <w10:wrap type="square"/>
           </v:group>
         </w:pict>
       </w:r>
@@ -878,7 +2366,7 @@
   <w:style w:type="paragraph" w:default="1" w:styleId="Normal">
     <w:name w:val="Normal"/>
     <w:qFormat/>
-    <w:rsid w:val="00A10E21"/>
+    <w:rsid w:val="004302F0"/>
     <w:rPr>
       <w:rFonts w:eastAsiaTheme="minorEastAsia"/>
     </w:rPr>

</xml_diff>

<commit_message>
E2E: Remove local includes, separate tests etc...
Changed links in the e2e runner from being local (../lib etc..) to using
web versions (http:// etc...).
Removed redundant 'test/lib' files.
Split up the e2e tests into 3 files: scenarios, scenarios-screens and
scenarios-clicks.
Updated the "e2e-process-steps.docx" to make it a bit clearer.
</commit_message>
<xml_diff>
--- a/angular/test/e2e/e2e-process-steps.docx
+++ b/angular/test/e2e/e2e-process-steps.docx
@@ -10,7 +10,7 @@
       </w:pPr>
       <w:r>
         <w:pict>
-          <v:group id="_x0000_s1040" editas="canvas" style="position:absolute;margin-left:-22.7pt;margin-top:-7pt;width:764.15pt;height:574pt;z-index:251658240" coordorigin="2017,3546" coordsize="9599,7212">
+          <v:group id="_x0000_s1040" editas="canvas" style="position:absolute;margin-left:-22.7pt;margin-top:-7pt;width:764.15pt;height:620.15pt;z-index:251658240" coordorigin="2017,3546" coordsize="9599,7792">
             <o:lock v:ext="edit" aspectratio="t"/>
             <v:shapetype id="_x0000_t75" coordsize="21600,21600" o:spt="75" o:preferrelative="t" path="m@4@5l@4@11@9@11@9@5xe" filled="f" stroked="f">
               <v:stroke joinstyle="miter"/>
@@ -31,7 +31,7 @@
               <v:path o:extrusionok="f" gradientshapeok="t" o:connecttype="rect"/>
               <o:lock v:ext="edit" aspectratio="t"/>
             </v:shapetype>
-            <v:shape id="_x0000_s1039" type="#_x0000_t75" style="position:absolute;left:2017;top:3546;width:9599;height:7212" o:preferrelative="f">
+            <v:shape id="_x0000_s1039" type="#_x0000_t75" style="position:absolute;left:2017;top:3546;width:9599;height:7792" o:preferrelative="f">
               <v:fill o:detectmouseclick="t"/>
               <v:path o:extrusionok="t" o:connecttype="none"/>
               <o:lock v:ext="edit" text="t"/>
@@ -40,7 +40,7 @@
               <v:stroke joinstyle="miter"/>
               <v:path gradientshapeok="t" o:connecttype="rect"/>
             </v:shapetype>
-            <v:shape id="_x0000_s1052" type="#_x0000_t202" style="position:absolute;left:9535;top:4770;width:1864;height:591;mso-width-percent:400;mso-height-percent:200;mso-width-percent:400;mso-height-percent:200;mso-width-relative:margin;mso-height-relative:margin;v-text-anchor:bottom" fillcolor="#548dd4 [1951]" stroked="f">
+            <v:shape id="_x0000_s1052" type="#_x0000_t202" style="position:absolute;left:8737;top:4489;width:1864;height:591;mso-width-percent:400;mso-height-percent:200;mso-width-percent:400;mso-height-percent:200;mso-width-relative:margin;mso-height-relative:margin;v-text-anchor:bottom" fillcolor="#9bbb59 [3206]" strokecolor="#4e6128 [1606]" strokeweight="2pt">
               <v:fill opacity="43909f"/>
               <v:textbox style="mso-next-textbox:#_x0000_s1052" inset="5.76pt,2.88pt,5.76pt,2.88pt">
                 <w:txbxContent>
@@ -68,29 +68,58 @@
                       </w:rPr>
                       <w:t xml:space="preserve">2: </w:t>
                     </w:r>
-                    <w:r>
-                      <w:rPr>
-                        <w:szCs w:val="28"/>
-                        <w:lang w:val="es-ES"/>
-                      </w:rPr>
-                      <w:t>Coupon (</w:t>
-                    </w:r>
-                    <w:r>
-                      <w:rPr>
-                        <w:i/>
-                        <w:szCs w:val="28"/>
-                        <w:lang w:val="es-ES"/>
-                      </w:rPr>
-                      <w:t>/coupon</w:t>
-                    </w:r>
-                    <w:r>
-                      <w:rPr>
-                        <w:i/>
-                        <w:szCs w:val="28"/>
-                        <w:lang w:val="es-ES"/>
-                      </w:rPr>
-                      <w:t>/:id</w:t>
-                    </w:r>
+                    <w:proofErr w:type="spellStart"/>
+                    <w:r>
+                      <w:rPr>
+                        <w:szCs w:val="28"/>
+                        <w:lang w:val="es-ES"/>
+                      </w:rPr>
+                      <w:t>Coupon</w:t>
+                    </w:r>
+                    <w:proofErr w:type="spellEnd"/>
+                    <w:r>
+                      <w:rPr>
+                        <w:szCs w:val="28"/>
+                        <w:lang w:val="es-ES"/>
+                      </w:rPr>
+                      <w:t xml:space="preserve"> (</w:t>
+                    </w:r>
+                    <w:r>
+                      <w:rPr>
+                        <w:i/>
+                        <w:szCs w:val="28"/>
+                        <w:lang w:val="es-ES"/>
+                      </w:rPr>
+                      <w:t>/</w:t>
+                    </w:r>
+                    <w:proofErr w:type="spellStart"/>
+                    <w:r>
+                      <w:rPr>
+                        <w:i/>
+                        <w:szCs w:val="28"/>
+                        <w:lang w:val="es-ES"/>
+                      </w:rPr>
+                      <w:t>coupon</w:t>
+                    </w:r>
+                    <w:proofErr w:type="spellEnd"/>
+                    <w:r>
+                      <w:rPr>
+                        <w:i/>
+                        <w:szCs w:val="28"/>
+                        <w:lang w:val="es-ES"/>
+                      </w:rPr>
+                      <w:t>/</w:t>
+                    </w:r>
+                    <w:proofErr w:type="gramStart"/>
+                    <w:r>
+                      <w:rPr>
+                        <w:i/>
+                        <w:szCs w:val="28"/>
+                        <w:lang w:val="es-ES"/>
+                      </w:rPr>
+                      <w:t>:id</w:t>
+                    </w:r>
+                    <w:proofErr w:type="gramEnd"/>
                     <w:r>
                       <w:rPr>
                         <w:szCs w:val="28"/>
@@ -120,8 +149,8 @@
                 <v:h position="#0,topLeft" switch="" xrange="0,10800"/>
               </v:handles>
             </v:shapetype>
-            <v:shape id="_x0000_s1054" type="#_x0000_t185" style="position:absolute;left:7132;top:4770;width:1326;height:591;rotation:-360;mso-position-horizontal-relative:margin;mso-position-vertical-relative:margin;mso-width-relative:margin;mso-height-relative:margin;v-text-anchor:middle" o:allowincell="f" adj="1739" filled="t" stroked="f" strokecolor="#9bbb59 [3206]" strokeweight="3pt">
-              <v:fill color2="#fcf6f6" rotate="t" focusposition=".5,.5" focussize="" focus="100%" type="gradientRadial"/>
+            <v:shape id="_x0000_s1054" type="#_x0000_t185" style="position:absolute;left:6811;top:4502;width:1326;height:591;rotation:-360;mso-position-horizontal-relative:margin;mso-position-vertical-relative:margin;mso-width-relative:margin;mso-height-relative:margin;v-text-anchor:middle" o:allowincell="f" adj="1739" filled="t" fillcolor="white [3212]" stroked="f" strokecolor="#9bbb59 [3206]" strokeweight="3pt">
+              <v:fill color2="#d6e3bc [1302]" rotate="t" focusposition=".5,.5" focussize="" focus="100%" type="gradientRadial"/>
               <v:imagedata embosscolor="shadow add(51)"/>
               <v:shadow type="emboss" color="lineOrFill darken(153)" color2="shadow add(102)" offset="1pt,1pt"/>
               <v:textbox style="mso-next-textbox:#_x0000_s1054" inset="2.88pt,2.88pt,2.88pt,2.88pt">
@@ -189,8 +218,8 @@
                 </w:txbxContent>
               </v:textbox>
             </v:shape>
-            <v:shape id="_x0000_s1056" type="#_x0000_t185" style="position:absolute;left:8420;top:3935;width:1318;height:502;rotation:-360;mso-position-horizontal-relative:margin;mso-position-vertical-relative:margin;mso-width-relative:margin;mso-height-relative:margin" o:allowincell="f" adj="1739" filled="t" stroked="f" strokecolor="#9bbb59 [3206]" strokeweight="3pt">
-              <v:fill color2="#fcf6f6" rotate="t" focusposition=".5,.5" focussize="" focus="100%" type="gradientRadial"/>
+            <v:shape id="_x0000_s1056" type="#_x0000_t185" style="position:absolute;left:7641;top:3667;width:1318;height:502;rotation:-360;mso-position-horizontal-relative:margin;mso-position-vertical-relative:margin;mso-width-relative:margin;mso-height-relative:margin" o:allowincell="f" adj="1739" filled="t" fillcolor="white [3212]" stroked="f" strokecolor="#9bbb59 [3206]" strokeweight="3pt">
+              <v:fill color2="#d6e3bc [1302]" rotate="t" focusposition=".5,.5" focussize="" focus="100%" type="gradientRadial"/>
               <v:imagedata embosscolor="shadow add(51)"/>
               <v:shadow type="emboss" color="lineOrFill darken(153)" color2="shadow add(102)" offset="1pt,1pt"/>
               <v:textbox style="mso-next-textbox:#_x0000_s1056" inset="2.88pt,2.88pt,2.88pt,2.88pt">
@@ -258,8 +287,8 @@
                 </w:txbxContent>
               </v:textbox>
             </v:shape>
-            <v:shape id="_x0000_s1057" type="#_x0000_t185" style="position:absolute;left:8382;top:6817;width:1386;height:508;rotation:-360;mso-position-horizontal-relative:margin;mso-position-vertical-relative:margin;mso-width-relative:margin;mso-height-relative:margin" o:allowincell="f" adj="1739" filled="t" stroked="f" strokecolor="#9bbb59 [3206]" strokeweight="3pt">
-              <v:fill color2="#fcf6f6" rotate="t" focusposition=".5,.5" focussize="" focus="100%" type="gradientRadial"/>
+            <v:shape id="_x0000_s1057" type="#_x0000_t185" style="position:absolute;left:10157;top:6311;width:1386;height:508;rotation:-360;mso-position-horizontal-relative:margin;mso-position-vertical-relative:margin;mso-width-relative:margin;mso-height-relative:margin" o:allowincell="f" adj="1739" filled="t" fillcolor="white [3212]" stroked="f" strokecolor="#9bbb59 [3206]" strokeweight="3pt">
+              <v:fill color2="#d6e3bc [1302]" rotate="t" focusposition=".5,.5" focussize="" focus="100%" type="gradientRadial"/>
               <v:imagedata embosscolor="shadow add(51)"/>
               <v:shadow type="emboss" color="lineOrFill darken(153)" color2="shadow add(102)" offset="1pt,1pt"/>
               <v:textbox style="mso-next-textbox:#_x0000_s1057" inset="2.88pt,2.88pt,2.88pt,2.88pt">
@@ -327,8 +356,8 @@
                 </w:txbxContent>
               </v:textbox>
             </v:shape>
-            <v:shape id="_x0000_s1058" type="#_x0000_t185" style="position:absolute;left:9757;top:5750;width:1416;height:632;rotation:-360;mso-position-horizontal-relative:margin;mso-position-vertical-relative:margin;mso-width-relative:margin;mso-height-relative:margin" o:allowincell="f" adj="1739" filled="t" stroked="f" strokecolor="#9bbb59 [3206]" strokeweight="3pt">
-              <v:fill color2="#fcf6f6" rotate="t" focusposition=".5,.5" focussize="" focus="100%" type="gradientRadial"/>
+            <v:shape id="_x0000_s1058" type="#_x0000_t185" style="position:absolute;left:8959;top:5394;width:1416;height:632;rotation:-360;mso-position-horizontal-relative:margin;mso-position-vertical-relative:margin;mso-width-relative:margin;mso-height-relative:margin" o:allowincell="f" adj="1739" filled="t" fillcolor="white [3212]" stroked="f" strokecolor="#9bbb59 [3206]" strokeweight="3pt">
+              <v:fill color2="#d6e3bc [1302]" rotate="t" focusposition=".5,.5" focussize="" focus="100%" type="gradientRadial"/>
               <v:imagedata embosscolor="shadow add(51)"/>
               <v:shadow type="emboss" color="lineOrFill darken(153)" color2="shadow add(102)" offset="1pt,1pt"/>
               <v:textbox style="mso-next-textbox:#_x0000_s1058" inset="2.88pt,2.88pt,2.88pt,2.88pt">
@@ -416,8 +445,8 @@
                 </w:txbxContent>
               </v:textbox>
             </v:shape>
-            <v:shape id="_x0000_s1059" type="#_x0000_t185" style="position:absolute;left:6742;top:6046;width:1319;height:480;rotation:-360;mso-position-horizontal-relative:margin;mso-position-vertical-relative:margin;mso-width-relative:margin;mso-height-relative:margin" o:allowincell="f" adj="1739" filled="t" stroked="f" strokecolor="#9bbb59 [3206]" strokeweight="3pt">
-              <v:fill color2="#fcf6f6" rotate="t" focusposition=".5,.5" focussize="" focus="100%" type="gradientRadial"/>
+            <v:shape id="_x0000_s1059" type="#_x0000_t185" style="position:absolute;left:6818;top:5620;width:1319;height:481;rotation:-360;mso-position-horizontal-relative:margin;mso-position-vertical-relative:margin;mso-width-relative:margin;mso-height-relative:margin" o:allowincell="f" adj="1739" filled="t" fillcolor="white [3212]" stroked="f" strokecolor="#9bbb59 [3206]" strokeweight="3pt">
+              <v:fill color2="#d6e3bc [1302]" rotate="t" focusposition=".5,.5" focussize="" focus="100%" type="gradientRadial"/>
               <v:imagedata embosscolor="shadow add(51)"/>
               <v:shadow type="emboss" color="lineOrFill darken(153)" color2="shadow add(102)" offset="1pt,1pt"/>
               <v:textbox style="mso-next-textbox:#_x0000_s1059" inset="2.88pt,2.88pt,2.88pt,2.88pt">
@@ -485,8 +514,8 @@
                 </w:txbxContent>
               </v:textbox>
             </v:shape>
-            <v:shape id="_x0000_s1060" type="#_x0000_t185" style="position:absolute;left:6508;top:8155;width:1318;height:487;rotation:-360;mso-position-horizontal-relative:margin;mso-position-vertical-relative:margin;mso-width-relative:margin;mso-height-relative:margin" o:allowincell="f" adj="1739" filled="t" stroked="f" strokecolor="#9bbb59 [3206]" strokeweight="3pt">
-              <v:fill color2="#fcf6f6" rotate="t" focusposition=".5,.5" focussize="" focus="100%" type="gradientRadial"/>
+            <v:shape id="_x0000_s1060" type="#_x0000_t185" style="position:absolute;left:6818;top:7051;width:1320;height:488;rotation:-360;mso-position-horizontal-relative:margin;mso-position-vertical-relative:margin;mso-width-relative:margin;mso-height-relative:margin" o:allowincell="f" adj="1739" filled="t" fillcolor="white [3212]" stroked="f" strokecolor="#9bbb59 [3206]" strokeweight="3pt">
+              <v:fill color2="#d6e3bc [1302]" rotate="t" focusposition=".5,.5" focussize="" focus="100%" type="gradientRadial"/>
               <v:imagedata embosscolor="shadow add(51)"/>
               <v:shadow type="emboss" color="lineOrFill darken(153)" color2="shadow add(102)" offset="1pt,1pt"/>
               <v:textbox style="mso-next-textbox:#_x0000_s1060" inset="2.88pt,2.88pt,2.88pt,2.88pt">
@@ -554,7 +583,7 @@
                 </w:txbxContent>
               </v:textbox>
             </v:shape>
-            <v:shape id="_x0000_s1061" type="#_x0000_t202" style="position:absolute;left:8130;top:7601;width:1863;height:468;mso-width-percent:400;mso-height-percent:200;mso-width-percent:400;mso-height-percent:200;mso-width-relative:margin;mso-height-relative:margin;v-text-anchor:bottom" fillcolor="#548dd4 [1951]" stroked="f">
+            <v:shape id="_x0000_s1061" type="#_x0000_t202" style="position:absolute;left:8738;top:7051;width:1863;height:468;mso-width-percent:400;mso-height-percent:200;mso-width-percent:400;mso-height-percent:200;mso-width-relative:margin;mso-height-relative:margin;v-text-anchor:bottom" fillcolor="#9bbb59 [3206]" strokecolor="#4e6128 [1606]" strokeweight="2pt">
               <v:fill opacity="43909f"/>
               <v:textbox style="mso-next-textbox:#_x0000_s1061" inset="5.76pt,2.88pt,5.76pt,2.88pt">
                 <w:txbxContent>
@@ -582,20 +611,54 @@
                       </w:rPr>
                       <w:t xml:space="preserve">3: </w:t>
                     </w:r>
-                    <w:r>
-                      <w:rPr>
-                        <w:szCs w:val="28"/>
-                        <w:lang w:val="es-ES"/>
-                      </w:rPr>
-                      <w:t xml:space="preserve">Coupon list </w:t>
-                    </w:r>
-                    <w:r>
-                      <w:rPr>
-                        <w:i/>
-                        <w:szCs w:val="28"/>
-                        <w:lang w:val="es-ES"/>
-                      </w:rPr>
-                      <w:t>(/coupon</w:t>
+                    <w:proofErr w:type="spellStart"/>
+                    <w:r>
+                      <w:rPr>
+                        <w:szCs w:val="28"/>
+                        <w:lang w:val="es-ES"/>
+                      </w:rPr>
+                      <w:t>Coupon</w:t>
+                    </w:r>
+                    <w:proofErr w:type="spellEnd"/>
+                    <w:r>
+                      <w:rPr>
+                        <w:szCs w:val="28"/>
+                        <w:lang w:val="es-ES"/>
+                      </w:rPr>
+                      <w:t xml:space="preserve"> </w:t>
+                    </w:r>
+                    <w:proofErr w:type="spellStart"/>
+                    <w:r>
+                      <w:rPr>
+                        <w:szCs w:val="28"/>
+                        <w:lang w:val="es-ES"/>
+                      </w:rPr>
+                      <w:t>list</w:t>
+                    </w:r>
+                    <w:proofErr w:type="spellEnd"/>
+                    <w:r>
+                      <w:rPr>
+                        <w:szCs w:val="28"/>
+                        <w:lang w:val="es-ES"/>
+                      </w:rPr>
+                      <w:t xml:space="preserve"> </w:t>
+                    </w:r>
+                    <w:r>
+                      <w:rPr>
+                        <w:i/>
+                        <w:szCs w:val="28"/>
+                        <w:lang w:val="es-ES"/>
+                      </w:rPr>
+                      <w:t>(/</w:t>
+                    </w:r>
+                    <w:proofErr w:type="spellStart"/>
+                    <w:r>
+                      <w:rPr>
+                        <w:i/>
+                        <w:szCs w:val="28"/>
+                        <w:lang w:val="es-ES"/>
+                      </w:rPr>
+                      <w:t>coupon</w:t>
                     </w:r>
                     <w:r>
                       <w:rPr>
@@ -605,6 +668,7 @@
                       </w:rPr>
                       <w:t>s</w:t>
                     </w:r>
+                    <w:proofErr w:type="spellEnd"/>
                     <w:r>
                       <w:rPr>
                         <w:szCs w:val="28"/>
@@ -616,7 +680,7 @@
                 </w:txbxContent>
               </v:textbox>
             </v:shape>
-            <v:shape id="_x0000_s1062" type="#_x0000_t202" style="position:absolute;left:3956;top:4770;width:1649;height:591;mso-width-percent:400;mso-height-percent:200;mso-width-percent:400;mso-height-percent:200;mso-width-relative:margin;mso-height-relative:margin;v-text-anchor:bottom" fillcolor="#548dd4 [1951]" stroked="f">
+            <v:shape id="_x0000_s1062" type="#_x0000_t202" style="position:absolute;left:3956;top:4770;width:1649;height:591;mso-width-percent:400;mso-height-percent:200;mso-width-percent:400;mso-height-percent:200;mso-width-relative:margin;mso-height-relative:margin;v-text-anchor:bottom" fillcolor="#548dd4 [1951]" strokecolor="#0f243e [1615]" strokeweight="2pt">
               <v:fill opacity="43909f"/>
               <v:textbox style="mso-next-textbox:#_x0000_s1062" inset="5.76pt,2.88pt,5.76pt,2.88pt">
                 <w:txbxContent>
@@ -677,13 +741,6 @@
                   </w:p>
                 </w:txbxContent>
               </v:textbox>
-            </v:shape>
-            <v:shapetype id="_x0000_t37" coordsize="21600,21600" o:spt="37" o:oned="t" path="m,c10800,,21600,10800,21600,21600e" filled="f">
-              <v:path arrowok="t" fillok="f" o:connecttype="none"/>
-              <o:lock v:ext="edit" shapetype="t"/>
-            </v:shapetype>
-            <v:shape id="_x0000_s1064" type="#_x0000_t37" style="position:absolute;left:9502;top:6873;width:1454;height:472;rotation:90" o:connectortype="curved" adj="-128032,-146512,-128032" strokecolor="#92d050" strokeweight="2.5pt">
-              <v:stroke endarrow="block" endarrowwidth="wide"/>
             </v:shape>
             <v:shapetype id="_x0000_t38" coordsize="21600,21600" o:spt="38" o:oned="t" path="m,c@0,0@1,5400@1,10800@1,16200@2,21600,21600,21600e" filled="f">
               <v:formulas>
@@ -697,45 +754,65 @@
               </v:handles>
               <o:lock v:ext="edit" shapetype="t"/>
             </v:shapetype>
-            <v:shape id="_x0000_s1065" type="#_x0000_t38" style="position:absolute;left:8931;top:7456;width:276;height:13;rotation:270" o:connectortype="curved" adj="10800,-7236000,-563662" strokecolor="#92d050" strokeweight="2.5pt">
+            <v:shape id="_x0000_s1064" type="#_x0000_t38" style="position:absolute;left:9163;top:6530;width:1012;height:3;rotation:90;flip:x" o:connectortype="curved" adj="10927,21319200,-166874" strokecolor="#92d050" strokeweight="2.5pt">
               <v:stroke endarrow="block" endarrowwidth="wide"/>
             </v:shape>
-            <v:shape id="_x0000_s1066" type="#_x0000_t37" style="position:absolute;left:8429;top:5712;width:1751;height:460;rotation:270" o:connectortype="curved" adj="-89119,-170531,-89119" strokecolor="#92d050" strokeweight="2.5pt">
+            <v:shapetype id="_x0000_t33" coordsize="21600,21600" o:spt="33" o:oned="t" path="m,l21600,r,21600e" filled="f">
+              <v:stroke joinstyle="miter"/>
+              <v:path arrowok="t" fillok="f" o:connecttype="none"/>
+              <o:lock v:ext="edit" shapetype="t"/>
+            </v:shapetype>
+            <v:shape id="_x0000_s1065" type="#_x0000_t33" style="position:absolute;left:10614;top:6819;width:236;height:466;flip:y" o:connectortype="elbow" adj="-801555,173266,-801555" strokecolor="#92d050" strokeweight="2.5pt">
               <v:stroke endarrow="block" endarrowwidth="wide"/>
             </v:shape>
-            <v:shape id="_x0000_s1067" type="#_x0000_t37" style="position:absolute;left:5605;top:5066;width:1797;height:980" o:connectortype="curved" adj="-45156,-41525,-45156" strokecolor="#92d050" strokeweight="2.5pt">
+            <v:shape id="_x0000_s1066" type="#_x0000_t33" style="position:absolute;left:9969;top:5430;width:1526;height:236;rotation:270;flip:x" o:connectortype="elbow" adj="-127421,252823,-127421" strokecolor="#92d050" strokeweight="2.5pt">
               <v:stroke endarrow="block" endarrowwidth="wide"/>
             </v:shape>
-            <v:shape id="_x0000_s1068" type="#_x0000_t37" style="position:absolute;left:7111;top:6817;width:1310;height:728;rotation:90;flip:x" o:connectortype="curved" adj="-91613,99137,-91613" strokecolor="#92d050" strokeweight="2.5pt">
+            <v:shapetype id="_x0000_t34" coordsize="21600,21600" o:spt="34" o:oned="t" adj="10800" path="m,l@0,0@0,21600,21600,21600e" filled="f">
+              <v:stroke joinstyle="miter"/>
+              <v:formulas>
+                <v:f eqn="val #0"/>
+              </v:formulas>
+              <v:path arrowok="t" fillok="f" o:connecttype="none"/>
+              <v:handles>
+                <v:h position="#0,center"/>
+              </v:handles>
+              <o:lock v:ext="edit" shapetype="t"/>
+            </v:shapetype>
+            <v:shape id="_x0000_s1067" type="#_x0000_t34" style="position:absolute;left:5618;top:5066;width:1200;height:794" o:connectortype="elbow" adj="10681,-41337,-67807" strokecolor="#92d050" strokeweight="2.5pt">
               <v:stroke endarrow="block" endarrowwidth="wide"/>
             </v:shape>
-            <v:shape id="_x0000_s1070" type="#_x0000_t37" style="position:absolute;left:4781;top:5361;width:1727;height:3037;rotation:180" o:connectortype="curved" adj="-58249,-37097,-58249" strokecolor="#92d050" strokeweight="2.5pt">
+            <v:shapetype id="_x0000_t37" coordsize="21600,21600" o:spt="37" o:oned="t" path="m,c10800,,21600,10800,21600,21600e" filled="f">
+              <v:path arrowok="t" fillok="f" o:connecttype="none"/>
+              <o:lock v:ext="edit" shapetype="t"/>
+            </v:shapetype>
+            <v:shape id="_x0000_s1068" type="#_x0000_t37" style="position:absolute;left:8137;top:5860;width:1533;height:1178" o:connectortype="curved" adj="-88613,-42440,-88613" strokecolor="#92d050" strokeweight="2.5pt">
               <v:stroke endarrow="block" endarrowwidth="wide"/>
             </v:shape>
-            <v:shape id="_x0000_s1073" type="#_x0000_t37" style="position:absolute;left:9811;top:4113;width:584;height:729;rotation:270;flip:x" o:connectortype="curved" adj="-318658,47033,-318658" strokecolor="#92d050" strokeweight="2.5pt">
+            <v:shape id="_x0000_s1070" type="#_x0000_t37" style="position:absolute;left:4781;top:5374;width:2037;height:1921;rotation:180" o:connectortype="curved" adj="-52668,-42148,-52668" strokecolor="#92d050" strokeweight="2.5pt">
               <v:stroke endarrow="block" endarrowwidth="wide"/>
             </v:shape>
-            <v:shape id="_x0000_s1074" type="#_x0000_t37" style="position:absolute;left:4781;top:4186;width:3639;height:584;rotation:180;flip:y" o:connectortype="curved" adj="-38992,37115,-38992" strokecolor="#92d050" strokeweight="2.5pt">
+            <v:shape id="_x0000_s1073" type="#_x0000_t37" style="position:absolute;left:9035;top:3842;width:558;height:710;rotation:270;flip:x" o:connectortype="curved" adj="-302473,28309,-302473" strokecolor="#92d050" strokeweight="2.5pt">
+              <v:stroke endarrow="block" endarrowwidth="wide"/>
+            </v:shape>
+            <v:shape id="_x0000_s1074" type="#_x0000_t37" style="position:absolute;left:4781;top:3918;width:2860;height:839;rotation:180;flip:y" o:connectortype="curved" adj="-43731,9571,-43731" strokecolor="#92d050" strokeweight="2.5pt">
+              <v:stroke endarrow="block" endarrowwidth="wide"/>
+            </v:shape>
+            <v:shape id="_x0000_s1079" type="#_x0000_t38" style="position:absolute;left:8138;top:7285;width:588;height:10;rotation:180;flip:y" o:connectortype="curved" adj="10557,8570880,-252893" strokecolor="#92d050" strokeweight="2.5pt">
               <v:stroke endarrow="block" endarrowwidth="wide"/>
             </v:shape>
             <v:shapetype id="_x0000_t32" coordsize="21600,21600" o:spt="32" o:oned="t" path="m,l21600,21600e" filled="f">
               <v:path arrowok="t" fillok="f" o:connecttype="none"/>
               <o:lock v:ext="edit" shapetype="t"/>
             </v:shapetype>
-            <v:shape id="_x0000_s1076" type="#_x0000_t32" style="position:absolute;left:5605;top:5065;width:1527;height:1;flip:y" o:connectortype="straight" strokecolor="#92d050" strokeweight="2.5pt">
+            <v:shape id="_x0000_s1080" type="#_x0000_t32" style="position:absolute;left:8137;top:4785;width:587;height:12;flip:y" o:connectortype="straight" strokecolor="#92d050" strokeweight="2.5pt">
               <v:stroke endarrow="block" endarrowwidth="wide"/>
             </v:shape>
-            <v:shape id="_x0000_s1079" type="#_x0000_t37" style="position:absolute;left:8279;top:7616;width:329;height:1236;rotation:90" o:connectortype="curved" adj="-473304,-85434,-473304" strokecolor="#92d050" strokeweight="2.5pt">
+            <v:shape id="_x0000_s1081" type="#_x0000_t32" style="position:absolute;left:9667;top:5093;width:2;height:301;flip:x" o:connectortype="straight" strokecolor="#92d050" strokeweight="2.5pt">
               <v:stroke endarrow="block" endarrowwidth="wide"/>
             </v:shape>
-            <v:shape id="_x0000_s1080" type="#_x0000_t32" style="position:absolute;left:8458;top:5065;width:1077;height:1" o:connectortype="straight" strokecolor="#92d050" strokeweight="2.5pt">
-              <v:stroke endarrow="block" endarrowwidth="wide"/>
-            </v:shape>
-            <v:shape id="_x0000_s1081" type="#_x0000_t32" style="position:absolute;left:10465;top:5361;width:2;height:389;flip:x" o:connectortype="straight" strokecolor="#92d050" strokeweight="2.5pt">
-              <v:stroke endarrow="block" endarrowwidth="wide"/>
-            </v:shape>
             <v:shape id="_x0000_s1083" type="#_x0000_t185" style="position:absolute;left:2518;top:3649;width:1322;height:1009;rotation:-360;mso-position-horizontal-relative:margin;mso-position-vertical-relative:margin;mso-width-relative:margin;mso-height-relative:margin" o:allowincell="f" adj="1739" filled="t" stroked="f" strokecolor="#9bbb59 [3206]" strokeweight="3pt">
-              <v:fill color2="#fcf6f6" rotate="t" focusposition=".5,.5" focussize="" focus="100%" type="gradientRadial"/>
+              <v:fill color2="#dbe5f1 [660]" rotate="t" focusposition=".5,.5" focussize="" focus="100%" type="gradientRadial"/>
               <v:imagedata embosscolor="shadow add(51)"/>
               <v:shadow type="emboss" color="lineOrFill darken(153)" color2="shadow add(102)" offset="1pt,1pt"/>
               <v:textbox style="mso-next-textbox:#_x0000_s1083" inset="2.88pt,2.88pt,2.88pt,2.88pt">
@@ -1120,8 +1197,8 @@
                 </w:txbxContent>
               </v:textbox>
             </v:shape>
-            <v:shape id="_x0000_s1087" type="#_x0000_t185" style="position:absolute;left:5298;top:6046;width:1319;height:480;rotation:-360;mso-position-horizontal-relative:margin;mso-position-vertical-relative:margin;mso-width-relative:margin;mso-height-relative:margin" o:allowincell="f" adj="1739" filled="t" stroked="f" strokecolor="#9bbb59 [3206]" strokeweight="3pt">
-              <v:fill color2="#fcf6f6" rotate="t" focusposition=".5,.5" focussize="" focus="100%" type="gradientRadial"/>
+            <v:shape id="_x0000_s1087" type="#_x0000_t185" style="position:absolute;left:6818;top:6173;width:1319;height:480;rotation:-360;mso-position-horizontal-relative:margin;mso-position-vertical-relative:margin;mso-width-relative:margin;mso-height-relative:margin" o:allowincell="f" adj="1739" filled="t" fillcolor="white [3212]" stroked="f" strokecolor="#9bbb59 [3206]" strokeweight="3pt">
+              <v:fill color2="#d6e3bc [1302]" rotate="t" focusposition=".5,.5" focussize="" focus="100%" type="gradientRadial"/>
               <v:imagedata embosscolor="shadow add(51)"/>
               <v:shadow type="emboss" color="lineOrFill darken(153)" color2="shadow add(102)" offset="1pt,1pt"/>
               <v:textbox style="mso-next-textbox:#_x0000_s1087" inset="2.88pt,2.88pt,2.88pt,2.88pt">
@@ -1220,8 +1297,931 @@
                 </w:txbxContent>
               </v:textbox>
             </v:shape>
-            <v:shape id="_x0000_s1088" type="#_x0000_t185" style="position:absolute;left:2423;top:5270;width:1317;height:480;rotation:-360;mso-position-horizontal-relative:margin;mso-position-vertical-relative:margin;mso-width-relative:margin;mso-height-relative:margin" o:allowincell="f" adj="1739" filled="t" stroked="f" strokecolor="#9bbb59 [3206]" strokeweight="3pt">
-              <v:fill color2="#fcf6f6" rotate="t" focusposition=".5,.5" focussize="" focus="100%" type="gradientRadial"/>
+            <v:shape id="_x0000_s1093" type="#_x0000_t34" style="position:absolute;left:5618;top:5066;width:1200;height:1347" o:connectortype="elbow" adj="10681,-24359,-67807" strokecolor="#92d050" strokeweight="2.5pt">
+              <v:stroke endarrow="block" endarrowwidth="wide"/>
+            </v:shape>
+            <v:shape id="_x0000_s1094" type="#_x0000_t37" style="position:absolute;left:8137;top:6413;width:1533;height:625" o:connectortype="curved" adj="-88613,-99078,-88613" strokecolor="#92d050" strokeweight="2.5pt">
+              <v:stroke endarrow="block" endarrowwidth="wide"/>
+            </v:shape>
+            <v:shape id="_x0000_s1095" type="#_x0000_t202" style="position:absolute;left:3943;top:8890;width:1649;height:505;mso-width-percent:400;mso-height-percent:200;mso-width-percent:400;mso-height-percent:200;mso-width-relative:margin;mso-height-relative:margin;v-text-anchor:bottom" fillcolor="#c0504d [3205]" strokecolor="#622423 [1605]" strokeweight="2pt">
+              <v:fill opacity="43909f"/>
+              <v:textbox style="mso-next-textbox:#_x0000_s1095" inset="5.76pt,2.88pt,5.76pt,2.88pt">
+                <w:txbxContent>
+                  <w:p>
+                    <w:pPr>
+                      <w:jc w:val="center"/>
+                      <w:rPr>
+                        <w:szCs w:val="28"/>
+                        <w:lang w:val="es-ES"/>
+                      </w:rPr>
+                    </w:pPr>
+                    <w:r>
+                      <w:rPr>
+                        <w:b/>
+                        <w:szCs w:val="28"/>
+                        <w:lang w:val="es-ES"/>
+                      </w:rPr>
+                      <w:t>s</w:t>
+                    </w:r>
+                    <w:r>
+                      <w:rPr>
+                        <w:b/>
+                        <w:szCs w:val="28"/>
+                        <w:lang w:val="es-ES"/>
+                      </w:rPr>
+                      <w:t>4</w:t>
+                    </w:r>
+                    <w:r>
+                      <w:rPr>
+                        <w:b/>
+                        <w:szCs w:val="28"/>
+                        <w:lang w:val="es-ES"/>
+                      </w:rPr>
+                      <w:t xml:space="preserve">: </w:t>
+                    </w:r>
+                    <w:proofErr w:type="spellStart"/>
+                    <w:r>
+                      <w:rPr>
+                        <w:szCs w:val="28"/>
+                        <w:lang w:val="es-ES"/>
+                      </w:rPr>
+                      <w:t>Payment</w:t>
+                    </w:r>
+                    <w:proofErr w:type="spellEnd"/>
+                    <w:r>
+                      <w:rPr>
+                        <w:szCs w:val="28"/>
+                        <w:lang w:val="es-ES"/>
+                      </w:rPr>
+                      <w:t xml:space="preserve"> </w:t>
+                    </w:r>
+                    <w:proofErr w:type="spellStart"/>
+                    <w:r>
+                      <w:rPr>
+                        <w:szCs w:val="28"/>
+                        <w:lang w:val="es-ES"/>
+                      </w:rPr>
+                      <w:t>list</w:t>
+                    </w:r>
+                    <w:proofErr w:type="spellEnd"/>
+                    <w:r>
+                      <w:rPr>
+                        <w:szCs w:val="28"/>
+                        <w:lang w:val="es-ES"/>
+                      </w:rPr>
+                      <w:t xml:space="preserve"> (</w:t>
+                    </w:r>
+                    <w:r>
+                      <w:rPr>
+                        <w:i/>
+                        <w:szCs w:val="28"/>
+                        <w:lang w:val="es-ES"/>
+                      </w:rPr>
+                      <w:t>/</w:t>
+                    </w:r>
+                    <w:proofErr w:type="spellStart"/>
+                    <w:r>
+                      <w:rPr>
+                        <w:i/>
+                        <w:szCs w:val="28"/>
+                        <w:lang w:val="es-ES"/>
+                      </w:rPr>
+                      <w:t>payment</w:t>
+                    </w:r>
+                    <w:proofErr w:type="spellEnd"/>
+                    <w:r>
+                      <w:rPr>
+                        <w:szCs w:val="28"/>
+                        <w:lang w:val="es-ES"/>
+                      </w:rPr>
+                      <w:t>)</w:t>
+                    </w:r>
+                  </w:p>
+                </w:txbxContent>
+              </v:textbox>
+            </v:shape>
+            <v:shape id="_x0000_s1105" type="#_x0000_t33" style="position:absolute;left:3181;top:5066;width:762;height:2912;rotation:180;flip:y" o:connectortype="elbow" adj="-59351,11271,-59351" strokecolor="#c0504d [3205]" strokeweight="2.5pt">
+              <v:stroke endarrow="block" endarrowwidth="wide"/>
+            </v:shape>
+            <v:shape id="_x0000_s1106" type="#_x0000_t37" style="position:absolute;left:3214;top:8425;width:684;height:749;rotation:90;flip:x" o:connectortype="curved" adj="-42050,141687,-42050" strokecolor="#c0504d [3205]" strokeweight="2.5pt">
+              <v:stroke endarrow="block" endarrowwidth="wide"/>
+            </v:shape>
+            <v:shape id="_x0000_s1107" type="#_x0000_t185" style="position:absolute;left:4114;top:8060;width:1315;height:480;rotation:-360;mso-position-horizontal-relative:margin;mso-position-vertical-relative:margin;mso-width-relative:margin;mso-height-relative:margin" o:allowincell="f" adj="1739" filled="t" stroked="f" strokecolor="#9bbb59 [3206]" strokeweight="3pt">
+              <v:fill color2="#e5b8b7 [1301]" rotate="t" focusposition=".5,.5" focussize="" focus="100%" type="gradientRadial"/>
+              <v:imagedata embosscolor="shadow add(51)"/>
+              <v:shadow type="emboss" color="lineOrFill darken(153)" color2="shadow add(102)" offset="1pt,1pt"/>
+              <v:textbox style="mso-next-textbox:#_x0000_s1107" inset="2.88pt,2.88pt,2.88pt,2.88pt">
+                <w:txbxContent>
+                  <w:p>
+                    <w:pPr>
+                      <w:pBdr>
+                        <w:top w:val="single" w:sz="8" w:space="10" w:color="FFFFFF" w:themeColor="background1"/>
+                        <w:bottom w:val="single" w:sz="8" w:space="10" w:color="FFFFFF" w:themeColor="background1"/>
+                      </w:pBdr>
+                      <w:spacing w:after="0"/>
+                      <w:jc w:val="center"/>
+                      <w:rPr>
+                        <w:i/>
+                        <w:iCs/>
+                        <w:color w:val="808080" w:themeColor="text1" w:themeTint="7F"/>
+                        <w:sz w:val="19"/>
+                        <w:szCs w:val="24"/>
+                      </w:rPr>
+                    </w:pPr>
+                    <w:r>
+                      <w:rPr>
+                        <w:b/>
+                        <w:i/>
+                        <w:iCs/>
+                        <w:color w:val="000000" w:themeColor="text1"/>
+                        <w:sz w:val="19"/>
+                        <w:szCs w:val="24"/>
+                      </w:rPr>
+                      <w:t>C</w:t>
+                    </w:r>
+                    <w:r>
+                      <w:rPr>
+                        <w:b/>
+                        <w:i/>
+                        <w:iCs/>
+                        <w:color w:val="000000" w:themeColor="text1"/>
+                        <w:sz w:val="19"/>
+                        <w:szCs w:val="24"/>
+                      </w:rPr>
+                      <w:t>13</w:t>
+                    </w:r>
+                    <w:r>
+                      <w:rPr>
+                        <w:b/>
+                        <w:i/>
+                        <w:iCs/>
+                        <w:color w:val="000000" w:themeColor="text1"/>
+                        <w:sz w:val="19"/>
+                        <w:szCs w:val="24"/>
+                      </w:rPr>
+                      <w:t>:</w:t>
+                    </w:r>
+                    <w:r>
+                      <w:rPr>
+                        <w:b/>
+                        <w:i/>
+                        <w:iCs/>
+                        <w:color w:val="FF0000"/>
+                        <w:sz w:val="19"/>
+                        <w:szCs w:val="24"/>
+                      </w:rPr>
+                      <w:t xml:space="preserve"> </w:t>
+                    </w:r>
+                    <w:r>
+                      <w:rPr>
+                        <w:i/>
+                        <w:iCs/>
+                        <w:color w:val="808080" w:themeColor="text1" w:themeTint="7F"/>
+                        <w:sz w:val="19"/>
+                        <w:szCs w:val="24"/>
+                      </w:rPr>
+                      <w:t>Click “</w:t>
+                    </w:r>
+                    <w:r>
+                      <w:rPr>
+                        <w:i/>
+                        <w:iCs/>
+                        <w:color w:val="808080" w:themeColor="text1" w:themeTint="7F"/>
+                        <w:sz w:val="19"/>
+                        <w:szCs w:val="24"/>
+                      </w:rPr>
+                      <w:t>Payment</w:t>
+                    </w:r>
+                    <w:r>
+                      <w:rPr>
+                        <w:i/>
+                        <w:iCs/>
+                        <w:color w:val="808080" w:themeColor="text1" w:themeTint="7F"/>
+                        <w:sz w:val="19"/>
+                        <w:szCs w:val="24"/>
+                      </w:rPr>
+                      <w:t>”</w:t>
+                    </w:r>
+                  </w:p>
+                </w:txbxContent>
+              </v:textbox>
+            </v:shape>
+            <v:shape id="_x0000_s1108" type="#_x0000_t202" style="position:absolute;left:5753;top:10320;width:1649;height:477;mso-width-percent:400;mso-height-percent:200;mso-width-percent:400;mso-height-percent:200;mso-width-relative:margin;mso-height-relative:margin;v-text-anchor:middle" fillcolor="#c0504d [3205]" strokecolor="#622423 [1605]" strokeweight="2pt">
+              <v:fill opacity="43909f"/>
+              <v:textbox style="mso-next-textbox:#_x0000_s1108" inset="5.76pt,2.88pt,5.76pt,2.88pt">
+                <w:txbxContent>
+                  <w:p>
+                    <w:pPr>
+                      <w:jc w:val="center"/>
+                      <w:rPr>
+                        <w:szCs w:val="28"/>
+                      </w:rPr>
+                    </w:pPr>
+                    <w:r>
+                      <w:rPr>
+                        <w:b/>
+                        <w:szCs w:val="28"/>
+                      </w:rPr>
+                      <w:t>s</w:t>
+                    </w:r>
+                    <w:r>
+                      <w:rPr>
+                        <w:b/>
+                        <w:szCs w:val="28"/>
+                      </w:rPr>
+                      <w:t>5</w:t>
+                    </w:r>
+                    <w:r>
+                      <w:rPr>
+                        <w:b/>
+                        <w:szCs w:val="28"/>
+                      </w:rPr>
+                      <w:t xml:space="preserve">: </w:t>
+                    </w:r>
+                    <w:r>
+                      <w:rPr>
+                        <w:szCs w:val="28"/>
+                      </w:rPr>
+                      <w:t>Payment</w:t>
+                    </w:r>
+                    <w:r>
+                      <w:rPr>
+                        <w:szCs w:val="28"/>
+                      </w:rPr>
+                      <w:t xml:space="preserve"> </w:t>
+                    </w:r>
+                    <w:r>
+                      <w:rPr>
+                        <w:szCs w:val="28"/>
+                      </w:rPr>
+                      <w:t>detail</w:t>
+                    </w:r>
+                    <w:r>
+                      <w:rPr>
+                        <w:szCs w:val="28"/>
+                      </w:rPr>
+                      <w:t xml:space="preserve"> (</w:t>
+                    </w:r>
+                    <w:r>
+                      <w:rPr>
+                        <w:i/>
+                        <w:szCs w:val="28"/>
+                      </w:rPr>
+                      <w:t>/payment</w:t>
+                    </w:r>
+                    <w:r>
+                      <w:rPr>
+                        <w:i/>
+                        <w:szCs w:val="28"/>
+                      </w:rPr>
+                      <w:t>/</w:t>
+                    </w:r>
+                    <w:proofErr w:type="gramStart"/>
+                    <w:r>
+                      <w:rPr>
+                        <w:i/>
+                        <w:szCs w:val="28"/>
+                      </w:rPr>
+                      <w:t>:id</w:t>
+                    </w:r>
+                    <w:proofErr w:type="gramEnd"/>
+                    <w:r>
+                      <w:rPr>
+                        <w:szCs w:val="28"/>
+                      </w:rPr>
+                      <w:t>)</w:t>
+                    </w:r>
+                  </w:p>
+                </w:txbxContent>
+              </v:textbox>
+            </v:shape>
+            <v:shape id="_x0000_s1109" type="#_x0000_t38" style="position:absolute;left:4600;top:8707;width:337;height:4;rotation:270" o:connectortype="curved" adj="10378,-30549600,-186838" strokecolor="#c0504d [3205]" strokeweight="2.5pt">
+              <v:stroke endarrow="block" endarrowwidth="wide"/>
+            </v:shape>
+            <v:shape id="_x0000_s1110" type="#_x0000_t38" style="position:absolute;left:3433;top:6712;width:2686;height:10;rotation:270" o:connectortype="curved" adj="10851,-10346400,-23494" strokecolor="#c0504d [3205]" strokeweight="2.5pt">
+              <v:stroke endarrow="block" endarrowwidth="wide"/>
+            </v:shape>
+            <v:shape id="_x0000_s1111" type="#_x0000_t37" style="position:absolute;left:3179;top:4658;width:764;height:408;rotation:180" o:connectortype="curved" adj="-59156,-80509,-59156" strokecolor="#d8d8d8 [2732]" strokeweight="2.5pt">
+              <v:stroke endarrow="block" endarrowwidth="wide"/>
+            </v:shape>
+            <v:shape id="_x0000_s1112" type="#_x0000_t37" style="position:absolute;left:3840;top:4154;width:941;height:603" o:connectortype="curved" adj="-45680,-21735,-45680" strokecolor="#d8d8d8 [2732]" strokeweight="2.5pt">
+              <v:stroke endarrow="block" endarrowwidth="wide"/>
+            </v:shape>
+            <v:shape id="_x0000_s1113" type="#_x0000_t185" style="position:absolute;left:4115;top:9903;width:1314;height:480;rotation:-360;mso-position-horizontal-relative:margin;mso-position-vertical-relative:margin;mso-width-relative:margin;mso-height-relative:margin" o:allowincell="f" adj="1739" filled="t" stroked="f" strokecolor="#9bbb59 [3206]" strokeweight="3pt">
+              <v:fill color2="#e5b8b7 [1301]" rotate="t" focusposition=".5,.5" focussize="" focus="100%" type="gradientRadial"/>
+              <v:imagedata embosscolor="shadow add(51)"/>
+              <v:shadow type="emboss" color="lineOrFill darken(153)" color2="shadow add(102)" offset="1pt,1pt"/>
+              <v:textbox style="mso-next-textbox:#_x0000_s1113" inset="2.88pt,2.88pt,2.88pt,2.88pt">
+                <w:txbxContent>
+                  <w:p>
+                    <w:pPr>
+                      <w:pBdr>
+                        <w:top w:val="single" w:sz="8" w:space="10" w:color="FFFFFF" w:themeColor="background1"/>
+                        <w:bottom w:val="single" w:sz="8" w:space="10" w:color="FFFFFF" w:themeColor="background1"/>
+                      </w:pBdr>
+                      <w:spacing w:after="0"/>
+                      <w:jc w:val="center"/>
+                      <w:rPr>
+                        <w:i/>
+                        <w:iCs/>
+                        <w:color w:val="808080" w:themeColor="text1" w:themeTint="7F"/>
+                        <w:sz w:val="19"/>
+                        <w:szCs w:val="24"/>
+                      </w:rPr>
+                    </w:pPr>
+                    <w:r>
+                      <w:rPr>
+                        <w:b/>
+                        <w:i/>
+                        <w:iCs/>
+                        <w:color w:val="000000" w:themeColor="text1"/>
+                        <w:sz w:val="19"/>
+                        <w:szCs w:val="24"/>
+                      </w:rPr>
+                      <w:t>C</w:t>
+                    </w:r>
+                    <w:r>
+                      <w:rPr>
+                        <w:b/>
+                        <w:i/>
+                        <w:iCs/>
+                        <w:color w:val="000000" w:themeColor="text1"/>
+                        <w:sz w:val="19"/>
+                        <w:szCs w:val="24"/>
+                      </w:rPr>
+                      <w:t>14</w:t>
+                    </w:r>
+                    <w:r>
+                      <w:rPr>
+                        <w:b/>
+                        <w:i/>
+                        <w:iCs/>
+                        <w:color w:val="000000" w:themeColor="text1"/>
+                        <w:sz w:val="19"/>
+                        <w:szCs w:val="24"/>
+                      </w:rPr>
+                      <w:t>:</w:t>
+                    </w:r>
+                    <w:r>
+                      <w:rPr>
+                        <w:b/>
+                        <w:i/>
+                        <w:iCs/>
+                        <w:color w:val="FF0000"/>
+                        <w:sz w:val="19"/>
+                        <w:szCs w:val="24"/>
+                      </w:rPr>
+                      <w:t xml:space="preserve"> </w:t>
+                    </w:r>
+                    <w:r>
+                      <w:rPr>
+                        <w:i/>
+                        <w:iCs/>
+                        <w:color w:val="808080" w:themeColor="text1" w:themeTint="7F"/>
+                        <w:sz w:val="19"/>
+                        <w:szCs w:val="24"/>
+                      </w:rPr>
+                      <w:t>Click a card</w:t>
+                    </w:r>
+                  </w:p>
+                </w:txbxContent>
+              </v:textbox>
+            </v:shape>
+            <v:shape id="_x0000_s1114" type="#_x0000_t185" style="position:absolute;left:7893;top:9018;width:1336;height:803;rotation:-360;mso-position-horizontal-relative:margin;mso-position-vertical-relative:margin;mso-width-relative:margin;mso-height-relative:margin" o:allowincell="f" adj="1739" filled="t" stroked="f" strokecolor="#9bbb59 [3206]" strokeweight="3pt">
+              <v:fill color2="#e5b8b7 [1301]" rotate="t" focusposition=".5,.5" focussize="" focus="100%" type="gradientRadial"/>
+              <v:imagedata embosscolor="shadow add(51)"/>
+              <v:shadow type="emboss" color="lineOrFill darken(153)" color2="shadow add(102)" offset="1pt,1pt"/>
+              <v:textbox style="mso-next-textbox:#_x0000_s1114" inset="2.88pt,2.88pt,2.88pt,2.88pt">
+                <w:txbxContent>
+                  <w:p>
+                    <w:pPr>
+                      <w:pBdr>
+                        <w:top w:val="single" w:sz="8" w:space="10" w:color="FFFFFF" w:themeColor="background1"/>
+                        <w:bottom w:val="single" w:sz="8" w:space="10" w:color="FFFFFF" w:themeColor="background1"/>
+                      </w:pBdr>
+                      <w:spacing w:after="0"/>
+                      <w:rPr>
+                        <w:i/>
+                        <w:iCs/>
+                        <w:color w:val="808080" w:themeColor="text1" w:themeTint="7F"/>
+                        <w:sz w:val="19"/>
+                        <w:szCs w:val="24"/>
+                      </w:rPr>
+                    </w:pPr>
+                    <w:r>
+                      <w:rPr>
+                        <w:b/>
+                        <w:i/>
+                        <w:iCs/>
+                        <w:color w:val="000000" w:themeColor="text1"/>
+                        <w:sz w:val="19"/>
+                        <w:szCs w:val="24"/>
+                      </w:rPr>
+                      <w:t>C</w:t>
+                    </w:r>
+                    <w:r>
+                      <w:rPr>
+                        <w:b/>
+                        <w:i/>
+                        <w:iCs/>
+                        <w:color w:val="000000" w:themeColor="text1"/>
+                        <w:sz w:val="19"/>
+                        <w:szCs w:val="24"/>
+                      </w:rPr>
+                      <w:t>16</w:t>
+                    </w:r>
+                    <w:r>
+                      <w:rPr>
+                        <w:b/>
+                        <w:i/>
+                        <w:iCs/>
+                        <w:color w:val="000000" w:themeColor="text1"/>
+                        <w:sz w:val="19"/>
+                        <w:szCs w:val="24"/>
+                      </w:rPr>
+                      <w:t>:</w:t>
+                    </w:r>
+                    <w:r>
+                      <w:rPr>
+                        <w:b/>
+                        <w:i/>
+                        <w:iCs/>
+                        <w:color w:val="FF0000"/>
+                        <w:sz w:val="19"/>
+                        <w:szCs w:val="24"/>
+                      </w:rPr>
+                      <w:t xml:space="preserve"> </w:t>
+                    </w:r>
+                    <w:r>
+                      <w:rPr>
+                        <w:i/>
+                        <w:iCs/>
+                        <w:color w:val="808080" w:themeColor="text1" w:themeTint="7F"/>
+                        <w:sz w:val="19"/>
+                        <w:szCs w:val="24"/>
+                      </w:rPr>
+                      <w:t>Click “</w:t>
+                    </w:r>
+                    <w:r>
+                      <w:rPr>
+                        <w:i/>
+                        <w:iCs/>
+                        <w:color w:val="808080" w:themeColor="text1" w:themeTint="7F"/>
+                        <w:sz w:val="19"/>
+                        <w:szCs w:val="24"/>
+                      </w:rPr>
+                      <w:t>Balance</w:t>
+                    </w:r>
+                    <w:r>
+                      <w:rPr>
+                        <w:i/>
+                        <w:iCs/>
+                        <w:color w:val="808080" w:themeColor="text1" w:themeTint="7F"/>
+                        <w:sz w:val="19"/>
+                        <w:szCs w:val="24"/>
+                      </w:rPr>
+                      <w:t>”</w:t>
+                    </w:r>
+                  </w:p>
+                  <w:p>
+                    <w:pPr>
+                      <w:pBdr>
+                        <w:top w:val="single" w:sz="8" w:space="10" w:color="FFFFFF" w:themeColor="background1"/>
+                        <w:bottom w:val="single" w:sz="8" w:space="10" w:color="FFFFFF" w:themeColor="background1"/>
+                      </w:pBdr>
+                      <w:spacing w:after="0"/>
+                      <w:rPr>
+                        <w:i/>
+                        <w:iCs/>
+                        <w:color w:val="808080" w:themeColor="text1" w:themeTint="7F"/>
+                        <w:sz w:val="19"/>
+                        <w:szCs w:val="24"/>
+                      </w:rPr>
+                    </w:pPr>
+                    <w:r>
+                      <w:rPr>
+                        <w:b/>
+                        <w:i/>
+                        <w:iCs/>
+                        <w:color w:val="000000" w:themeColor="text1"/>
+                        <w:sz w:val="19"/>
+                        <w:szCs w:val="24"/>
+                      </w:rPr>
+                      <w:t>C</w:t>
+                    </w:r>
+                    <w:r>
+                      <w:rPr>
+                        <w:b/>
+                        <w:i/>
+                        <w:iCs/>
+                        <w:color w:val="000000" w:themeColor="text1"/>
+                        <w:sz w:val="19"/>
+                        <w:szCs w:val="24"/>
+                      </w:rPr>
+                      <w:t>17</w:t>
+                    </w:r>
+                    <w:r>
+                      <w:rPr>
+                        <w:b/>
+                        <w:i/>
+                        <w:iCs/>
+                        <w:color w:val="000000" w:themeColor="text1"/>
+                        <w:sz w:val="19"/>
+                        <w:szCs w:val="24"/>
+                      </w:rPr>
+                      <w:t>:</w:t>
+                    </w:r>
+                    <w:r>
+                      <w:rPr>
+                        <w:b/>
+                        <w:i/>
+                        <w:iCs/>
+                        <w:color w:val="FF0000"/>
+                        <w:sz w:val="19"/>
+                        <w:szCs w:val="24"/>
+                      </w:rPr>
+                      <w:t xml:space="preserve"> </w:t>
+                    </w:r>
+                    <w:r>
+                      <w:rPr>
+                        <w:i/>
+                        <w:iCs/>
+                        <w:color w:val="808080" w:themeColor="text1" w:themeTint="7F"/>
+                        <w:sz w:val="19"/>
+                        <w:szCs w:val="24"/>
+                      </w:rPr>
+                      <w:t>Click “</w:t>
+                    </w:r>
+                    <w:r>
+                      <w:rPr>
+                        <w:i/>
+                        <w:iCs/>
+                        <w:color w:val="808080" w:themeColor="text1" w:themeTint="7F"/>
+                        <w:sz w:val="19"/>
+                        <w:szCs w:val="24"/>
+                      </w:rPr>
+                      <w:t>Go to Bank</w:t>
+                    </w:r>
+                    <w:r>
+                      <w:rPr>
+                        <w:i/>
+                        <w:iCs/>
+                        <w:color w:val="808080" w:themeColor="text1" w:themeTint="7F"/>
+                        <w:sz w:val="19"/>
+                        <w:szCs w:val="24"/>
+                      </w:rPr>
+                      <w:t>”</w:t>
+                    </w:r>
+                  </w:p>
+                  <w:p>
+                    <w:pPr>
+                      <w:pBdr>
+                        <w:top w:val="single" w:sz="8" w:space="10" w:color="FFFFFF" w:themeColor="background1"/>
+                        <w:bottom w:val="single" w:sz="8" w:space="10" w:color="FFFFFF" w:themeColor="background1"/>
+                      </w:pBdr>
+                      <w:spacing w:after="0"/>
+                      <w:rPr>
+                        <w:i/>
+                        <w:iCs/>
+                        <w:color w:val="808080" w:themeColor="text1" w:themeTint="7F"/>
+                        <w:sz w:val="19"/>
+                        <w:szCs w:val="24"/>
+                      </w:rPr>
+                    </w:pPr>
+                    <w:r>
+                      <w:rPr>
+                        <w:b/>
+                        <w:i/>
+                        <w:iCs/>
+                        <w:color w:val="000000" w:themeColor="text1"/>
+                        <w:sz w:val="19"/>
+                        <w:szCs w:val="24"/>
+                      </w:rPr>
+                      <w:t>C</w:t>
+                    </w:r>
+                    <w:r>
+                      <w:rPr>
+                        <w:b/>
+                        <w:i/>
+                        <w:iCs/>
+                        <w:color w:val="000000" w:themeColor="text1"/>
+                        <w:sz w:val="19"/>
+                        <w:szCs w:val="24"/>
+                      </w:rPr>
+                      <w:t>18</w:t>
+                    </w:r>
+                    <w:r>
+                      <w:rPr>
+                        <w:b/>
+                        <w:i/>
+                        <w:iCs/>
+                        <w:color w:val="000000" w:themeColor="text1"/>
+                        <w:sz w:val="19"/>
+                        <w:szCs w:val="24"/>
+                      </w:rPr>
+                      <w:t>:</w:t>
+                    </w:r>
+                    <w:r>
+                      <w:rPr>
+                        <w:b/>
+                        <w:i/>
+                        <w:iCs/>
+                        <w:color w:val="FF0000"/>
+                        <w:sz w:val="19"/>
+                        <w:szCs w:val="24"/>
+                      </w:rPr>
+                      <w:t xml:space="preserve"> </w:t>
+                    </w:r>
+                    <w:r>
+                      <w:rPr>
+                        <w:i/>
+                        <w:iCs/>
+                        <w:color w:val="808080" w:themeColor="text1" w:themeTint="7F"/>
+                        <w:sz w:val="19"/>
+                        <w:szCs w:val="24"/>
+                      </w:rPr>
+                      <w:t>Click “</w:t>
+                    </w:r>
+                    <w:r>
+                      <w:rPr>
+                        <w:i/>
+                        <w:iCs/>
+                        <w:color w:val="808080" w:themeColor="text1" w:themeTint="7F"/>
+                        <w:sz w:val="19"/>
+                        <w:szCs w:val="24"/>
+                      </w:rPr>
+                      <w:t>Settings</w:t>
+                    </w:r>
+                    <w:r>
+                      <w:rPr>
+                        <w:i/>
+                        <w:iCs/>
+                        <w:color w:val="808080" w:themeColor="text1" w:themeTint="7F"/>
+                        <w:sz w:val="19"/>
+                        <w:szCs w:val="24"/>
+                      </w:rPr>
+                      <w:t>”</w:t>
+                    </w:r>
+                  </w:p>
+                  <w:p>
+                    <w:pPr>
+                      <w:pBdr>
+                        <w:top w:val="single" w:sz="8" w:space="10" w:color="FFFFFF" w:themeColor="background1"/>
+                        <w:bottom w:val="single" w:sz="8" w:space="10" w:color="FFFFFF" w:themeColor="background1"/>
+                      </w:pBdr>
+                      <w:spacing w:after="0"/>
+                      <w:jc w:val="center"/>
+                      <w:rPr>
+                        <w:i/>
+                        <w:iCs/>
+                        <w:color w:val="808080" w:themeColor="text1" w:themeTint="7F"/>
+                        <w:sz w:val="19"/>
+                        <w:szCs w:val="24"/>
+                      </w:rPr>
+                    </w:pPr>
+                  </w:p>
+                </w:txbxContent>
+              </v:textbox>
+            </v:shape>
+            <v:shape id="_x0000_s1115" type="#_x0000_t37" style="position:absolute;left:4781;top:5374;width:3112;height:4045;rotation:180" o:connectortype="curved" adj="-41940,-31357,-41940" strokecolor="#c0504d [3205]" strokeweight="2.5pt">
+              <v:stroke endarrow="block" endarrowwidth="wide"/>
+            </v:shape>
+            <v:shape id="_x0000_s1116" type="#_x0000_t38" style="position:absolute;left:4522;top:9652;width:496;height:5;rotation:90;flip:x" o:connectortype="curved" adj="10513,28789714,-127163" strokecolor="#c0504d [3205]" strokeweight="2.5pt">
+              <v:stroke endarrow="block" endarrowwidth="wide"/>
+            </v:shape>
+            <v:shape id="_x0000_s1117" type="#_x0000_t33" style="position:absolute;left:5168;top:9987;width:176;height:968;rotation:90;flip:x" o:connectortype="elbow" adj="-358869,152447,-358869" strokecolor="#c0504d [3205]" strokeweight="2.5pt">
+              <v:stroke endarrow="block" endarrowwidth="wide"/>
+            </v:shape>
+            <v:shape id="_x0000_s1118" type="#_x0000_t37" style="position:absolute;left:7415;top:9821;width:1146;height:738;flip:y" o:connectortype="curved" adj="-104864,205209,-104864" strokecolor="#c0504d [3205]" strokeweight="2.5pt">
+              <v:stroke endarrow="block" endarrowwidth="wide"/>
+            </v:shape>
+            <v:shape id="_x0000_s1119" type="#_x0000_t185" style="position:absolute;left:5888;top:9517;width:1389;height:480;rotation:-360;mso-position-horizontal-relative:margin;mso-position-vertical-relative:margin;mso-width-relative:margin;mso-height-relative:margin" o:allowincell="f" adj="1739" filled="t" stroked="f" strokecolor="#9bbb59 [3206]" strokeweight="3pt">
+              <v:fill color2="#e5b8b7 [1301]" rotate="t" focusposition=".5,.5" focussize="" focus="100%" type="gradientRadial"/>
+              <v:imagedata embosscolor="shadow add(51)"/>
+              <v:shadow type="emboss" color="lineOrFill darken(153)" color2="shadow add(102)" offset="1pt,1pt"/>
+              <v:textbox style="mso-next-textbox:#_x0000_s1119" inset="2.88pt,2.88pt,2.88pt,2.88pt">
+                <w:txbxContent>
+                  <w:p>
+                    <w:pPr>
+                      <w:pBdr>
+                        <w:top w:val="single" w:sz="8" w:space="10" w:color="FFFFFF" w:themeColor="background1"/>
+                        <w:bottom w:val="single" w:sz="8" w:space="10" w:color="FFFFFF" w:themeColor="background1"/>
+                      </w:pBdr>
+                      <w:spacing w:after="0"/>
+                      <w:jc w:val="center"/>
+                      <w:rPr>
+                        <w:i/>
+                        <w:iCs/>
+                        <w:color w:val="808080" w:themeColor="text1" w:themeTint="7F"/>
+                        <w:sz w:val="19"/>
+                        <w:szCs w:val="24"/>
+                      </w:rPr>
+                    </w:pPr>
+                    <w:r>
+                      <w:rPr>
+                        <w:b/>
+                        <w:i/>
+                        <w:iCs/>
+                        <w:color w:val="000000" w:themeColor="text1"/>
+                        <w:sz w:val="19"/>
+                        <w:szCs w:val="24"/>
+                      </w:rPr>
+                      <w:t>C</w:t>
+                    </w:r>
+                    <w:r>
+                      <w:rPr>
+                        <w:b/>
+                        <w:i/>
+                        <w:iCs/>
+                        <w:color w:val="000000" w:themeColor="text1"/>
+                        <w:sz w:val="19"/>
+                        <w:szCs w:val="24"/>
+                      </w:rPr>
+                      <w:t>15</w:t>
+                    </w:r>
+                    <w:r>
+                      <w:rPr>
+                        <w:b/>
+                        <w:i/>
+                        <w:iCs/>
+                        <w:color w:val="000000" w:themeColor="text1"/>
+                        <w:sz w:val="19"/>
+                        <w:szCs w:val="24"/>
+                      </w:rPr>
+                      <w:t>:</w:t>
+                    </w:r>
+                    <w:r>
+                      <w:rPr>
+                        <w:b/>
+                        <w:i/>
+                        <w:iCs/>
+                        <w:color w:val="FF0000"/>
+                        <w:sz w:val="19"/>
+                        <w:szCs w:val="24"/>
+                      </w:rPr>
+                      <w:t xml:space="preserve"> </w:t>
+                    </w:r>
+                    <w:r>
+                      <w:rPr>
+                        <w:i/>
+                        <w:iCs/>
+                        <w:color w:val="808080" w:themeColor="text1" w:themeTint="7F"/>
+                        <w:sz w:val="19"/>
+                        <w:szCs w:val="24"/>
+                      </w:rPr>
+                      <w:t>Click card number</w:t>
+                    </w:r>
+                  </w:p>
+                </w:txbxContent>
+              </v:textbox>
+            </v:shape>
+            <v:shape id="_x0000_s1120" type="#_x0000_t38" style="position:absolute;left:6425;top:10150;width:311;height:5;rotation:270" o:connectortype="curved" adj="10342,-29060100,-328451" strokecolor="#c0504d [3205]" strokeweight="2.5pt">
+              <v:stroke endarrow="block" endarrowwidth="wide"/>
+            </v:shape>
+            <v:shape id="_x0000_s1121" type="#_x0000_t37" style="position:absolute;left:5906;top:8841;width:375;height:978;rotation:270;flip:x" o:connectortype="curved" adj="-273081,131847,-273081" strokecolor="#c0504d [3205]" strokeweight="2.5pt">
+              <v:stroke endarrow="block" endarrowwidth="wide"/>
+            </v:shape>
+            <v:shape id="_x0000_s1122" type="#_x0000_t185" style="position:absolute;left:8458;top:10319;width:1314;height:478;rotation:-360;mso-position-horizontal-relative:margin;mso-position-vertical-relative:margin;mso-width-relative:margin;mso-height-relative:margin" o:allowincell="f" adj="1739" filled="t" stroked="f" strokecolor="#9bbb59 [3206]" strokeweight="3pt">
+              <v:fill color2="#e5b8b7 [1301]" rotate="t" focusposition=".5,.5" focussize="" focus="100%" type="gradientRadial"/>
+              <v:imagedata embosscolor="shadow add(51)"/>
+              <v:shadow type="emboss" color="lineOrFill darken(153)" color2="shadow add(102)" offset="1pt,1pt"/>
+              <v:textbox style="mso-next-textbox:#_x0000_s1122" inset="2.88pt,2.88pt,2.88pt,2.88pt">
+                <w:txbxContent>
+                  <w:p>
+                    <w:pPr>
+                      <w:pBdr>
+                        <w:top w:val="single" w:sz="8" w:space="14" w:color="FFFFFF" w:themeColor="background1"/>
+                        <w:bottom w:val="single" w:sz="8" w:space="10" w:color="FFFFFF" w:themeColor="background1"/>
+                      </w:pBdr>
+                      <w:spacing w:after="0"/>
+                      <w:jc w:val="center"/>
+                      <w:rPr>
+                        <w:i/>
+                        <w:iCs/>
+                        <w:color w:val="808080" w:themeColor="text1" w:themeTint="7F"/>
+                        <w:sz w:val="19"/>
+                        <w:szCs w:val="24"/>
+                      </w:rPr>
+                    </w:pPr>
+                    <w:r>
+                      <w:rPr>
+                        <w:b/>
+                        <w:i/>
+                        <w:iCs/>
+                        <w:color w:val="000000" w:themeColor="text1"/>
+                        <w:sz w:val="19"/>
+                        <w:szCs w:val="24"/>
+                      </w:rPr>
+                      <w:t>C</w:t>
+                    </w:r>
+                    <w:r>
+                      <w:rPr>
+                        <w:b/>
+                        <w:i/>
+                        <w:iCs/>
+                        <w:color w:val="000000" w:themeColor="text1"/>
+                        <w:sz w:val="19"/>
+                        <w:szCs w:val="24"/>
+                      </w:rPr>
+                      <w:t>19</w:t>
+                    </w:r>
+                    <w:r>
+                      <w:rPr>
+                        <w:b/>
+                        <w:i/>
+                        <w:iCs/>
+                        <w:color w:val="000000" w:themeColor="text1"/>
+                        <w:sz w:val="19"/>
+                        <w:szCs w:val="24"/>
+                      </w:rPr>
+                      <w:t>:</w:t>
+                    </w:r>
+                    <w:r>
+                      <w:rPr>
+                        <w:b/>
+                        <w:i/>
+                        <w:iCs/>
+                        <w:color w:val="FF0000"/>
+                        <w:sz w:val="19"/>
+                        <w:szCs w:val="24"/>
+                      </w:rPr>
+                      <w:t xml:space="preserve"> </w:t>
+                    </w:r>
+                    <w:r>
+                      <w:rPr>
+                        <w:i/>
+                        <w:iCs/>
+                        <w:color w:val="808080" w:themeColor="text1" w:themeTint="7F"/>
+                        <w:sz w:val="19"/>
+                        <w:szCs w:val="24"/>
+                      </w:rPr>
+                      <w:t>Click “Messages”</w:t>
+                    </w:r>
+                  </w:p>
+                </w:txbxContent>
+              </v:textbox>
+            </v:shape>
+            <v:shape id="_x0000_s1123" type="#_x0000_t38" style="position:absolute;left:7415;top:10558;width:1043;height:1;flip:y" o:connectortype="curved" adj="10663,120560400,-115217" strokecolor="#c0504d [3205]" strokeweight="2.5pt">
+              <v:stroke endarrow="block" endarrowwidth="wide"/>
+            </v:shape>
+            <v:shape id="_x0000_s1124" type="#_x0000_t202" style="position:absolute;left:10157;top:10319;width:1263;height:477;mso-width-percent:400;mso-height-percent:200;mso-width-percent:400;mso-height-percent:200;mso-width-relative:margin;mso-height-relative:margin;v-text-anchor:bottom" filled="f" fillcolor="gray [1629]" strokecolor="gray [1629]">
+              <v:fill opacity="43909f"/>
+              <v:textbox style="mso-next-textbox:#_x0000_s1124" inset="5.76pt,2.88pt,5.76pt,2.88pt">
+                <w:txbxContent>
+                  <w:p>
+                    <w:pPr>
+                      <w:jc w:val="center"/>
+                      <w:rPr>
+                        <w:i/>
+                        <w:szCs w:val="28"/>
+                        <w:lang w:val="es-ES"/>
+                      </w:rPr>
+                    </w:pPr>
+                    <w:r>
+                      <w:rPr>
+                        <w:i/>
+                        <w:szCs w:val="28"/>
+                        <w:lang w:val="es-ES"/>
+                      </w:rPr>
+                      <w:t xml:space="preserve">URL </w:t>
+                    </w:r>
+                    <w:proofErr w:type="spellStart"/>
+                    <w:r>
+                      <w:rPr>
+                        <w:i/>
+                        <w:szCs w:val="28"/>
+                        <w:lang w:val="es-ES"/>
+                      </w:rPr>
+                      <w:t>not</w:t>
+                    </w:r>
+                    <w:proofErr w:type="spellEnd"/>
+                    <w:r>
+                      <w:rPr>
+                        <w:i/>
+                        <w:szCs w:val="28"/>
+                        <w:lang w:val="es-ES"/>
+                      </w:rPr>
+                      <w:t xml:space="preserve"> </w:t>
+                    </w:r>
+                    <w:proofErr w:type="spellStart"/>
+                    <w:r>
+                      <w:rPr>
+                        <w:i/>
+                        <w:szCs w:val="28"/>
+                        <w:lang w:val="es-ES"/>
+                      </w:rPr>
+                      <w:t>found</w:t>
+                    </w:r>
+                    <w:proofErr w:type="spellEnd"/>
+                  </w:p>
+                </w:txbxContent>
+              </v:textbox>
+            </v:shape>
+            <v:shape id="_x0000_s1125" type="#_x0000_t32" style="position:absolute;left:9772;top:10558;width:385;height:1" o:connectortype="curved" adj="-444438,-1,-444438" strokecolor="#c0504d [3205]" strokeweight="2.5pt">
+              <v:stroke endarrow="block" endarrowwidth="wide"/>
+            </v:shape>
+            <v:shape id="_x0000_s1088" type="#_x0000_t185" style="position:absolute;left:2523;top:7978;width:1317;height:480;rotation:-360;mso-position-horizontal-relative:margin;mso-position-vertical-relative:margin;mso-width-relative:margin;mso-height-relative:margin" o:allowincell="f" adj="1739" filled="t" stroked="f" strokecolor="#9bbb59 [3206]" strokeweight="3pt">
+              <v:fill color2="#e5b8b7 [1301]" rotate="t" focusposition=".5,.5" focussize="" focus="100%" type="gradientRadial"/>
               <v:imagedata embosscolor="shadow add(51)"/>
               <v:shadow type="emboss" color="lineOrFill darken(153)" color2="shadow add(102)" offset="1pt,1pt"/>
               <v:textbox style="mso-next-textbox:#_x0000_s1088" inset="2.88pt,2.88pt,2.88pt,2.88pt">
@@ -1320,877 +2320,42 @@
                 </w:txbxContent>
               </v:textbox>
             </v:shape>
-            <v:shape id="_x0000_s1093" type="#_x0000_t37" style="position:absolute;left:5605;top:5066;width:353;height:980" o:connectortype="curved" adj="-230207,-41525,-230207" strokecolor="#92d050" strokeweight="2.5pt">
+            <v:shape id="_x0000_s1132" type="#_x0000_t34" style="position:absolute;left:5618;top:4797;width:1193;height:269;flip:y" o:connectortype="elbow" adj="10686,122080,-68199" strokecolor="#92d050" strokeweight="2.5pt">
               <v:stroke endarrow="block" endarrowwidth="wide"/>
             </v:shape>
-            <v:shape id="_x0000_s1094" type="#_x0000_t37" style="position:absolute;left:6389;top:6095;width:1310;height:2172;rotation:90;flip:x" o:connectortype="curved" adj="-67785,33246,-67785" strokecolor="#92d050" strokeweight="2.5pt">
-              <v:stroke endarrow="block" endarrowwidth="wide"/>
-            </v:shape>
-            <v:shape id="_x0000_s1095" type="#_x0000_t202" style="position:absolute;left:2641;top:7565;width:1649;height:504;mso-width-percent:400;mso-height-percent:200;mso-width-percent:400;mso-height-percent:200;mso-width-relative:margin;mso-height-relative:margin;v-text-anchor:bottom" fillcolor="#548dd4 [1951]" stroked="f">
-              <v:fill opacity="43909f"/>
-              <v:textbox style="mso-next-textbox:#_x0000_s1095" inset="5.76pt,2.88pt,5.76pt,2.88pt">
-                <w:txbxContent>
-                  <w:p>
-                    <w:pPr>
-                      <w:jc w:val="center"/>
-                      <w:rPr>
-                        <w:szCs w:val="28"/>
-                        <w:lang w:val="es-ES"/>
-                      </w:rPr>
-                    </w:pPr>
-                    <w:r>
-                      <w:rPr>
-                        <w:b/>
-                        <w:szCs w:val="28"/>
-                        <w:lang w:val="es-ES"/>
-                      </w:rPr>
-                      <w:t>S</w:t>
-                    </w:r>
-                    <w:r>
-                      <w:rPr>
-                        <w:b/>
-                        <w:szCs w:val="28"/>
-                        <w:lang w:val="es-ES"/>
-                      </w:rPr>
-                      <w:t>4</w:t>
-                    </w:r>
-                    <w:r>
-                      <w:rPr>
-                        <w:b/>
-                        <w:szCs w:val="28"/>
-                        <w:lang w:val="es-ES"/>
-                      </w:rPr>
-                      <w:t xml:space="preserve">: </w:t>
-                    </w:r>
-                    <w:r>
-                      <w:rPr>
-                        <w:szCs w:val="28"/>
-                        <w:lang w:val="es-ES"/>
-                      </w:rPr>
-                      <w:t>Payment</w:t>
-                    </w:r>
-                    <w:r>
-                      <w:rPr>
-                        <w:szCs w:val="28"/>
-                        <w:lang w:val="es-ES"/>
-                      </w:rPr>
-                      <w:t xml:space="preserve"> list</w:t>
-                    </w:r>
-                    <w:r>
-                      <w:rPr>
-                        <w:szCs w:val="28"/>
-                        <w:lang w:val="es-ES"/>
-                      </w:rPr>
-                      <w:t xml:space="preserve"> (</w:t>
-                    </w:r>
-                    <w:r>
-                      <w:rPr>
-                        <w:i/>
-                        <w:szCs w:val="28"/>
-                        <w:lang w:val="es-ES"/>
-                      </w:rPr>
-                      <w:t>/</w:t>
-                    </w:r>
-                    <w:r>
-                      <w:rPr>
-                        <w:i/>
-                        <w:szCs w:val="28"/>
-                        <w:lang w:val="es-ES"/>
-                      </w:rPr>
-                      <w:t>payment</w:t>
-                    </w:r>
-                    <w:r>
-                      <w:rPr>
-                        <w:szCs w:val="28"/>
-                        <w:lang w:val="es-ES"/>
-                      </w:rPr>
-                      <w:t>)</w:t>
-                    </w:r>
-                  </w:p>
-                </w:txbxContent>
-              </v:textbox>
-            </v:shape>
-            <v:shape id="_x0000_s1105" type="#_x0000_t37" style="position:absolute;left:3081;top:5066;width:875;height:204;rotation:180;flip:y" o:connectortype="curved" adj="-51992,199318,-51992" strokecolor="#0070c0" strokeweight="2.5pt">
-              <v:stroke endarrow="block" endarrowwidth="wide"/>
-            </v:shape>
-            <v:shape id="_x0000_s1106" type="#_x0000_t38" style="position:absolute;left:2422;top:5509;width:219;height:2308;rotation:180;flip:x y" o:connectortype="curved" adj="-22283,21782,56545" strokecolor="#0070c0" strokeweight="2.5pt">
-              <v:stroke endarrow="block" endarrowwidth="wide"/>
-            </v:shape>
-            <v:shape id="_x0000_s1107" type="#_x0000_t185" style="position:absolute;left:2812;top:6734;width:1315;height:480;rotation:-360;mso-position-horizontal-relative:margin;mso-position-vertical-relative:margin;mso-width-relative:margin;mso-height-relative:margin" o:allowincell="f" adj="1739" filled="t" stroked="f" strokecolor="#9bbb59 [3206]" strokeweight="3pt">
-              <v:fill color2="#fcf6f6" rotate="t" focusposition=".5,.5" focussize="" focus="100%" type="gradientRadial"/>
-              <v:imagedata embosscolor="shadow add(51)"/>
-              <v:shadow type="emboss" color="lineOrFill darken(153)" color2="shadow add(102)" offset="1pt,1pt"/>
-              <v:textbox style="mso-next-textbox:#_x0000_s1107" inset="2.88pt,2.88pt,2.88pt,2.88pt">
-                <w:txbxContent>
-                  <w:p>
-                    <w:pPr>
-                      <w:pBdr>
-                        <w:top w:val="single" w:sz="8" w:space="10" w:color="FFFFFF" w:themeColor="background1"/>
-                        <w:bottom w:val="single" w:sz="8" w:space="10" w:color="FFFFFF" w:themeColor="background1"/>
-                      </w:pBdr>
-                      <w:spacing w:after="0"/>
-                      <w:jc w:val="center"/>
-                      <w:rPr>
-                        <w:i/>
-                        <w:iCs/>
-                        <w:color w:val="808080" w:themeColor="text1" w:themeTint="7F"/>
-                        <w:sz w:val="19"/>
-                        <w:szCs w:val="24"/>
-                      </w:rPr>
-                    </w:pPr>
-                    <w:r>
-                      <w:rPr>
-                        <w:b/>
-                        <w:i/>
-                        <w:iCs/>
-                        <w:color w:val="000000" w:themeColor="text1"/>
-                        <w:sz w:val="19"/>
-                        <w:szCs w:val="24"/>
-                      </w:rPr>
-                      <w:t>C</w:t>
-                    </w:r>
-                    <w:r>
-                      <w:rPr>
-                        <w:b/>
-                        <w:i/>
-                        <w:iCs/>
-                        <w:color w:val="000000" w:themeColor="text1"/>
-                        <w:sz w:val="19"/>
-                        <w:szCs w:val="24"/>
-                      </w:rPr>
-                      <w:t>13</w:t>
-                    </w:r>
-                    <w:r>
-                      <w:rPr>
-                        <w:b/>
-                        <w:i/>
-                        <w:iCs/>
-                        <w:color w:val="000000" w:themeColor="text1"/>
-                        <w:sz w:val="19"/>
-                        <w:szCs w:val="24"/>
-                      </w:rPr>
-                      <w:t>:</w:t>
-                    </w:r>
-                    <w:r>
-                      <w:rPr>
-                        <w:b/>
-                        <w:i/>
-                        <w:iCs/>
-                        <w:color w:val="FF0000"/>
-                        <w:sz w:val="19"/>
-                        <w:szCs w:val="24"/>
-                      </w:rPr>
-                      <w:t xml:space="preserve"> </w:t>
-                    </w:r>
-                    <w:r>
-                      <w:rPr>
-                        <w:i/>
-                        <w:iCs/>
-                        <w:color w:val="808080" w:themeColor="text1" w:themeTint="7F"/>
-                        <w:sz w:val="19"/>
-                        <w:szCs w:val="24"/>
-                      </w:rPr>
-                      <w:t>Click “</w:t>
-                    </w:r>
-                    <w:r>
-                      <w:rPr>
-                        <w:i/>
-                        <w:iCs/>
-                        <w:color w:val="808080" w:themeColor="text1" w:themeTint="7F"/>
-                        <w:sz w:val="19"/>
-                        <w:szCs w:val="24"/>
-                      </w:rPr>
-                      <w:t>Payment</w:t>
-                    </w:r>
-                    <w:r>
-                      <w:rPr>
-                        <w:i/>
-                        <w:iCs/>
-                        <w:color w:val="808080" w:themeColor="text1" w:themeTint="7F"/>
-                        <w:sz w:val="19"/>
-                        <w:szCs w:val="24"/>
-                      </w:rPr>
-                      <w:t>”</w:t>
-                    </w:r>
-                  </w:p>
-                </w:txbxContent>
-              </v:textbox>
-            </v:shape>
-            <v:shape id="_x0000_s1108" type="#_x0000_t202" style="position:absolute;left:4127;top:10080;width:1649;height:478;mso-width-percent:400;mso-height-percent:200;mso-width-percent:400;mso-height-percent:200;mso-width-relative:margin;mso-height-relative:margin;v-text-anchor:middle" fillcolor="#548dd4 [1951]" stroked="f">
-              <v:fill opacity="43909f"/>
-              <v:textbox style="mso-next-textbox:#_x0000_s1108" inset="5.76pt,2.88pt,5.76pt,2.88pt">
-                <w:txbxContent>
-                  <w:p>
-                    <w:pPr>
-                      <w:jc w:val="center"/>
-                      <w:rPr>
-                        <w:szCs w:val="28"/>
-                      </w:rPr>
-                    </w:pPr>
-                    <w:r>
-                      <w:rPr>
-                        <w:b/>
-                        <w:szCs w:val="28"/>
-                      </w:rPr>
-                      <w:t>S</w:t>
-                    </w:r>
-                    <w:r>
-                      <w:rPr>
-                        <w:b/>
-                        <w:szCs w:val="28"/>
-                      </w:rPr>
-                      <w:t>5</w:t>
-                    </w:r>
-                    <w:r>
-                      <w:rPr>
-                        <w:b/>
-                        <w:szCs w:val="28"/>
-                      </w:rPr>
-                      <w:t xml:space="preserve">: </w:t>
-                    </w:r>
-                    <w:r>
-                      <w:rPr>
-                        <w:szCs w:val="28"/>
-                      </w:rPr>
-                      <w:t>Payment</w:t>
-                    </w:r>
-                    <w:r>
-                      <w:rPr>
-                        <w:szCs w:val="28"/>
-                      </w:rPr>
-                      <w:t xml:space="preserve"> </w:t>
-                    </w:r>
-                    <w:r>
-                      <w:rPr>
-                        <w:szCs w:val="28"/>
-                      </w:rPr>
-                      <w:t>detail</w:t>
-                    </w:r>
-                    <w:r>
-                      <w:rPr>
-                        <w:szCs w:val="28"/>
-                      </w:rPr>
-                      <w:t xml:space="preserve"> (</w:t>
-                    </w:r>
-                    <w:r>
-                      <w:rPr>
-                        <w:i/>
-                        <w:szCs w:val="28"/>
-                      </w:rPr>
-                      <w:t>/payment</w:t>
-                    </w:r>
-                    <w:r>
-                      <w:rPr>
-                        <w:i/>
-                        <w:szCs w:val="28"/>
-                      </w:rPr>
-                      <w:t>/:id</w:t>
-                    </w:r>
-                    <w:r>
-                      <w:rPr>
-                        <w:szCs w:val="28"/>
-                      </w:rPr>
-                      <w:t>)</w:t>
-                    </w:r>
-                  </w:p>
-                </w:txbxContent>
-              </v:textbox>
-            </v:shape>
-            <v:shape id="_x0000_s1109" type="#_x0000_t38" style="position:absolute;left:3291;top:7388;width:351;height:4;rotation:270" o:connectortype="curved" adj="10800,-25117200,-99561" strokecolor="#0070c0" strokeweight="2.5pt">
-              <v:stroke endarrow="block" endarrowwidth="wide"/>
-            </v:shape>
-            <v:shape id="_x0000_s1110" type="#_x0000_t38" style="position:absolute;left:3438;top:5392;width:1373;height:1312;rotation:270" o:connectortype="curved" adj="10800,-58500,-25473" strokecolor="#0070c0" strokeweight="2.5pt">
-              <v:stroke endarrow="block" endarrowwidth="wide"/>
-            </v:shape>
-            <v:shape id="_x0000_s1111" type="#_x0000_t37" style="position:absolute;left:3179;top:4658;width:777;height:408;rotation:180" o:connectortype="curved" adj="-58549,-99813,-58549" strokecolor="#d8d8d8 [2732]" strokeweight="2.5pt">
-              <v:stroke endarrow="block" endarrowwidth="wide"/>
-            </v:shape>
-            <v:shape id="_x0000_s1112" type="#_x0000_t37" style="position:absolute;left:3840;top:4153;width:941;height:617" o:connectortype="curved" adj="-45680,-34062,-45680" strokecolor="#d8d8d8 [2732]" strokeweight="2.5pt">
-              <v:stroke endarrow="block" endarrowwidth="wide"/>
-            </v:shape>
-            <v:shape id="_x0000_s1113" type="#_x0000_t185" style="position:absolute;left:2812;top:8504;width:1315;height:480;rotation:-360;mso-position-horizontal-relative:margin;mso-position-vertical-relative:margin;mso-width-relative:margin;mso-height-relative:margin" o:allowincell="f" adj="1739" filled="t" stroked="f" strokecolor="#9bbb59 [3206]" strokeweight="3pt">
-              <v:fill color2="#fcf6f6" rotate="t" focusposition=".5,.5" focussize="" focus="100%" type="gradientRadial"/>
-              <v:imagedata embosscolor="shadow add(51)"/>
-              <v:shadow type="emboss" color="lineOrFill darken(153)" color2="shadow add(102)" offset="1pt,1pt"/>
-              <v:textbox style="mso-next-textbox:#_x0000_s1113" inset="2.88pt,2.88pt,2.88pt,2.88pt">
-                <w:txbxContent>
-                  <w:p>
-                    <w:pPr>
-                      <w:pBdr>
-                        <w:top w:val="single" w:sz="8" w:space="10" w:color="FFFFFF" w:themeColor="background1"/>
-                        <w:bottom w:val="single" w:sz="8" w:space="10" w:color="FFFFFF" w:themeColor="background1"/>
-                      </w:pBdr>
-                      <w:spacing w:after="0"/>
-                      <w:jc w:val="center"/>
-                      <w:rPr>
-                        <w:i/>
-                        <w:iCs/>
-                        <w:color w:val="808080" w:themeColor="text1" w:themeTint="7F"/>
-                        <w:sz w:val="19"/>
-                        <w:szCs w:val="24"/>
-                      </w:rPr>
-                    </w:pPr>
-                    <w:r>
-                      <w:rPr>
-                        <w:b/>
-                        <w:i/>
-                        <w:iCs/>
-                        <w:color w:val="000000" w:themeColor="text1"/>
-                        <w:sz w:val="19"/>
-                        <w:szCs w:val="24"/>
-                      </w:rPr>
-                      <w:t>C</w:t>
-                    </w:r>
-                    <w:r>
-                      <w:rPr>
-                        <w:b/>
-                        <w:i/>
-                        <w:iCs/>
-                        <w:color w:val="000000" w:themeColor="text1"/>
-                        <w:sz w:val="19"/>
-                        <w:szCs w:val="24"/>
-                      </w:rPr>
-                      <w:t>14</w:t>
-                    </w:r>
-                    <w:r>
-                      <w:rPr>
-                        <w:b/>
-                        <w:i/>
-                        <w:iCs/>
-                        <w:color w:val="000000" w:themeColor="text1"/>
-                        <w:sz w:val="19"/>
-                        <w:szCs w:val="24"/>
-                      </w:rPr>
-                      <w:t>:</w:t>
-                    </w:r>
-                    <w:r>
-                      <w:rPr>
-                        <w:b/>
-                        <w:i/>
-                        <w:iCs/>
-                        <w:color w:val="FF0000"/>
-                        <w:sz w:val="19"/>
-                        <w:szCs w:val="24"/>
-                      </w:rPr>
-                      <w:t xml:space="preserve"> </w:t>
-                    </w:r>
-                    <w:r>
-                      <w:rPr>
-                        <w:i/>
-                        <w:iCs/>
-                        <w:color w:val="808080" w:themeColor="text1" w:themeTint="7F"/>
-                        <w:sz w:val="19"/>
-                        <w:szCs w:val="24"/>
-                      </w:rPr>
-                      <w:t>Click a card</w:t>
-                    </w:r>
-                  </w:p>
-                </w:txbxContent>
-              </v:textbox>
-            </v:shape>
-            <v:shape id="_x0000_s1114" type="#_x0000_t185" style="position:absolute;left:6153;top:8881;width:1337;height:803;rotation:-360;mso-position-horizontal-relative:margin;mso-position-vertical-relative:margin;mso-width-relative:margin;mso-height-relative:margin" o:allowincell="f" adj="1739" filled="t" stroked="f" strokecolor="#9bbb59 [3206]" strokeweight="3pt">
-              <v:fill color2="#fcf6f6" rotate="t" focusposition=".5,.5" focussize="" focus="100%" type="gradientRadial"/>
-              <v:imagedata embosscolor="shadow add(51)"/>
-              <v:shadow type="emboss" color="lineOrFill darken(153)" color2="shadow add(102)" offset="1pt,1pt"/>
-              <v:textbox style="mso-next-textbox:#_x0000_s1114" inset="2.88pt,2.88pt,2.88pt,2.88pt">
-                <w:txbxContent>
-                  <w:p>
-                    <w:pPr>
-                      <w:pBdr>
-                        <w:top w:val="single" w:sz="8" w:space="10" w:color="FFFFFF" w:themeColor="background1"/>
-                        <w:bottom w:val="single" w:sz="8" w:space="10" w:color="FFFFFF" w:themeColor="background1"/>
-                      </w:pBdr>
-                      <w:spacing w:after="0"/>
-                      <w:rPr>
-                        <w:i/>
-                        <w:iCs/>
-                        <w:color w:val="808080" w:themeColor="text1" w:themeTint="7F"/>
-                        <w:sz w:val="19"/>
-                        <w:szCs w:val="24"/>
-                      </w:rPr>
-                    </w:pPr>
-                    <w:r>
-                      <w:rPr>
-                        <w:b/>
-                        <w:i/>
-                        <w:iCs/>
-                        <w:color w:val="000000" w:themeColor="text1"/>
-                        <w:sz w:val="19"/>
-                        <w:szCs w:val="24"/>
-                      </w:rPr>
-                      <w:t>C</w:t>
-                    </w:r>
-                    <w:r>
-                      <w:rPr>
-                        <w:b/>
-                        <w:i/>
-                        <w:iCs/>
-                        <w:color w:val="000000" w:themeColor="text1"/>
-                        <w:sz w:val="19"/>
-                        <w:szCs w:val="24"/>
-                      </w:rPr>
-                      <w:t>16</w:t>
-                    </w:r>
-                    <w:r>
-                      <w:rPr>
-                        <w:b/>
-                        <w:i/>
-                        <w:iCs/>
-                        <w:color w:val="000000" w:themeColor="text1"/>
-                        <w:sz w:val="19"/>
-                        <w:szCs w:val="24"/>
-                      </w:rPr>
-                      <w:t>:</w:t>
-                    </w:r>
-                    <w:r>
-                      <w:rPr>
-                        <w:b/>
-                        <w:i/>
-                        <w:iCs/>
-                        <w:color w:val="FF0000"/>
-                        <w:sz w:val="19"/>
-                        <w:szCs w:val="24"/>
-                      </w:rPr>
-                      <w:t xml:space="preserve"> </w:t>
-                    </w:r>
-                    <w:r>
-                      <w:rPr>
-                        <w:i/>
-                        <w:iCs/>
-                        <w:color w:val="808080" w:themeColor="text1" w:themeTint="7F"/>
-                        <w:sz w:val="19"/>
-                        <w:szCs w:val="24"/>
-                      </w:rPr>
-                      <w:t>Click “</w:t>
-                    </w:r>
-                    <w:r>
-                      <w:rPr>
-                        <w:i/>
-                        <w:iCs/>
-                        <w:color w:val="808080" w:themeColor="text1" w:themeTint="7F"/>
-                        <w:sz w:val="19"/>
-                        <w:szCs w:val="24"/>
-                      </w:rPr>
-                      <w:t>Balance</w:t>
-                    </w:r>
-                    <w:r>
-                      <w:rPr>
-                        <w:i/>
-                        <w:iCs/>
-                        <w:color w:val="808080" w:themeColor="text1" w:themeTint="7F"/>
-                        <w:sz w:val="19"/>
-                        <w:szCs w:val="24"/>
-                      </w:rPr>
-                      <w:t>”</w:t>
-                    </w:r>
-                  </w:p>
-                  <w:p>
-                    <w:pPr>
-                      <w:pBdr>
-                        <w:top w:val="single" w:sz="8" w:space="10" w:color="FFFFFF" w:themeColor="background1"/>
-                        <w:bottom w:val="single" w:sz="8" w:space="10" w:color="FFFFFF" w:themeColor="background1"/>
-                      </w:pBdr>
-                      <w:spacing w:after="0"/>
-                      <w:rPr>
-                        <w:i/>
-                        <w:iCs/>
-                        <w:color w:val="808080" w:themeColor="text1" w:themeTint="7F"/>
-                        <w:sz w:val="19"/>
-                        <w:szCs w:val="24"/>
-                      </w:rPr>
-                    </w:pPr>
-                    <w:r>
-                      <w:rPr>
-                        <w:b/>
-                        <w:i/>
-                        <w:iCs/>
-                        <w:color w:val="000000" w:themeColor="text1"/>
-                        <w:sz w:val="19"/>
-                        <w:szCs w:val="24"/>
-                      </w:rPr>
-                      <w:t>C</w:t>
-                    </w:r>
-                    <w:r>
-                      <w:rPr>
-                        <w:b/>
-                        <w:i/>
-                        <w:iCs/>
-                        <w:color w:val="000000" w:themeColor="text1"/>
-                        <w:sz w:val="19"/>
-                        <w:szCs w:val="24"/>
-                      </w:rPr>
-                      <w:t>17</w:t>
-                    </w:r>
-                    <w:r>
-                      <w:rPr>
-                        <w:b/>
-                        <w:i/>
-                        <w:iCs/>
-                        <w:color w:val="000000" w:themeColor="text1"/>
-                        <w:sz w:val="19"/>
-                        <w:szCs w:val="24"/>
-                      </w:rPr>
-                      <w:t>:</w:t>
-                    </w:r>
-                    <w:r>
-                      <w:rPr>
-                        <w:b/>
-                        <w:i/>
-                        <w:iCs/>
-                        <w:color w:val="FF0000"/>
-                        <w:sz w:val="19"/>
-                        <w:szCs w:val="24"/>
-                      </w:rPr>
-                      <w:t xml:space="preserve"> </w:t>
-                    </w:r>
-                    <w:r>
-                      <w:rPr>
-                        <w:i/>
-                        <w:iCs/>
-                        <w:color w:val="808080" w:themeColor="text1" w:themeTint="7F"/>
-                        <w:sz w:val="19"/>
-                        <w:szCs w:val="24"/>
-                      </w:rPr>
-                      <w:t>Click “</w:t>
-                    </w:r>
-                    <w:r>
-                      <w:rPr>
-                        <w:i/>
-                        <w:iCs/>
-                        <w:color w:val="808080" w:themeColor="text1" w:themeTint="7F"/>
-                        <w:sz w:val="19"/>
-                        <w:szCs w:val="24"/>
-                      </w:rPr>
-                      <w:t>Go to Bank</w:t>
-                    </w:r>
-                    <w:r>
-                      <w:rPr>
-                        <w:i/>
-                        <w:iCs/>
-                        <w:color w:val="808080" w:themeColor="text1" w:themeTint="7F"/>
-                        <w:sz w:val="19"/>
-                        <w:szCs w:val="24"/>
-                      </w:rPr>
-                      <w:t>”</w:t>
-                    </w:r>
-                  </w:p>
-                  <w:p>
-                    <w:pPr>
-                      <w:pBdr>
-                        <w:top w:val="single" w:sz="8" w:space="10" w:color="FFFFFF" w:themeColor="background1"/>
-                        <w:bottom w:val="single" w:sz="8" w:space="10" w:color="FFFFFF" w:themeColor="background1"/>
-                      </w:pBdr>
-                      <w:spacing w:after="0"/>
-                      <w:rPr>
-                        <w:i/>
-                        <w:iCs/>
-                        <w:color w:val="808080" w:themeColor="text1" w:themeTint="7F"/>
-                        <w:sz w:val="19"/>
-                        <w:szCs w:val="24"/>
-                      </w:rPr>
-                    </w:pPr>
-                    <w:r>
-                      <w:rPr>
-                        <w:b/>
-                        <w:i/>
-                        <w:iCs/>
-                        <w:color w:val="000000" w:themeColor="text1"/>
-                        <w:sz w:val="19"/>
-                        <w:szCs w:val="24"/>
-                      </w:rPr>
-                      <w:t>C</w:t>
-                    </w:r>
-                    <w:r>
-                      <w:rPr>
-                        <w:b/>
-                        <w:i/>
-                        <w:iCs/>
-                        <w:color w:val="000000" w:themeColor="text1"/>
-                        <w:sz w:val="19"/>
-                        <w:szCs w:val="24"/>
-                      </w:rPr>
-                      <w:t>18</w:t>
-                    </w:r>
-                    <w:r>
-                      <w:rPr>
-                        <w:b/>
-                        <w:i/>
-                        <w:iCs/>
-                        <w:color w:val="000000" w:themeColor="text1"/>
-                        <w:sz w:val="19"/>
-                        <w:szCs w:val="24"/>
-                      </w:rPr>
-                      <w:t>:</w:t>
-                    </w:r>
-                    <w:r>
-                      <w:rPr>
-                        <w:b/>
-                        <w:i/>
-                        <w:iCs/>
-                        <w:color w:val="FF0000"/>
-                        <w:sz w:val="19"/>
-                        <w:szCs w:val="24"/>
-                      </w:rPr>
-                      <w:t xml:space="preserve"> </w:t>
-                    </w:r>
-                    <w:r>
-                      <w:rPr>
-                        <w:i/>
-                        <w:iCs/>
-                        <w:color w:val="808080" w:themeColor="text1" w:themeTint="7F"/>
-                        <w:sz w:val="19"/>
-                        <w:szCs w:val="24"/>
-                      </w:rPr>
-                      <w:t>Click “</w:t>
-                    </w:r>
-                    <w:r>
-                      <w:rPr>
-                        <w:i/>
-                        <w:iCs/>
-                        <w:color w:val="808080" w:themeColor="text1" w:themeTint="7F"/>
-                        <w:sz w:val="19"/>
-                        <w:szCs w:val="24"/>
-                      </w:rPr>
-                      <w:t>Settings</w:t>
-                    </w:r>
-                    <w:r>
-                      <w:rPr>
-                        <w:i/>
-                        <w:iCs/>
-                        <w:color w:val="808080" w:themeColor="text1" w:themeTint="7F"/>
-                        <w:sz w:val="19"/>
-                        <w:szCs w:val="24"/>
-                      </w:rPr>
-                      <w:t>”</w:t>
-                    </w:r>
-                  </w:p>
-                  <w:p>
-                    <w:pPr>
-                      <w:pBdr>
-                        <w:top w:val="single" w:sz="8" w:space="10" w:color="FFFFFF" w:themeColor="background1"/>
-                        <w:bottom w:val="single" w:sz="8" w:space="10" w:color="FFFFFF" w:themeColor="background1"/>
-                      </w:pBdr>
-                      <w:spacing w:after="0"/>
-                      <w:jc w:val="center"/>
-                      <w:rPr>
-                        <w:i/>
-                        <w:iCs/>
-                        <w:color w:val="808080" w:themeColor="text1" w:themeTint="7F"/>
-                        <w:sz w:val="19"/>
-                        <w:szCs w:val="24"/>
-                      </w:rPr>
-                    </w:pPr>
-                  </w:p>
-                </w:txbxContent>
-              </v:textbox>
-            </v:shape>
-            <v:shape id="_x0000_s1115" type="#_x0000_t37" style="position:absolute;left:4781;top:5361;width:1372;height:3921;rotation:180" o:connectortype="curved" adj="-67726,-33604,-67726" strokecolor="#0070c0" strokeweight="2.5pt">
-              <v:stroke endarrow="block" endarrowwidth="wide"/>
-            </v:shape>
-            <v:shape id="_x0000_s1116" type="#_x0000_t38" style="position:absolute;left:3249;top:8285;width:435;height:4;rotation:90;flip:x" o:connectortype="curved" adj="10769,28008000,-80282" strokecolor="#0070c0" strokeweight="2.5pt">
-              <v:stroke endarrow="block" endarrowwidth="wide"/>
-            </v:shape>
-            <v:shape id="_x0000_s1117" type="#_x0000_t37" style="position:absolute;left:3130;top:9323;width:1336;height:658;rotation:90;flip:x" o:connectortype="curved" adj="-26192,190542,-26192" strokecolor="#0070c0" strokeweight="2.5pt">
-              <v:stroke endarrow="block" endarrowwidth="wide"/>
-            </v:shape>
-            <v:shape id="_x0000_s1118" type="#_x0000_t37" style="position:absolute;left:5776;top:9684;width:1045;height:636;flip:y" o:connectortype="curved" adj="-81143,242509,-81143" strokecolor="#0070c0" strokeweight="2.5pt">
-              <v:stroke endarrow="block" endarrowwidth="wide"/>
-            </v:shape>
-            <v:shape id="_x0000_s1119" type="#_x0000_t185" style="position:absolute;left:4290;top:9341;width:1315;height:480;rotation:-360;mso-position-horizontal-relative:margin;mso-position-vertical-relative:margin;mso-width-relative:margin;mso-height-relative:margin" o:allowincell="f" adj="1739" filled="t" stroked="f" strokecolor="#9bbb59 [3206]" strokeweight="3pt">
-              <v:fill color2="#fcf6f6" rotate="t" focusposition=".5,.5" focussize="" focus="100%" type="gradientRadial"/>
-              <v:imagedata embosscolor="shadow add(51)"/>
-              <v:shadow type="emboss" color="lineOrFill darken(153)" color2="shadow add(102)" offset="1pt,1pt"/>
-              <v:textbox style="mso-next-textbox:#_x0000_s1119" inset="2.88pt,2.88pt,2.88pt,2.88pt">
-                <w:txbxContent>
-                  <w:p>
-                    <w:pPr>
-                      <w:pBdr>
-                        <w:top w:val="single" w:sz="8" w:space="10" w:color="FFFFFF" w:themeColor="background1"/>
-                        <w:bottom w:val="single" w:sz="8" w:space="10" w:color="FFFFFF" w:themeColor="background1"/>
-                      </w:pBdr>
-                      <w:spacing w:after="0"/>
-                      <w:jc w:val="center"/>
-                      <w:rPr>
-                        <w:i/>
-                        <w:iCs/>
-                        <w:color w:val="808080" w:themeColor="text1" w:themeTint="7F"/>
-                        <w:sz w:val="19"/>
-                        <w:szCs w:val="24"/>
-                      </w:rPr>
-                    </w:pPr>
-                    <w:r>
-                      <w:rPr>
-                        <w:b/>
-                        <w:i/>
-                        <w:iCs/>
-                        <w:color w:val="000000" w:themeColor="text1"/>
-                        <w:sz w:val="19"/>
-                        <w:szCs w:val="24"/>
-                      </w:rPr>
-                      <w:t>C</w:t>
-                    </w:r>
-                    <w:r>
-                      <w:rPr>
-                        <w:b/>
-                        <w:i/>
-                        <w:iCs/>
-                        <w:color w:val="000000" w:themeColor="text1"/>
-                        <w:sz w:val="19"/>
-                        <w:szCs w:val="24"/>
-                      </w:rPr>
-                      <w:t>15</w:t>
-                    </w:r>
-                    <w:r>
-                      <w:rPr>
-                        <w:b/>
-                        <w:i/>
-                        <w:iCs/>
-                        <w:color w:val="000000" w:themeColor="text1"/>
-                        <w:sz w:val="19"/>
-                        <w:szCs w:val="24"/>
-                      </w:rPr>
-                      <w:t>:</w:t>
-                    </w:r>
-                    <w:r>
-                      <w:rPr>
-                        <w:b/>
-                        <w:i/>
-                        <w:iCs/>
-                        <w:color w:val="FF0000"/>
-                        <w:sz w:val="19"/>
-                        <w:szCs w:val="24"/>
-                      </w:rPr>
-                      <w:t xml:space="preserve"> </w:t>
-                    </w:r>
-                    <w:r>
-                      <w:rPr>
-                        <w:i/>
-                        <w:iCs/>
-                        <w:color w:val="808080" w:themeColor="text1" w:themeTint="7F"/>
-                        <w:sz w:val="19"/>
-                        <w:szCs w:val="24"/>
-                      </w:rPr>
-                      <w:t>Click card number</w:t>
-                    </w:r>
-                  </w:p>
-                </w:txbxContent>
-              </v:textbox>
-            </v:shape>
-            <v:shape id="_x0000_s1120" type="#_x0000_t38" style="position:absolute;left:4820;top:9949;width:259;height:3;rotation:270;flip:x" o:connectortype="curved" adj="10774,39531600,-258259" strokecolor="#0070c0" strokeweight="2.5pt">
-              <v:stroke endarrow="block" endarrowwidth="wide"/>
-            </v:shape>
-            <v:shape id="_x0000_s1121" type="#_x0000_t37" style="position:absolute;left:3857;top:8250;width:1524;height:658;rotation:270;flip:x" o:connectortype="curved" adj="-43930,202260,-43930" strokecolor="#0070c0" strokeweight="2.5pt">
-              <v:stroke endarrow="block" endarrowwidth="wide"/>
-            </v:shape>
-            <v:shape id="_x0000_s1122" type="#_x0000_t185" style="position:absolute;left:7256;top:10080;width:1314;height:478;rotation:-360;mso-position-horizontal-relative:margin;mso-position-vertical-relative:margin;mso-width-relative:margin;mso-height-relative:margin" o:allowincell="f" adj="1739" filled="t" stroked="f" strokecolor="#9bbb59 [3206]" strokeweight="3pt">
-              <v:fill color2="#fcf6f6" rotate="t" focusposition=".5,.5" focussize="" focus="100%" type="gradientRadial"/>
-              <v:imagedata embosscolor="shadow add(51)"/>
-              <v:shadow type="emboss" color="lineOrFill darken(153)" color2="shadow add(102)" offset="1pt,1pt"/>
-              <v:textbox style="mso-next-textbox:#_x0000_s1122" inset="2.88pt,2.88pt,2.88pt,2.88pt">
-                <w:txbxContent>
-                  <w:p>
-                    <w:pPr>
-                      <w:pBdr>
-                        <w:top w:val="single" w:sz="8" w:space="10" w:color="FFFFFF" w:themeColor="background1"/>
-                        <w:bottom w:val="single" w:sz="8" w:space="10" w:color="FFFFFF" w:themeColor="background1"/>
-                      </w:pBdr>
-                      <w:spacing w:after="0"/>
-                      <w:jc w:val="center"/>
-                      <w:rPr>
-                        <w:i/>
-                        <w:iCs/>
-                        <w:color w:val="808080" w:themeColor="text1" w:themeTint="7F"/>
-                        <w:sz w:val="19"/>
-                        <w:szCs w:val="24"/>
-                      </w:rPr>
-                    </w:pPr>
-                    <w:r>
-                      <w:rPr>
-                        <w:b/>
-                        <w:i/>
-                        <w:iCs/>
-                        <w:color w:val="000000" w:themeColor="text1"/>
-                        <w:sz w:val="19"/>
-                        <w:szCs w:val="24"/>
-                      </w:rPr>
-                      <w:t>C</w:t>
-                    </w:r>
-                    <w:r>
-                      <w:rPr>
-                        <w:b/>
-                        <w:i/>
-                        <w:iCs/>
-                        <w:color w:val="000000" w:themeColor="text1"/>
-                        <w:sz w:val="19"/>
-                        <w:szCs w:val="24"/>
-                      </w:rPr>
-                      <w:t>19</w:t>
-                    </w:r>
-                    <w:r>
-                      <w:rPr>
-                        <w:b/>
-                        <w:i/>
-                        <w:iCs/>
-                        <w:color w:val="000000" w:themeColor="text1"/>
-                        <w:sz w:val="19"/>
-                        <w:szCs w:val="24"/>
-                      </w:rPr>
-                      <w:t>:</w:t>
-                    </w:r>
-                    <w:r>
-                      <w:rPr>
-                        <w:b/>
-                        <w:i/>
-                        <w:iCs/>
-                        <w:color w:val="FF0000"/>
-                        <w:sz w:val="19"/>
-                        <w:szCs w:val="24"/>
-                      </w:rPr>
-                      <w:t xml:space="preserve"> </w:t>
-                    </w:r>
-                    <w:r>
-                      <w:rPr>
-                        <w:i/>
-                        <w:iCs/>
-                        <w:color w:val="808080" w:themeColor="text1" w:themeTint="7F"/>
-                        <w:sz w:val="19"/>
-                        <w:szCs w:val="24"/>
-                      </w:rPr>
-                      <w:t>Click “Messages”</w:t>
-                    </w:r>
-                  </w:p>
-                </w:txbxContent>
-              </v:textbox>
-            </v:shape>
-            <v:shape id="_x0000_s1123" type="#_x0000_t38" style="position:absolute;left:5776;top:10319;width:1480;height:1;flip:y" o:connectortype="curved" adj="10800,245419200,-57310" strokecolor="#0070c0" strokeweight="2.5pt">
-              <v:stroke endarrow="block" endarrowwidth="wide"/>
-            </v:shape>
-            <v:shape id="_x0000_s1124" type="#_x0000_t202" style="position:absolute;left:9535;top:9967;width:1650;height:665;mso-width-percent:400;mso-height-percent:200;mso-width-percent:400;mso-height-percent:200;mso-width-relative:margin;mso-height-relative:margin;v-text-anchor:middle" fillcolor="#548dd4 [1951]" stroked="f">
-              <v:fill opacity="43909f"/>
-              <v:textbox style="mso-next-textbox:#_x0000_s1124" inset="5.76pt,2.88pt,5.76pt,2.88pt">
-                <w:txbxContent>
-                  <w:p>
-                    <w:pPr>
-                      <w:jc w:val="center"/>
-                      <w:rPr>
-                        <w:szCs w:val="28"/>
-                        <w:lang w:val="es-ES"/>
-                      </w:rPr>
-                    </w:pPr>
-                    <w:r>
-                      <w:rPr>
-                        <w:b/>
-                        <w:szCs w:val="28"/>
-                        <w:lang w:val="es-ES"/>
-                      </w:rPr>
-                      <w:t>URL not found</w:t>
-                    </w:r>
-                  </w:p>
-                </w:txbxContent>
-              </v:textbox>
-            </v:shape>
-            <v:shape id="_x0000_s1125" type="#_x0000_t38" style="position:absolute;left:8570;top:10299;width:965;height:20;flip:y" o:connectortype="curved" adj="10793,7916052,-150357" strokecolor="#0070c0" strokeweight="2.5pt">
-              <v:stroke endarrow="block" endarrowwidth="wide"/>
+            <v:shapetype id="_x0000_t136" coordsize="21600,21600" o:spt="136" adj="10800" path="m@7,l@8,m@5,21600l@6,21600e">
+              <v:formulas>
+                <v:f eqn="sum #0 0 10800"/>
+                <v:f eqn="prod #0 2 1"/>
+                <v:f eqn="sum 21600 0 @1"/>
+                <v:f eqn="sum 0 0 @2"/>
+                <v:f eqn="sum 21600 0 @3"/>
+                <v:f eqn="if @0 @3 0"/>
+                <v:f eqn="if @0 21600 @1"/>
+                <v:f eqn="if @0 0 @2"/>
+                <v:f eqn="if @0 @4 21600"/>
+                <v:f eqn="mid @5 @6"/>
+                <v:f eqn="mid @8 @5"/>
+                <v:f eqn="mid @7 @8"/>
+                <v:f eqn="mid @6 @7"/>
+                <v:f eqn="sum @6 0 @5"/>
+              </v:formulas>
+              <v:path textpathok="t" o:connecttype="custom" o:connectlocs="@9,0;@10,10800;@11,21600;@12,10800" o:connectangles="270,180,90,0"/>
+              <v:textpath on="t" fitshape="t"/>
+              <v:handles>
+                <v:h position="#0,bottomRight" xrange="6629,14971"/>
+              </v:handles>
+              <o:lock v:ext="edit" text="t" shapetype="t"/>
+            </v:shapetype>
+            <v:shape id="_x0000_s1130" type="#_x0000_t136" style="position:absolute;left:5618;top:5066;width:5526;height:1677" fillcolor="#76923c [2406]" stroked="f">
+              <v:fill opacity="5243f" color2="#76923c [2406]" o:opacity2="5243f" rotate="t" focus="100%" type="gradient"/>
+              <v:shadow color="#868686"/>
+              <v:textpath style="font-family:&quot;Arial Black&quot;;v-text-kern:t" trim="t" fitpath="t" string="COUPONS"/>
+            </v:shape>
+            <v:shape id="_x0000_s1136" type="#_x0000_t136" style="position:absolute;left:3212;top:8785;width:6313;height:1678" fillcolor="#943634 [2405]" stroked="f">
+              <v:fill opacity="5243f" color2="#76923c [2406]" o:opacity2="5243f" rotate="t" focus="100%" type="gradient"/>
+              <v:shadow color="#868686"/>
+              <v:textpath style="font-family:&quot;Arial Black&quot;;v-text-kern:t" trim="t" fitpath="t" string="PAYMENTS"/>
             </v:shape>
             <w10:wrap type="square"/>
           </v:group>

</xml_diff>